<commit_message>
changing column order in comparing outliers
</commit_message>
<xml_diff>
--- a/comparing-outliers.docx
+++ b/comparing-outliers.docx
@@ -7580,19 +7580,19 @@
         <w:rPr>
           <w:rStyle w:val="DecValTok"/>
         </w:rPr>
+        <w:t xml:space="preserve">19</w:t>
+      </w:r>
+      <w:r>
+        <w:rPr>
+          <w:rStyle w:val="NormalTok"/>
+        </w:rPr>
+        <w:t xml:space="preserve">,</w:t>
+      </w:r>
+      <w:r>
+        <w:rPr>
+          <w:rStyle w:val="DecValTok"/>
+        </w:rPr>
         <w:t xml:space="preserve">3</w:t>
-      </w:r>
-      <w:r>
-        <w:rPr>
-          <w:rStyle w:val="NormalTok"/>
-        </w:rPr>
-        <w:t xml:space="preserve">,</w:t>
-      </w:r>
-      <w:r>
-        <w:rPr>
-          <w:rStyle w:val="DecValTok"/>
-        </w:rPr>
-        <w:t xml:space="preserve">19</w:t>
       </w:r>
       <w:r>
         <w:rPr>
@@ -7788,7 +7788,7 @@
         </w:rPr>
         <w:t xml:space="preserve">Table </w:t>
       </w:r>
-      <w:bookmarkStart w:id="5e571641-27c0-42f6-a816-e854ad417b94" w:name="unnamed-chunk-11"/>
+      <w:bookmarkStart w:id="2707b938-e739-4364-a0b2-4ea65cd03215" w:name="unnamed-chunk-11"/>
       <w:r xmlns:w="http://schemas.openxmlformats.org/wordprocessingml/2006/main" xmlns:wp="http://schemas.openxmlformats.org/drawingml/2006/wordprocessingDrawing" xmlns:r="http://schemas.openxmlformats.org/officeDocument/2006/relationships" xmlns:w14="http://schemas.microsoft.com/office/word/2010/wordml">
         <w:rPr>
           <w:rFonts/>
@@ -7810,7 +7810,7 @@
         </w:rPr>
         <w:fldChar w:fldCharType="end" w:dirty="true"/>
       </w:r>
-      <w:bookmarkEnd w:id="5e571641-27c0-42f6-a816-e854ad417b94"/>
+      <w:bookmarkEnd w:id="2707b938-e739-4364-a0b2-4ea65cd03215"/>
       <w:r>
         <w:t xml:space="preserve">: </w:t>
       </w:r>
@@ -7827,8 +7827,8 @@
       <w:tblGrid>
         <w:gridCol w:w="2251"/>
         <w:gridCol w:w="2197"/>
+        <w:gridCol w:w="2718"/>
         <w:gridCol w:w="2757"/>
-        <w:gridCol w:w="2718"/>
       </w:tblGrid>
       <w:tr>
         <w:trPr>
@@ -7965,7 +7965,7 @@
                 <w:szCs w:val="24"/>
                 <w:color w:val="000000"/>
               </w:rPr>
-              <w:t xml:space="preserve">multv_outlier</w:t>
+              <w:t xml:space="preserve">univar_outliers</w:t>
             </w:r>
           </w:p>
         </w:tc>
@@ -8009,7 +8009,7 @@
                 <w:szCs w:val="24"/>
                 <w:color w:val="000000"/>
               </w:rPr>
-              <w:t xml:space="preserve">univar_outliers</w:t>
+              <w:t xml:space="preserve">multv_outlier</w:t>
             </w:r>
           </w:p>
         </w:tc>
@@ -8148,51 +8148,51 @@
                 <w:szCs w:val="24"/>
                 <w:color w:val="000000"/>
               </w:rPr>
+              <w:t xml:space="preserve">GoSub_C &amp; TrSman_C</w:t>
+            </w:r>
+          </w:p>
+        </w:tc>
+        <w:tc>
+          <w:tcPr>
+            <w:tcBorders>
+              <w:bottom w:val="none" w:sz="0" w:space="0" w:color="000000"/>
+              <w:top w:val="none" w:sz="0" w:space="0" w:color="000000"/>
+              <w:left w:val="none" w:sz="0" w:space="0" w:color="000000"/>
+              <w:right w:val="none" w:sz="0" w:space="0" w:color="000000"/>
+            </w:tcBorders>
+            <w:shd w:val="clear" w:color="auto" w:fill="FFFFFF"/>
+            <w:tcMar>
+              <w:top w:w="0" w:type="dxa"/>
+              <w:bottom w:w="0" w:type="dxa"/>
+              <w:left w:w="0" w:type="dxa"/>
+              <w:right w:w="0" w:type="dxa"/>
+            </w:tcMar>
+            <w:vAlign w:val="center"/>
+          </w:tcPr>
+          <w:p>
+            <w:pPr>
+              <w:jc w:val="left"/>
+              <w:keepNext/>
+              <w:pBdr>
+                <w:bottom w:val="none" w:sz="0" w:space="0" w:color="000000"/>
+                <w:top w:val="none" w:sz="0" w:space="0" w:color="000000"/>
+                <w:left w:val="none" w:sz="0" w:space="0" w:color="000000"/>
+                <w:right w:val="none" w:sz="0" w:space="0" w:color="000000"/>
+              </w:pBdr>
+              <w:spacing w:after="0" w:before="0" w:line="240"/>
+              <w:ind w:firstLine="0" w:left="100" w:right="100"/>
+            </w:pPr>
+            <w:r xmlns:w="http://schemas.openxmlformats.org/wordprocessingml/2006/main" xmlns:wp="http://schemas.openxmlformats.org/drawingml/2006/wordprocessingDrawing" xmlns:r="http://schemas.openxmlformats.org/officeDocument/2006/relationships" xmlns:w14="http://schemas.microsoft.com/office/word/2010/wordml">
+              <w:rPr>
+                <w:rFonts w:ascii="Times New Roman" w:hAnsi="Times New Roman" w:eastAsia="Times New Roman" w:cs="Times New Roman"/>
+                <w:i w:val="false"/>
+                <w:b w:val="false"/>
+                <w:u w:val="none"/>
+                <w:sz w:val="24"/>
+                <w:szCs w:val="24"/>
+                <w:color w:val="000000"/>
+              </w:rPr>
               <w:t xml:space="preserve">Multivariate Outlier</w:t>
-            </w:r>
-          </w:p>
-        </w:tc>
-        <w:tc>
-          <w:tcPr>
-            <w:tcBorders>
-              <w:bottom w:val="none" w:sz="0" w:space="0" w:color="000000"/>
-              <w:top w:val="none" w:sz="0" w:space="0" w:color="000000"/>
-              <w:left w:val="none" w:sz="0" w:space="0" w:color="000000"/>
-              <w:right w:val="none" w:sz="0" w:space="0" w:color="000000"/>
-            </w:tcBorders>
-            <w:shd w:val="clear" w:color="auto" w:fill="FFFFFF"/>
-            <w:tcMar>
-              <w:top w:w="0" w:type="dxa"/>
-              <w:bottom w:w="0" w:type="dxa"/>
-              <w:left w:w="0" w:type="dxa"/>
-              <w:right w:w="0" w:type="dxa"/>
-            </w:tcMar>
-            <w:vAlign w:val="center"/>
-          </w:tcPr>
-          <w:p>
-            <w:pPr>
-              <w:jc w:val="left"/>
-              <w:keepNext/>
-              <w:pBdr>
-                <w:bottom w:val="none" w:sz="0" w:space="0" w:color="000000"/>
-                <w:top w:val="none" w:sz="0" w:space="0" w:color="000000"/>
-                <w:left w:val="none" w:sz="0" w:space="0" w:color="000000"/>
-                <w:right w:val="none" w:sz="0" w:space="0" w:color="000000"/>
-              </w:pBdr>
-              <w:spacing w:after="0" w:before="0" w:line="240"/>
-              <w:ind w:firstLine="0" w:left="100" w:right="100"/>
-            </w:pPr>
-            <w:r xmlns:w="http://schemas.openxmlformats.org/wordprocessingml/2006/main" xmlns:wp="http://schemas.openxmlformats.org/drawingml/2006/wordprocessingDrawing" xmlns:r="http://schemas.openxmlformats.org/officeDocument/2006/relationships" xmlns:w14="http://schemas.microsoft.com/office/word/2010/wordml">
-              <w:rPr>
-                <w:rFonts w:ascii="Times New Roman" w:hAnsi="Times New Roman" w:eastAsia="Times New Roman" w:cs="Times New Roman"/>
-                <w:i w:val="false"/>
-                <w:b w:val="false"/>
-                <w:u w:val="none"/>
-                <w:sz w:val="24"/>
-                <w:szCs w:val="24"/>
-                <w:color w:val="000000"/>
-              </w:rPr>
-              <w:t xml:space="preserve">GoSub_C &amp; TrSman_C</w:t>
             </w:r>
           </w:p>
         </w:tc>
@@ -8331,51 +8331,51 @@
                 <w:szCs w:val="24"/>
                 <w:color w:val="000000"/>
               </w:rPr>
+              <w:t xml:space="preserve">NRB_L</w:t>
+            </w:r>
+          </w:p>
+        </w:tc>
+        <w:tc>
+          <w:tcPr>
+            <w:tcBorders>
+              <w:bottom w:val="none" w:sz="0" w:space="0" w:color="000000"/>
+              <w:top w:val="none" w:sz="0" w:space="0" w:color="000000"/>
+              <w:left w:val="none" w:sz="0" w:space="0" w:color="000000"/>
+              <w:right w:val="none" w:sz="0" w:space="0" w:color="000000"/>
+            </w:tcBorders>
+            <w:shd w:val="clear" w:color="auto" w:fill="FFFFFF"/>
+            <w:tcMar>
+              <w:top w:w="0" w:type="dxa"/>
+              <w:bottom w:w="0" w:type="dxa"/>
+              <w:left w:w="0" w:type="dxa"/>
+              <w:right w:w="0" w:type="dxa"/>
+            </w:tcMar>
+            <w:vAlign w:val="center"/>
+          </w:tcPr>
+          <w:p>
+            <w:pPr>
+              <w:jc w:val="left"/>
+              <w:keepNext/>
+              <w:pBdr>
+                <w:bottom w:val="none" w:sz="0" w:space="0" w:color="000000"/>
+                <w:top w:val="none" w:sz="0" w:space="0" w:color="000000"/>
+                <w:left w:val="none" w:sz="0" w:space="0" w:color="000000"/>
+                <w:right w:val="none" w:sz="0" w:space="0" w:color="000000"/>
+              </w:pBdr>
+              <w:spacing w:after="0" w:before="0" w:line="240"/>
+              <w:ind w:firstLine="0" w:left="100" w:right="100"/>
+            </w:pPr>
+            <w:r xmlns:w="http://schemas.openxmlformats.org/wordprocessingml/2006/main" xmlns:wp="http://schemas.openxmlformats.org/drawingml/2006/wordprocessingDrawing" xmlns:r="http://schemas.openxmlformats.org/officeDocument/2006/relationships" xmlns:w14="http://schemas.microsoft.com/office/word/2010/wordml">
+              <w:rPr>
+                <w:rFonts w:ascii="Times New Roman" w:hAnsi="Times New Roman" w:eastAsia="Times New Roman" w:cs="Times New Roman"/>
+                <w:i w:val="false"/>
+                <w:b w:val="false"/>
+                <w:u w:val="none"/>
+                <w:sz w:val="24"/>
+                <w:szCs w:val="24"/>
+                <w:color w:val="000000"/>
+              </w:rPr>
               <w:t xml:space="preserve">Multivariate Outlier</w:t>
-            </w:r>
-          </w:p>
-        </w:tc>
-        <w:tc>
-          <w:tcPr>
-            <w:tcBorders>
-              <w:bottom w:val="none" w:sz="0" w:space="0" w:color="000000"/>
-              <w:top w:val="none" w:sz="0" w:space="0" w:color="000000"/>
-              <w:left w:val="none" w:sz="0" w:space="0" w:color="000000"/>
-              <w:right w:val="none" w:sz="0" w:space="0" w:color="000000"/>
-            </w:tcBorders>
-            <w:shd w:val="clear" w:color="auto" w:fill="FFFFFF"/>
-            <w:tcMar>
-              <w:top w:w="0" w:type="dxa"/>
-              <w:bottom w:w="0" w:type="dxa"/>
-              <w:left w:w="0" w:type="dxa"/>
-              <w:right w:w="0" w:type="dxa"/>
-            </w:tcMar>
-            <w:vAlign w:val="center"/>
-          </w:tcPr>
-          <w:p>
-            <w:pPr>
-              <w:jc w:val="left"/>
-              <w:keepNext/>
-              <w:pBdr>
-                <w:bottom w:val="none" w:sz="0" w:space="0" w:color="000000"/>
-                <w:top w:val="none" w:sz="0" w:space="0" w:color="000000"/>
-                <w:left w:val="none" w:sz="0" w:space="0" w:color="000000"/>
-                <w:right w:val="none" w:sz="0" w:space="0" w:color="000000"/>
-              </w:pBdr>
-              <w:spacing w:after="0" w:before="0" w:line="240"/>
-              <w:ind w:firstLine="0" w:left="100" w:right="100"/>
-            </w:pPr>
-            <w:r xmlns:w="http://schemas.openxmlformats.org/wordprocessingml/2006/main" xmlns:wp="http://schemas.openxmlformats.org/drawingml/2006/wordprocessingDrawing" xmlns:r="http://schemas.openxmlformats.org/officeDocument/2006/relationships" xmlns:w14="http://schemas.microsoft.com/office/word/2010/wordml">
-              <w:rPr>
-                <w:rFonts w:ascii="Times New Roman" w:hAnsi="Times New Roman" w:eastAsia="Times New Roman" w:cs="Times New Roman"/>
-                <w:i w:val="false"/>
-                <w:b w:val="false"/>
-                <w:u w:val="none"/>
-                <w:sz w:val="24"/>
-                <w:szCs w:val="24"/>
-                <w:color w:val="000000"/>
-              </w:rPr>
-              <w:t xml:space="preserve">NRB_L</w:t>
             </w:r>
           </w:p>
         </w:tc>
@@ -8514,51 +8514,51 @@
                 <w:szCs w:val="24"/>
                 <w:color w:val="000000"/>
               </w:rPr>
+              <w:t xml:space="preserve">SnasM_C</w:t>
+            </w:r>
+          </w:p>
+        </w:tc>
+        <w:tc>
+          <w:tcPr>
+            <w:tcBorders>
+              <w:bottom w:val="none" w:sz="0" w:space="0" w:color="000000"/>
+              <w:top w:val="none" w:sz="0" w:space="0" w:color="000000"/>
+              <w:left w:val="none" w:sz="0" w:space="0" w:color="000000"/>
+              <w:right w:val="none" w:sz="0" w:space="0" w:color="000000"/>
+            </w:tcBorders>
+            <w:shd w:val="clear" w:color="auto" w:fill="FFFFFF"/>
+            <w:tcMar>
+              <w:top w:w="0" w:type="dxa"/>
+              <w:bottom w:w="0" w:type="dxa"/>
+              <w:left w:w="0" w:type="dxa"/>
+              <w:right w:w="0" w:type="dxa"/>
+            </w:tcMar>
+            <w:vAlign w:val="center"/>
+          </w:tcPr>
+          <w:p>
+            <w:pPr>
+              <w:jc w:val="left"/>
+              <w:keepNext/>
+              <w:pBdr>
+                <w:bottom w:val="none" w:sz="0" w:space="0" w:color="000000"/>
+                <w:top w:val="none" w:sz="0" w:space="0" w:color="000000"/>
+                <w:left w:val="none" w:sz="0" w:space="0" w:color="000000"/>
+                <w:right w:val="none" w:sz="0" w:space="0" w:color="000000"/>
+              </w:pBdr>
+              <w:spacing w:after="0" w:before="0" w:line="240"/>
+              <w:ind w:firstLine="0" w:left="100" w:right="100"/>
+            </w:pPr>
+            <w:r xmlns:w="http://schemas.openxmlformats.org/wordprocessingml/2006/main" xmlns:wp="http://schemas.openxmlformats.org/drawingml/2006/wordprocessingDrawing" xmlns:r="http://schemas.openxmlformats.org/officeDocument/2006/relationships" xmlns:w14="http://schemas.microsoft.com/office/word/2010/wordml">
+              <w:rPr>
+                <w:rFonts w:ascii="Times New Roman" w:hAnsi="Times New Roman" w:eastAsia="Times New Roman" w:cs="Times New Roman"/>
+                <w:i w:val="false"/>
+                <w:b w:val="false"/>
+                <w:u w:val="none"/>
+                <w:sz w:val="24"/>
+                <w:szCs w:val="24"/>
+                <w:color w:val="000000"/>
+              </w:rPr>
               <w:t xml:space="preserve">Multivariate Outlier</w:t>
-            </w:r>
-          </w:p>
-        </w:tc>
-        <w:tc>
-          <w:tcPr>
-            <w:tcBorders>
-              <w:bottom w:val="none" w:sz="0" w:space="0" w:color="000000"/>
-              <w:top w:val="none" w:sz="0" w:space="0" w:color="000000"/>
-              <w:left w:val="none" w:sz="0" w:space="0" w:color="000000"/>
-              <w:right w:val="none" w:sz="0" w:space="0" w:color="000000"/>
-            </w:tcBorders>
-            <w:shd w:val="clear" w:color="auto" w:fill="FFFFFF"/>
-            <w:tcMar>
-              <w:top w:w="0" w:type="dxa"/>
-              <w:bottom w:w="0" w:type="dxa"/>
-              <w:left w:w="0" w:type="dxa"/>
-              <w:right w:w="0" w:type="dxa"/>
-            </w:tcMar>
-            <w:vAlign w:val="center"/>
-          </w:tcPr>
-          <w:p>
-            <w:pPr>
-              <w:jc w:val="left"/>
-              <w:keepNext/>
-              <w:pBdr>
-                <w:bottom w:val="none" w:sz="0" w:space="0" w:color="000000"/>
-                <w:top w:val="none" w:sz="0" w:space="0" w:color="000000"/>
-                <w:left w:val="none" w:sz="0" w:space="0" w:color="000000"/>
-                <w:right w:val="none" w:sz="0" w:space="0" w:color="000000"/>
-              </w:pBdr>
-              <w:spacing w:after="0" w:before="0" w:line="240"/>
-              <w:ind w:firstLine="0" w:left="100" w:right="100"/>
-            </w:pPr>
-            <w:r xmlns:w="http://schemas.openxmlformats.org/wordprocessingml/2006/main" xmlns:wp="http://schemas.openxmlformats.org/drawingml/2006/wordprocessingDrawing" xmlns:r="http://schemas.openxmlformats.org/officeDocument/2006/relationships" xmlns:w14="http://schemas.microsoft.com/office/word/2010/wordml">
-              <w:rPr>
-                <w:rFonts w:ascii="Times New Roman" w:hAnsi="Times New Roman" w:eastAsia="Times New Roman" w:cs="Times New Roman"/>
-                <w:i w:val="false"/>
-                <w:b w:val="false"/>
-                <w:u w:val="none"/>
-                <w:sz w:val="24"/>
-                <w:szCs w:val="24"/>
-                <w:color w:val="000000"/>
-              </w:rPr>
-              <w:t xml:space="preserve">SnasM_C</w:t>
             </w:r>
           </w:p>
         </w:tc>
@@ -8697,51 +8697,51 @@
                 <w:szCs w:val="24"/>
                 <w:color w:val="000000"/>
               </w:rPr>
+              <w:t xml:space="preserve">GoSub_C &amp; TrSman_C</w:t>
+            </w:r>
+          </w:p>
+        </w:tc>
+        <w:tc>
+          <w:tcPr>
+            <w:tcBorders>
+              <w:bottom w:val="none" w:sz="0" w:space="0" w:color="000000"/>
+              <w:top w:val="none" w:sz="0" w:space="0" w:color="000000"/>
+              <w:left w:val="none" w:sz="0" w:space="0" w:color="000000"/>
+              <w:right w:val="none" w:sz="0" w:space="0" w:color="000000"/>
+            </w:tcBorders>
+            <w:shd w:val="clear" w:color="auto" w:fill="FFFFFF"/>
+            <w:tcMar>
+              <w:top w:w="0" w:type="dxa"/>
+              <w:bottom w:w="0" w:type="dxa"/>
+              <w:left w:w="0" w:type="dxa"/>
+              <w:right w:w="0" w:type="dxa"/>
+            </w:tcMar>
+            <w:vAlign w:val="center"/>
+          </w:tcPr>
+          <w:p>
+            <w:pPr>
+              <w:jc w:val="left"/>
+              <w:keepNext/>
+              <w:pBdr>
+                <w:bottom w:val="none" w:sz="0" w:space="0" w:color="000000"/>
+                <w:top w:val="none" w:sz="0" w:space="0" w:color="000000"/>
+                <w:left w:val="none" w:sz="0" w:space="0" w:color="000000"/>
+                <w:right w:val="none" w:sz="0" w:space="0" w:color="000000"/>
+              </w:pBdr>
+              <w:spacing w:after="0" w:before="0" w:line="240"/>
+              <w:ind w:firstLine="0" w:left="100" w:right="100"/>
+            </w:pPr>
+            <w:r xmlns:w="http://schemas.openxmlformats.org/wordprocessingml/2006/main" xmlns:wp="http://schemas.openxmlformats.org/drawingml/2006/wordprocessingDrawing" xmlns:r="http://schemas.openxmlformats.org/officeDocument/2006/relationships" xmlns:w14="http://schemas.microsoft.com/office/word/2010/wordml">
+              <w:rPr>
+                <w:rFonts w:ascii="Times New Roman" w:hAnsi="Times New Roman" w:eastAsia="Times New Roman" w:cs="Times New Roman"/>
+                <w:i w:val="false"/>
+                <w:b w:val="false"/>
+                <w:u w:val="none"/>
+                <w:sz w:val="24"/>
+                <w:szCs w:val="24"/>
+                <w:color w:val="000000"/>
+              </w:rPr>
               <w:t xml:space="preserve">Multivariate Outlier</w:t>
-            </w:r>
-          </w:p>
-        </w:tc>
-        <w:tc>
-          <w:tcPr>
-            <w:tcBorders>
-              <w:bottom w:val="none" w:sz="0" w:space="0" w:color="000000"/>
-              <w:top w:val="none" w:sz="0" w:space="0" w:color="000000"/>
-              <w:left w:val="none" w:sz="0" w:space="0" w:color="000000"/>
-              <w:right w:val="none" w:sz="0" w:space="0" w:color="000000"/>
-            </w:tcBorders>
-            <w:shd w:val="clear" w:color="auto" w:fill="FFFFFF"/>
-            <w:tcMar>
-              <w:top w:w="0" w:type="dxa"/>
-              <w:bottom w:w="0" w:type="dxa"/>
-              <w:left w:w="0" w:type="dxa"/>
-              <w:right w:w="0" w:type="dxa"/>
-            </w:tcMar>
-            <w:vAlign w:val="center"/>
-          </w:tcPr>
-          <w:p>
-            <w:pPr>
-              <w:jc w:val="left"/>
-              <w:keepNext/>
-              <w:pBdr>
-                <w:bottom w:val="none" w:sz="0" w:space="0" w:color="000000"/>
-                <w:top w:val="none" w:sz="0" w:space="0" w:color="000000"/>
-                <w:left w:val="none" w:sz="0" w:space="0" w:color="000000"/>
-                <w:right w:val="none" w:sz="0" w:space="0" w:color="000000"/>
-              </w:pBdr>
-              <w:spacing w:after="0" w:before="0" w:line="240"/>
-              <w:ind w:firstLine="0" w:left="100" w:right="100"/>
-            </w:pPr>
-            <w:r xmlns:w="http://schemas.openxmlformats.org/wordprocessingml/2006/main" xmlns:wp="http://schemas.openxmlformats.org/drawingml/2006/wordprocessingDrawing" xmlns:r="http://schemas.openxmlformats.org/officeDocument/2006/relationships" xmlns:w14="http://schemas.microsoft.com/office/word/2010/wordml">
-              <w:rPr>
-                <w:rFonts w:ascii="Times New Roman" w:hAnsi="Times New Roman" w:eastAsia="Times New Roman" w:cs="Times New Roman"/>
-                <w:i w:val="false"/>
-                <w:b w:val="false"/>
-                <w:u w:val="none"/>
-                <w:sz w:val="24"/>
-                <w:szCs w:val="24"/>
-                <w:color w:val="000000"/>
-              </w:rPr>
-              <w:t xml:space="preserve">GoSub_C &amp; TrSman_C</w:t>
             </w:r>
           </w:p>
         </w:tc>
@@ -8880,51 +8880,51 @@
                 <w:szCs w:val="24"/>
                 <w:color w:val="000000"/>
               </w:rPr>
+              <w:t xml:space="preserve">ProS_L</w:t>
+            </w:r>
+          </w:p>
+        </w:tc>
+        <w:tc>
+          <w:tcPr>
+            <w:tcBorders>
+              <w:bottom w:val="none" w:sz="0" w:space="0" w:color="000000"/>
+              <w:top w:val="none" w:sz="0" w:space="0" w:color="000000"/>
+              <w:left w:val="none" w:sz="0" w:space="0" w:color="000000"/>
+              <w:right w:val="none" w:sz="0" w:space="0" w:color="000000"/>
+            </w:tcBorders>
+            <w:shd w:val="clear" w:color="auto" w:fill="FFFFFF"/>
+            <w:tcMar>
+              <w:top w:w="0" w:type="dxa"/>
+              <w:bottom w:w="0" w:type="dxa"/>
+              <w:left w:w="0" w:type="dxa"/>
+              <w:right w:w="0" w:type="dxa"/>
+            </w:tcMar>
+            <w:vAlign w:val="center"/>
+          </w:tcPr>
+          <w:p>
+            <w:pPr>
+              <w:jc w:val="left"/>
+              <w:keepNext/>
+              <w:pBdr>
+                <w:bottom w:val="none" w:sz="0" w:space="0" w:color="000000"/>
+                <w:top w:val="none" w:sz="0" w:space="0" w:color="000000"/>
+                <w:left w:val="none" w:sz="0" w:space="0" w:color="000000"/>
+                <w:right w:val="none" w:sz="0" w:space="0" w:color="000000"/>
+              </w:pBdr>
+              <w:spacing w:after="0" w:before="0" w:line="240"/>
+              <w:ind w:firstLine="0" w:left="100" w:right="100"/>
+            </w:pPr>
+            <w:r xmlns:w="http://schemas.openxmlformats.org/wordprocessingml/2006/main" xmlns:wp="http://schemas.openxmlformats.org/drawingml/2006/wordprocessingDrawing" xmlns:r="http://schemas.openxmlformats.org/officeDocument/2006/relationships" xmlns:w14="http://schemas.microsoft.com/office/word/2010/wordml">
+              <w:rPr>
+                <w:rFonts w:ascii="Times New Roman" w:hAnsi="Times New Roman" w:eastAsia="Times New Roman" w:cs="Times New Roman"/>
+                <w:i w:val="false"/>
+                <w:b w:val="false"/>
+                <w:u w:val="none"/>
+                <w:sz w:val="24"/>
+                <w:szCs w:val="24"/>
+                <w:color w:val="000000"/>
+              </w:rPr>
               <w:t xml:space="preserve">Multivariate Outlier</w:t>
-            </w:r>
-          </w:p>
-        </w:tc>
-        <w:tc>
-          <w:tcPr>
-            <w:tcBorders>
-              <w:bottom w:val="none" w:sz="0" w:space="0" w:color="000000"/>
-              <w:top w:val="none" w:sz="0" w:space="0" w:color="000000"/>
-              <w:left w:val="none" w:sz="0" w:space="0" w:color="000000"/>
-              <w:right w:val="none" w:sz="0" w:space="0" w:color="000000"/>
-            </w:tcBorders>
-            <w:shd w:val="clear" w:color="auto" w:fill="FFFFFF"/>
-            <w:tcMar>
-              <w:top w:w="0" w:type="dxa"/>
-              <w:bottom w:w="0" w:type="dxa"/>
-              <w:left w:w="0" w:type="dxa"/>
-              <w:right w:w="0" w:type="dxa"/>
-            </w:tcMar>
-            <w:vAlign w:val="center"/>
-          </w:tcPr>
-          <w:p>
-            <w:pPr>
-              <w:jc w:val="left"/>
-              <w:keepNext/>
-              <w:pBdr>
-                <w:bottom w:val="none" w:sz="0" w:space="0" w:color="000000"/>
-                <w:top w:val="none" w:sz="0" w:space="0" w:color="000000"/>
-                <w:left w:val="none" w:sz="0" w:space="0" w:color="000000"/>
-                <w:right w:val="none" w:sz="0" w:space="0" w:color="000000"/>
-              </w:pBdr>
-              <w:spacing w:after="0" w:before="0" w:line="240"/>
-              <w:ind w:firstLine="0" w:left="100" w:right="100"/>
-            </w:pPr>
-            <w:r xmlns:w="http://schemas.openxmlformats.org/wordprocessingml/2006/main" xmlns:wp="http://schemas.openxmlformats.org/drawingml/2006/wordprocessingDrawing" xmlns:r="http://schemas.openxmlformats.org/officeDocument/2006/relationships" xmlns:w14="http://schemas.microsoft.com/office/word/2010/wordml">
-              <w:rPr>
-                <w:rFonts w:ascii="Times New Roman" w:hAnsi="Times New Roman" w:eastAsia="Times New Roman" w:cs="Times New Roman"/>
-                <w:i w:val="false"/>
-                <w:b w:val="false"/>
-                <w:u w:val="none"/>
-                <w:sz w:val="24"/>
-                <w:szCs w:val="24"/>
-                <w:color w:val="000000"/>
-              </w:rPr>
-              <w:t xml:space="preserve">ProS_L</w:t>
             </w:r>
           </w:p>
         </w:tc>
@@ -9063,51 +9063,51 @@
                 <w:szCs w:val="24"/>
                 <w:color w:val="000000"/>
               </w:rPr>
+              <w:t xml:space="preserve">SnasM_C</w:t>
+            </w:r>
+          </w:p>
+        </w:tc>
+        <w:tc>
+          <w:tcPr>
+            <w:tcBorders>
+              <w:bottom w:val="none" w:sz="0" w:space="0" w:color="000000"/>
+              <w:top w:val="none" w:sz="0" w:space="0" w:color="000000"/>
+              <w:left w:val="none" w:sz="0" w:space="0" w:color="000000"/>
+              <w:right w:val="none" w:sz="0" w:space="0" w:color="000000"/>
+            </w:tcBorders>
+            <w:shd w:val="clear" w:color="auto" w:fill="FFFFFF"/>
+            <w:tcMar>
+              <w:top w:w="0" w:type="dxa"/>
+              <w:bottom w:w="0" w:type="dxa"/>
+              <w:left w:w="0" w:type="dxa"/>
+              <w:right w:w="0" w:type="dxa"/>
+            </w:tcMar>
+            <w:vAlign w:val="center"/>
+          </w:tcPr>
+          <w:p>
+            <w:pPr>
+              <w:jc w:val="left"/>
+              <w:keepNext/>
+              <w:pBdr>
+                <w:bottom w:val="none" w:sz="0" w:space="0" w:color="000000"/>
+                <w:top w:val="none" w:sz="0" w:space="0" w:color="000000"/>
+                <w:left w:val="none" w:sz="0" w:space="0" w:color="000000"/>
+                <w:right w:val="none" w:sz="0" w:space="0" w:color="000000"/>
+              </w:pBdr>
+              <w:spacing w:after="0" w:before="0" w:line="240"/>
+              <w:ind w:firstLine="0" w:left="100" w:right="100"/>
+            </w:pPr>
+            <w:r xmlns:w="http://schemas.openxmlformats.org/wordprocessingml/2006/main" xmlns:wp="http://schemas.openxmlformats.org/drawingml/2006/wordprocessingDrawing" xmlns:r="http://schemas.openxmlformats.org/officeDocument/2006/relationships" xmlns:w14="http://schemas.microsoft.com/office/word/2010/wordml">
+              <w:rPr>
+                <w:rFonts w:ascii="Times New Roman" w:hAnsi="Times New Roman" w:eastAsia="Times New Roman" w:cs="Times New Roman"/>
+                <w:i w:val="false"/>
+                <w:b w:val="false"/>
+                <w:u w:val="none"/>
+                <w:sz w:val="24"/>
+                <w:szCs w:val="24"/>
+                <w:color w:val="000000"/>
+              </w:rPr>
               <w:t xml:space="preserve">Multivariate Outlier</w:t>
-            </w:r>
-          </w:p>
-        </w:tc>
-        <w:tc>
-          <w:tcPr>
-            <w:tcBorders>
-              <w:bottom w:val="none" w:sz="0" w:space="0" w:color="000000"/>
-              <w:top w:val="none" w:sz="0" w:space="0" w:color="000000"/>
-              <w:left w:val="none" w:sz="0" w:space="0" w:color="000000"/>
-              <w:right w:val="none" w:sz="0" w:space="0" w:color="000000"/>
-            </w:tcBorders>
-            <w:shd w:val="clear" w:color="auto" w:fill="FFFFFF"/>
-            <w:tcMar>
-              <w:top w:w="0" w:type="dxa"/>
-              <w:bottom w:w="0" w:type="dxa"/>
-              <w:left w:w="0" w:type="dxa"/>
-              <w:right w:w="0" w:type="dxa"/>
-            </w:tcMar>
-            <w:vAlign w:val="center"/>
-          </w:tcPr>
-          <w:p>
-            <w:pPr>
-              <w:jc w:val="left"/>
-              <w:keepNext/>
-              <w:pBdr>
-                <w:bottom w:val="none" w:sz="0" w:space="0" w:color="000000"/>
-                <w:top w:val="none" w:sz="0" w:space="0" w:color="000000"/>
-                <w:left w:val="none" w:sz="0" w:space="0" w:color="000000"/>
-                <w:right w:val="none" w:sz="0" w:space="0" w:color="000000"/>
-              </w:pBdr>
-              <w:spacing w:after="0" w:before="0" w:line="240"/>
-              <w:ind w:firstLine="0" w:left="100" w:right="100"/>
-            </w:pPr>
-            <w:r xmlns:w="http://schemas.openxmlformats.org/wordprocessingml/2006/main" xmlns:wp="http://schemas.openxmlformats.org/drawingml/2006/wordprocessingDrawing" xmlns:r="http://schemas.openxmlformats.org/officeDocument/2006/relationships" xmlns:w14="http://schemas.microsoft.com/office/word/2010/wordml">
-              <w:rPr>
-                <w:rFonts w:ascii="Times New Roman" w:hAnsi="Times New Roman" w:eastAsia="Times New Roman" w:cs="Times New Roman"/>
-                <w:i w:val="false"/>
-                <w:b w:val="false"/>
-                <w:u w:val="none"/>
-                <w:sz w:val="24"/>
-                <w:szCs w:val="24"/>
-                <w:color w:val="000000"/>
-              </w:rPr>
-              <w:t xml:space="preserve">SnasM_C</w:t>
             </w:r>
           </w:p>
         </w:tc>
@@ -9246,51 +9246,51 @@
                 <w:szCs w:val="24"/>
                 <w:color w:val="000000"/>
               </w:rPr>
+              <w:t xml:space="preserve">Not Univariate Outlier</w:t>
+            </w:r>
+          </w:p>
+        </w:tc>
+        <w:tc>
+          <w:tcPr>
+            <w:tcBorders>
+              <w:bottom w:val="none" w:sz="0" w:space="0" w:color="000000"/>
+              <w:top w:val="none" w:sz="0" w:space="0" w:color="000000"/>
+              <w:left w:val="none" w:sz="0" w:space="0" w:color="000000"/>
+              <w:right w:val="none" w:sz="0" w:space="0" w:color="000000"/>
+            </w:tcBorders>
+            <w:shd w:val="clear" w:color="auto" w:fill="FFFFFF"/>
+            <w:tcMar>
+              <w:top w:w="0" w:type="dxa"/>
+              <w:bottom w:w="0" w:type="dxa"/>
+              <w:left w:w="0" w:type="dxa"/>
+              <w:right w:w="0" w:type="dxa"/>
+            </w:tcMar>
+            <w:vAlign w:val="center"/>
+          </w:tcPr>
+          <w:p>
+            <w:pPr>
+              <w:jc w:val="left"/>
+              <w:keepNext/>
+              <w:pBdr>
+                <w:bottom w:val="none" w:sz="0" w:space="0" w:color="000000"/>
+                <w:top w:val="none" w:sz="0" w:space="0" w:color="000000"/>
+                <w:left w:val="none" w:sz="0" w:space="0" w:color="000000"/>
+                <w:right w:val="none" w:sz="0" w:space="0" w:color="000000"/>
+              </w:pBdr>
+              <w:spacing w:after="0" w:before="0" w:line="240"/>
+              <w:ind w:firstLine="0" w:left="100" w:right="100"/>
+            </w:pPr>
+            <w:r xmlns:w="http://schemas.openxmlformats.org/wordprocessingml/2006/main" xmlns:wp="http://schemas.openxmlformats.org/drawingml/2006/wordprocessingDrawing" xmlns:r="http://schemas.openxmlformats.org/officeDocument/2006/relationships" xmlns:w14="http://schemas.microsoft.com/office/word/2010/wordml">
+              <w:rPr>
+                <w:rFonts w:ascii="Times New Roman" w:hAnsi="Times New Roman" w:eastAsia="Times New Roman" w:cs="Times New Roman"/>
+                <w:i w:val="false"/>
+                <w:b w:val="false"/>
+                <w:u w:val="none"/>
+                <w:sz w:val="24"/>
+                <w:szCs w:val="24"/>
+                <w:color w:val="000000"/>
+              </w:rPr>
               <w:t xml:space="preserve">Multivariate Outlier</w:t>
-            </w:r>
-          </w:p>
-        </w:tc>
-        <w:tc>
-          <w:tcPr>
-            <w:tcBorders>
-              <w:bottom w:val="none" w:sz="0" w:space="0" w:color="000000"/>
-              <w:top w:val="none" w:sz="0" w:space="0" w:color="000000"/>
-              <w:left w:val="none" w:sz="0" w:space="0" w:color="000000"/>
-              <w:right w:val="none" w:sz="0" w:space="0" w:color="000000"/>
-            </w:tcBorders>
-            <w:shd w:val="clear" w:color="auto" w:fill="FFFFFF"/>
-            <w:tcMar>
-              <w:top w:w="0" w:type="dxa"/>
-              <w:bottom w:w="0" w:type="dxa"/>
-              <w:left w:w="0" w:type="dxa"/>
-              <w:right w:w="0" w:type="dxa"/>
-            </w:tcMar>
-            <w:vAlign w:val="center"/>
-          </w:tcPr>
-          <w:p>
-            <w:pPr>
-              <w:jc w:val="left"/>
-              <w:keepNext/>
-              <w:pBdr>
-                <w:bottom w:val="none" w:sz="0" w:space="0" w:color="000000"/>
-                <w:top w:val="none" w:sz="0" w:space="0" w:color="000000"/>
-                <w:left w:val="none" w:sz="0" w:space="0" w:color="000000"/>
-                <w:right w:val="none" w:sz="0" w:space="0" w:color="000000"/>
-              </w:pBdr>
-              <w:spacing w:after="0" w:before="0" w:line="240"/>
-              <w:ind w:firstLine="0" w:left="100" w:right="100"/>
-            </w:pPr>
-            <w:r xmlns:w="http://schemas.openxmlformats.org/wordprocessingml/2006/main" xmlns:wp="http://schemas.openxmlformats.org/drawingml/2006/wordprocessingDrawing" xmlns:r="http://schemas.openxmlformats.org/officeDocument/2006/relationships" xmlns:w14="http://schemas.microsoft.com/office/word/2010/wordml">
-              <w:rPr>
-                <w:rFonts w:ascii="Times New Roman" w:hAnsi="Times New Roman" w:eastAsia="Times New Roman" w:cs="Times New Roman"/>
-                <w:i w:val="false"/>
-                <w:b w:val="false"/>
-                <w:u w:val="none"/>
-                <w:sz w:val="24"/>
-                <w:szCs w:val="24"/>
-                <w:color w:val="000000"/>
-              </w:rPr>
-              <w:t xml:space="preserve">Not Univariate Outlier</w:t>
             </w:r>
           </w:p>
         </w:tc>
@@ -9429,51 +9429,51 @@
                 <w:szCs w:val="24"/>
                 <w:color w:val="000000"/>
               </w:rPr>
+              <w:t xml:space="preserve">ProS_L</w:t>
+            </w:r>
+          </w:p>
+        </w:tc>
+        <w:tc>
+          <w:tcPr>
+            <w:tcBorders>
+              <w:bottom w:val="none" w:sz="0" w:space="0" w:color="000000"/>
+              <w:top w:val="none" w:sz="0" w:space="0" w:color="000000"/>
+              <w:left w:val="none" w:sz="0" w:space="0" w:color="000000"/>
+              <w:right w:val="none" w:sz="0" w:space="0" w:color="000000"/>
+            </w:tcBorders>
+            <w:shd w:val="clear" w:color="auto" w:fill="FFFFFF"/>
+            <w:tcMar>
+              <w:top w:w="0" w:type="dxa"/>
+              <w:bottom w:w="0" w:type="dxa"/>
+              <w:left w:w="0" w:type="dxa"/>
+              <w:right w:w="0" w:type="dxa"/>
+            </w:tcMar>
+            <w:vAlign w:val="center"/>
+          </w:tcPr>
+          <w:p>
+            <w:pPr>
+              <w:jc w:val="left"/>
+              <w:keepNext/>
+              <w:pBdr>
+                <w:bottom w:val="none" w:sz="0" w:space="0" w:color="000000"/>
+                <w:top w:val="none" w:sz="0" w:space="0" w:color="000000"/>
+                <w:left w:val="none" w:sz="0" w:space="0" w:color="000000"/>
+                <w:right w:val="none" w:sz="0" w:space="0" w:color="000000"/>
+              </w:pBdr>
+              <w:spacing w:after="0" w:before="0" w:line="240"/>
+              <w:ind w:firstLine="0" w:left="100" w:right="100"/>
+            </w:pPr>
+            <w:r xmlns:w="http://schemas.openxmlformats.org/wordprocessingml/2006/main" xmlns:wp="http://schemas.openxmlformats.org/drawingml/2006/wordprocessingDrawing" xmlns:r="http://schemas.openxmlformats.org/officeDocument/2006/relationships" xmlns:w14="http://schemas.microsoft.com/office/word/2010/wordml">
+              <w:rPr>
+                <w:rFonts w:ascii="Times New Roman" w:hAnsi="Times New Roman" w:eastAsia="Times New Roman" w:cs="Times New Roman"/>
+                <w:i w:val="false"/>
+                <w:b w:val="false"/>
+                <w:u w:val="none"/>
+                <w:sz w:val="24"/>
+                <w:szCs w:val="24"/>
+                <w:color w:val="000000"/>
+              </w:rPr>
               <w:t xml:space="preserve">Multivariate Outlier</w:t>
-            </w:r>
-          </w:p>
-        </w:tc>
-        <w:tc>
-          <w:tcPr>
-            <w:tcBorders>
-              <w:bottom w:val="none" w:sz="0" w:space="0" w:color="000000"/>
-              <w:top w:val="none" w:sz="0" w:space="0" w:color="000000"/>
-              <w:left w:val="none" w:sz="0" w:space="0" w:color="000000"/>
-              <w:right w:val="none" w:sz="0" w:space="0" w:color="000000"/>
-            </w:tcBorders>
-            <w:shd w:val="clear" w:color="auto" w:fill="FFFFFF"/>
-            <w:tcMar>
-              <w:top w:w="0" w:type="dxa"/>
-              <w:bottom w:w="0" w:type="dxa"/>
-              <w:left w:w="0" w:type="dxa"/>
-              <w:right w:w="0" w:type="dxa"/>
-            </w:tcMar>
-            <w:vAlign w:val="center"/>
-          </w:tcPr>
-          <w:p>
-            <w:pPr>
-              <w:jc w:val="left"/>
-              <w:keepNext/>
-              <w:pBdr>
-                <w:bottom w:val="none" w:sz="0" w:space="0" w:color="000000"/>
-                <w:top w:val="none" w:sz="0" w:space="0" w:color="000000"/>
-                <w:left w:val="none" w:sz="0" w:space="0" w:color="000000"/>
-                <w:right w:val="none" w:sz="0" w:space="0" w:color="000000"/>
-              </w:pBdr>
-              <w:spacing w:after="0" w:before="0" w:line="240"/>
-              <w:ind w:firstLine="0" w:left="100" w:right="100"/>
-            </w:pPr>
-            <w:r xmlns:w="http://schemas.openxmlformats.org/wordprocessingml/2006/main" xmlns:wp="http://schemas.openxmlformats.org/drawingml/2006/wordprocessingDrawing" xmlns:r="http://schemas.openxmlformats.org/officeDocument/2006/relationships" xmlns:w14="http://schemas.microsoft.com/office/word/2010/wordml">
-              <w:rPr>
-                <w:rFonts w:ascii="Times New Roman" w:hAnsi="Times New Roman" w:eastAsia="Times New Roman" w:cs="Times New Roman"/>
-                <w:i w:val="false"/>
-                <w:b w:val="false"/>
-                <w:u w:val="none"/>
-                <w:sz w:val="24"/>
-                <w:szCs w:val="24"/>
-                <w:color w:val="000000"/>
-              </w:rPr>
-              <w:t xml:space="preserve">ProS_L</w:t>
             </w:r>
           </w:p>
         </w:tc>
@@ -9612,51 +9612,51 @@
                 <w:szCs w:val="24"/>
                 <w:color w:val="000000"/>
               </w:rPr>
+              <w:t xml:space="preserve">SnasM_C</w:t>
+            </w:r>
+          </w:p>
+        </w:tc>
+        <w:tc>
+          <w:tcPr>
+            <w:tcBorders>
+              <w:bottom w:val="none" w:sz="0" w:space="0" w:color="000000"/>
+              <w:top w:val="none" w:sz="0" w:space="0" w:color="000000"/>
+              <w:left w:val="none" w:sz="0" w:space="0" w:color="000000"/>
+              <w:right w:val="none" w:sz="0" w:space="0" w:color="000000"/>
+            </w:tcBorders>
+            <w:shd w:val="clear" w:color="auto" w:fill="FFFFFF"/>
+            <w:tcMar>
+              <w:top w:w="0" w:type="dxa"/>
+              <w:bottom w:w="0" w:type="dxa"/>
+              <w:left w:w="0" w:type="dxa"/>
+              <w:right w:w="0" w:type="dxa"/>
+            </w:tcMar>
+            <w:vAlign w:val="center"/>
+          </w:tcPr>
+          <w:p>
+            <w:pPr>
+              <w:jc w:val="left"/>
+              <w:keepNext/>
+              <w:pBdr>
+                <w:bottom w:val="none" w:sz="0" w:space="0" w:color="000000"/>
+                <w:top w:val="none" w:sz="0" w:space="0" w:color="000000"/>
+                <w:left w:val="none" w:sz="0" w:space="0" w:color="000000"/>
+                <w:right w:val="none" w:sz="0" w:space="0" w:color="000000"/>
+              </w:pBdr>
+              <w:spacing w:after="0" w:before="0" w:line="240"/>
+              <w:ind w:firstLine="0" w:left="100" w:right="100"/>
+            </w:pPr>
+            <w:r xmlns:w="http://schemas.openxmlformats.org/wordprocessingml/2006/main" xmlns:wp="http://schemas.openxmlformats.org/drawingml/2006/wordprocessingDrawing" xmlns:r="http://schemas.openxmlformats.org/officeDocument/2006/relationships" xmlns:w14="http://schemas.microsoft.com/office/word/2010/wordml">
+              <w:rPr>
+                <w:rFonts w:ascii="Times New Roman" w:hAnsi="Times New Roman" w:eastAsia="Times New Roman" w:cs="Times New Roman"/>
+                <w:i w:val="false"/>
+                <w:b w:val="false"/>
+                <w:u w:val="none"/>
+                <w:sz w:val="24"/>
+                <w:szCs w:val="24"/>
+                <w:color w:val="000000"/>
+              </w:rPr>
               <w:t xml:space="preserve">Multivariate Outlier</w:t>
-            </w:r>
-          </w:p>
-        </w:tc>
-        <w:tc>
-          <w:tcPr>
-            <w:tcBorders>
-              <w:bottom w:val="none" w:sz="0" w:space="0" w:color="000000"/>
-              <w:top w:val="none" w:sz="0" w:space="0" w:color="000000"/>
-              <w:left w:val="none" w:sz="0" w:space="0" w:color="000000"/>
-              <w:right w:val="none" w:sz="0" w:space="0" w:color="000000"/>
-            </w:tcBorders>
-            <w:shd w:val="clear" w:color="auto" w:fill="FFFFFF"/>
-            <w:tcMar>
-              <w:top w:w="0" w:type="dxa"/>
-              <w:bottom w:w="0" w:type="dxa"/>
-              <w:left w:w="0" w:type="dxa"/>
-              <w:right w:w="0" w:type="dxa"/>
-            </w:tcMar>
-            <w:vAlign w:val="center"/>
-          </w:tcPr>
-          <w:p>
-            <w:pPr>
-              <w:jc w:val="left"/>
-              <w:keepNext/>
-              <w:pBdr>
-                <w:bottom w:val="none" w:sz="0" w:space="0" w:color="000000"/>
-                <w:top w:val="none" w:sz="0" w:space="0" w:color="000000"/>
-                <w:left w:val="none" w:sz="0" w:space="0" w:color="000000"/>
-                <w:right w:val="none" w:sz="0" w:space="0" w:color="000000"/>
-              </w:pBdr>
-              <w:spacing w:after="0" w:before="0" w:line="240"/>
-              <w:ind w:firstLine="0" w:left="100" w:right="100"/>
-            </w:pPr>
-            <w:r xmlns:w="http://schemas.openxmlformats.org/wordprocessingml/2006/main" xmlns:wp="http://schemas.openxmlformats.org/drawingml/2006/wordprocessingDrawing" xmlns:r="http://schemas.openxmlformats.org/officeDocument/2006/relationships" xmlns:w14="http://schemas.microsoft.com/office/word/2010/wordml">
-              <w:rPr>
-                <w:rFonts w:ascii="Times New Roman" w:hAnsi="Times New Roman" w:eastAsia="Times New Roman" w:cs="Times New Roman"/>
-                <w:i w:val="false"/>
-                <w:b w:val="false"/>
-                <w:u w:val="none"/>
-                <w:sz w:val="24"/>
-                <w:szCs w:val="24"/>
-                <w:color w:val="000000"/>
-              </w:rPr>
-              <w:t xml:space="preserve">SnasM_C</w:t>
             </w:r>
           </w:p>
         </w:tc>
@@ -9795,51 +9795,51 @@
                 <w:szCs w:val="24"/>
                 <w:color w:val="000000"/>
               </w:rPr>
+              <w:t xml:space="preserve">Not Univariate Outlier</w:t>
+            </w:r>
+          </w:p>
+        </w:tc>
+        <w:tc>
+          <w:tcPr>
+            <w:tcBorders>
+              <w:bottom w:val="none" w:sz="0" w:space="0" w:color="000000"/>
+              <w:top w:val="none" w:sz="0" w:space="0" w:color="000000"/>
+              <w:left w:val="none" w:sz="0" w:space="0" w:color="000000"/>
+              <w:right w:val="none" w:sz="0" w:space="0" w:color="000000"/>
+            </w:tcBorders>
+            <w:shd w:val="clear" w:color="auto" w:fill="FFFFFF"/>
+            <w:tcMar>
+              <w:top w:w="0" w:type="dxa"/>
+              <w:bottom w:w="0" w:type="dxa"/>
+              <w:left w:w="0" w:type="dxa"/>
+              <w:right w:w="0" w:type="dxa"/>
+            </w:tcMar>
+            <w:vAlign w:val="center"/>
+          </w:tcPr>
+          <w:p>
+            <w:pPr>
+              <w:jc w:val="left"/>
+              <w:keepNext/>
+              <w:pBdr>
+                <w:bottom w:val="none" w:sz="0" w:space="0" w:color="000000"/>
+                <w:top w:val="none" w:sz="0" w:space="0" w:color="000000"/>
+                <w:left w:val="none" w:sz="0" w:space="0" w:color="000000"/>
+                <w:right w:val="none" w:sz="0" w:space="0" w:color="000000"/>
+              </w:pBdr>
+              <w:spacing w:after="0" w:before="0" w:line="240"/>
+              <w:ind w:firstLine="0" w:left="100" w:right="100"/>
+            </w:pPr>
+            <w:r xmlns:w="http://schemas.openxmlformats.org/wordprocessingml/2006/main" xmlns:wp="http://schemas.openxmlformats.org/drawingml/2006/wordprocessingDrawing" xmlns:r="http://schemas.openxmlformats.org/officeDocument/2006/relationships" xmlns:w14="http://schemas.microsoft.com/office/word/2010/wordml">
+              <w:rPr>
+                <w:rFonts w:ascii="Times New Roman" w:hAnsi="Times New Roman" w:eastAsia="Times New Roman" w:cs="Times New Roman"/>
+                <w:i w:val="false"/>
+                <w:b w:val="false"/>
+                <w:u w:val="none"/>
+                <w:sz w:val="24"/>
+                <w:szCs w:val="24"/>
+                <w:color w:val="000000"/>
+              </w:rPr>
               <w:t xml:space="preserve">Multivariate Outlier</w:t>
-            </w:r>
-          </w:p>
-        </w:tc>
-        <w:tc>
-          <w:tcPr>
-            <w:tcBorders>
-              <w:bottom w:val="none" w:sz="0" w:space="0" w:color="000000"/>
-              <w:top w:val="none" w:sz="0" w:space="0" w:color="000000"/>
-              <w:left w:val="none" w:sz="0" w:space="0" w:color="000000"/>
-              <w:right w:val="none" w:sz="0" w:space="0" w:color="000000"/>
-            </w:tcBorders>
-            <w:shd w:val="clear" w:color="auto" w:fill="FFFFFF"/>
-            <w:tcMar>
-              <w:top w:w="0" w:type="dxa"/>
-              <w:bottom w:w="0" w:type="dxa"/>
-              <w:left w:w="0" w:type="dxa"/>
-              <w:right w:w="0" w:type="dxa"/>
-            </w:tcMar>
-            <w:vAlign w:val="center"/>
-          </w:tcPr>
-          <w:p>
-            <w:pPr>
-              <w:jc w:val="left"/>
-              <w:keepNext/>
-              <w:pBdr>
-                <w:bottom w:val="none" w:sz="0" w:space="0" w:color="000000"/>
-                <w:top w:val="none" w:sz="0" w:space="0" w:color="000000"/>
-                <w:left w:val="none" w:sz="0" w:space="0" w:color="000000"/>
-                <w:right w:val="none" w:sz="0" w:space="0" w:color="000000"/>
-              </w:pBdr>
-              <w:spacing w:after="0" w:before="0" w:line="240"/>
-              <w:ind w:firstLine="0" w:left="100" w:right="100"/>
-            </w:pPr>
-            <w:r xmlns:w="http://schemas.openxmlformats.org/wordprocessingml/2006/main" xmlns:wp="http://schemas.openxmlformats.org/drawingml/2006/wordprocessingDrawing" xmlns:r="http://schemas.openxmlformats.org/officeDocument/2006/relationships" xmlns:w14="http://schemas.microsoft.com/office/word/2010/wordml">
-              <w:rPr>
-                <w:rFonts w:ascii="Times New Roman" w:hAnsi="Times New Roman" w:eastAsia="Times New Roman" w:cs="Times New Roman"/>
-                <w:i w:val="false"/>
-                <w:b w:val="false"/>
-                <w:u w:val="none"/>
-                <w:sz w:val="24"/>
-                <w:szCs w:val="24"/>
-                <w:color w:val="000000"/>
-              </w:rPr>
-              <w:t xml:space="preserve">Not Univariate Outlier</w:t>
             </w:r>
           </w:p>
         </w:tc>
@@ -9978,51 +9978,51 @@
                 <w:szCs w:val="24"/>
                 <w:color w:val="000000"/>
               </w:rPr>
+              <w:t xml:space="preserve">Not Univariate Outlier</w:t>
+            </w:r>
+          </w:p>
+        </w:tc>
+        <w:tc>
+          <w:tcPr>
+            <w:tcBorders>
+              <w:bottom w:val="none" w:sz="0" w:space="0" w:color="000000"/>
+              <w:top w:val="none" w:sz="0" w:space="0" w:color="000000"/>
+              <w:left w:val="none" w:sz="0" w:space="0" w:color="000000"/>
+              <w:right w:val="none" w:sz="0" w:space="0" w:color="000000"/>
+            </w:tcBorders>
+            <w:shd w:val="clear" w:color="auto" w:fill="FFFFFF"/>
+            <w:tcMar>
+              <w:top w:w="0" w:type="dxa"/>
+              <w:bottom w:w="0" w:type="dxa"/>
+              <w:left w:w="0" w:type="dxa"/>
+              <w:right w:w="0" w:type="dxa"/>
+            </w:tcMar>
+            <w:vAlign w:val="center"/>
+          </w:tcPr>
+          <w:p>
+            <w:pPr>
+              <w:jc w:val="left"/>
+              <w:keepNext/>
+              <w:pBdr>
+                <w:bottom w:val="none" w:sz="0" w:space="0" w:color="000000"/>
+                <w:top w:val="none" w:sz="0" w:space="0" w:color="000000"/>
+                <w:left w:val="none" w:sz="0" w:space="0" w:color="000000"/>
+                <w:right w:val="none" w:sz="0" w:space="0" w:color="000000"/>
+              </w:pBdr>
+              <w:spacing w:after="0" w:before="0" w:line="240"/>
+              <w:ind w:firstLine="0" w:left="100" w:right="100"/>
+            </w:pPr>
+            <w:r xmlns:w="http://schemas.openxmlformats.org/wordprocessingml/2006/main" xmlns:wp="http://schemas.openxmlformats.org/drawingml/2006/wordprocessingDrawing" xmlns:r="http://schemas.openxmlformats.org/officeDocument/2006/relationships" xmlns:w14="http://schemas.microsoft.com/office/word/2010/wordml">
+              <w:rPr>
+                <w:rFonts w:ascii="Times New Roman" w:hAnsi="Times New Roman" w:eastAsia="Times New Roman" w:cs="Times New Roman"/>
+                <w:i w:val="false"/>
+                <w:b w:val="false"/>
+                <w:u w:val="none"/>
+                <w:sz w:val="24"/>
+                <w:szCs w:val="24"/>
+                <w:color w:val="000000"/>
+              </w:rPr>
               <w:t xml:space="preserve">Multivariate Outlier</w:t>
-            </w:r>
-          </w:p>
-        </w:tc>
-        <w:tc>
-          <w:tcPr>
-            <w:tcBorders>
-              <w:bottom w:val="none" w:sz="0" w:space="0" w:color="000000"/>
-              <w:top w:val="none" w:sz="0" w:space="0" w:color="000000"/>
-              <w:left w:val="none" w:sz="0" w:space="0" w:color="000000"/>
-              <w:right w:val="none" w:sz="0" w:space="0" w:color="000000"/>
-            </w:tcBorders>
-            <w:shd w:val="clear" w:color="auto" w:fill="FFFFFF"/>
-            <w:tcMar>
-              <w:top w:w="0" w:type="dxa"/>
-              <w:bottom w:w="0" w:type="dxa"/>
-              <w:left w:w="0" w:type="dxa"/>
-              <w:right w:w="0" w:type="dxa"/>
-            </w:tcMar>
-            <w:vAlign w:val="center"/>
-          </w:tcPr>
-          <w:p>
-            <w:pPr>
-              <w:jc w:val="left"/>
-              <w:keepNext/>
-              <w:pBdr>
-                <w:bottom w:val="none" w:sz="0" w:space="0" w:color="000000"/>
-                <w:top w:val="none" w:sz="0" w:space="0" w:color="000000"/>
-                <w:left w:val="none" w:sz="0" w:space="0" w:color="000000"/>
-                <w:right w:val="none" w:sz="0" w:space="0" w:color="000000"/>
-              </w:pBdr>
-              <w:spacing w:after="0" w:before="0" w:line="240"/>
-              <w:ind w:firstLine="0" w:left="100" w:right="100"/>
-            </w:pPr>
-            <w:r xmlns:w="http://schemas.openxmlformats.org/wordprocessingml/2006/main" xmlns:wp="http://schemas.openxmlformats.org/drawingml/2006/wordprocessingDrawing" xmlns:r="http://schemas.openxmlformats.org/officeDocument/2006/relationships" xmlns:w14="http://schemas.microsoft.com/office/word/2010/wordml">
-              <w:rPr>
-                <w:rFonts w:ascii="Times New Roman" w:hAnsi="Times New Roman" w:eastAsia="Times New Roman" w:cs="Times New Roman"/>
-                <w:i w:val="false"/>
-                <w:b w:val="false"/>
-                <w:u w:val="none"/>
-                <w:sz w:val="24"/>
-                <w:szCs w:val="24"/>
-                <w:color w:val="000000"/>
-              </w:rPr>
-              <w:t xml:space="preserve">Not Univariate Outlier</w:t>
             </w:r>
           </w:p>
         </w:tc>
@@ -10161,51 +10161,51 @@
                 <w:szCs w:val="24"/>
                 <w:color w:val="000000"/>
               </w:rPr>
+              <w:t xml:space="preserve">Not Univariate Outlier</w:t>
+            </w:r>
+          </w:p>
+        </w:tc>
+        <w:tc>
+          <w:tcPr>
+            <w:tcBorders>
+              <w:bottom w:val="none" w:sz="0" w:space="0" w:color="000000"/>
+              <w:top w:val="none" w:sz="0" w:space="0" w:color="000000"/>
+              <w:left w:val="none" w:sz="0" w:space="0" w:color="000000"/>
+              <w:right w:val="none" w:sz="0" w:space="0" w:color="000000"/>
+            </w:tcBorders>
+            <w:shd w:val="clear" w:color="auto" w:fill="FFFFFF"/>
+            <w:tcMar>
+              <w:top w:w="0" w:type="dxa"/>
+              <w:bottom w:w="0" w:type="dxa"/>
+              <w:left w:w="0" w:type="dxa"/>
+              <w:right w:w="0" w:type="dxa"/>
+            </w:tcMar>
+            <w:vAlign w:val="center"/>
+          </w:tcPr>
+          <w:p>
+            <w:pPr>
+              <w:jc w:val="left"/>
+              <w:keepNext/>
+              <w:pBdr>
+                <w:bottom w:val="none" w:sz="0" w:space="0" w:color="000000"/>
+                <w:top w:val="none" w:sz="0" w:space="0" w:color="000000"/>
+                <w:left w:val="none" w:sz="0" w:space="0" w:color="000000"/>
+                <w:right w:val="none" w:sz="0" w:space="0" w:color="000000"/>
+              </w:pBdr>
+              <w:spacing w:after="0" w:before="0" w:line="240"/>
+              <w:ind w:firstLine="0" w:left="100" w:right="100"/>
+            </w:pPr>
+            <w:r xmlns:w="http://schemas.openxmlformats.org/wordprocessingml/2006/main" xmlns:wp="http://schemas.openxmlformats.org/drawingml/2006/wordprocessingDrawing" xmlns:r="http://schemas.openxmlformats.org/officeDocument/2006/relationships" xmlns:w14="http://schemas.microsoft.com/office/word/2010/wordml">
+              <w:rPr>
+                <w:rFonts w:ascii="Times New Roman" w:hAnsi="Times New Roman" w:eastAsia="Times New Roman" w:cs="Times New Roman"/>
+                <w:i w:val="false"/>
+                <w:b w:val="false"/>
+                <w:u w:val="none"/>
+                <w:sz w:val="24"/>
+                <w:szCs w:val="24"/>
+                <w:color w:val="000000"/>
+              </w:rPr>
               <w:t xml:space="preserve">Multivariate Outlier</w:t>
-            </w:r>
-          </w:p>
-        </w:tc>
-        <w:tc>
-          <w:tcPr>
-            <w:tcBorders>
-              <w:bottom w:val="none" w:sz="0" w:space="0" w:color="000000"/>
-              <w:top w:val="none" w:sz="0" w:space="0" w:color="000000"/>
-              <w:left w:val="none" w:sz="0" w:space="0" w:color="000000"/>
-              <w:right w:val="none" w:sz="0" w:space="0" w:color="000000"/>
-            </w:tcBorders>
-            <w:shd w:val="clear" w:color="auto" w:fill="FFFFFF"/>
-            <w:tcMar>
-              <w:top w:w="0" w:type="dxa"/>
-              <w:bottom w:w="0" w:type="dxa"/>
-              <w:left w:w="0" w:type="dxa"/>
-              <w:right w:w="0" w:type="dxa"/>
-            </w:tcMar>
-            <w:vAlign w:val="center"/>
-          </w:tcPr>
-          <w:p>
-            <w:pPr>
-              <w:jc w:val="left"/>
-              <w:keepNext/>
-              <w:pBdr>
-                <w:bottom w:val="none" w:sz="0" w:space="0" w:color="000000"/>
-                <w:top w:val="none" w:sz="0" w:space="0" w:color="000000"/>
-                <w:left w:val="none" w:sz="0" w:space="0" w:color="000000"/>
-                <w:right w:val="none" w:sz="0" w:space="0" w:color="000000"/>
-              </w:pBdr>
-              <w:spacing w:after="0" w:before="0" w:line="240"/>
-              <w:ind w:firstLine="0" w:left="100" w:right="100"/>
-            </w:pPr>
-            <w:r xmlns:w="http://schemas.openxmlformats.org/wordprocessingml/2006/main" xmlns:wp="http://schemas.openxmlformats.org/drawingml/2006/wordprocessingDrawing" xmlns:r="http://schemas.openxmlformats.org/officeDocument/2006/relationships" xmlns:w14="http://schemas.microsoft.com/office/word/2010/wordml">
-              <w:rPr>
-                <w:rFonts w:ascii="Times New Roman" w:hAnsi="Times New Roman" w:eastAsia="Times New Roman" w:cs="Times New Roman"/>
-                <w:i w:val="false"/>
-                <w:b w:val="false"/>
-                <w:u w:val="none"/>
-                <w:sz w:val="24"/>
-                <w:szCs w:val="24"/>
-                <w:color w:val="000000"/>
-              </w:rPr>
-              <w:t xml:space="preserve">Not Univariate Outlier</w:t>
             </w:r>
           </w:p>
         </w:tc>
@@ -10344,51 +10344,51 @@
                 <w:szCs w:val="24"/>
                 <w:color w:val="000000"/>
               </w:rPr>
+              <w:t xml:space="preserve">SelP_L &amp; SelM_L</w:t>
+            </w:r>
+          </w:p>
+        </w:tc>
+        <w:tc>
+          <w:tcPr>
+            <w:tcBorders>
+              <w:bottom w:val="none" w:sz="0" w:space="0" w:color="000000"/>
+              <w:top w:val="none" w:sz="0" w:space="0" w:color="000000"/>
+              <w:left w:val="none" w:sz="0" w:space="0" w:color="000000"/>
+              <w:right w:val="none" w:sz="0" w:space="0" w:color="000000"/>
+            </w:tcBorders>
+            <w:shd w:val="clear" w:color="auto" w:fill="FFFFFF"/>
+            <w:tcMar>
+              <w:top w:w="0" w:type="dxa"/>
+              <w:bottom w:w="0" w:type="dxa"/>
+              <w:left w:w="0" w:type="dxa"/>
+              <w:right w:w="0" w:type="dxa"/>
+            </w:tcMar>
+            <w:vAlign w:val="center"/>
+          </w:tcPr>
+          <w:p>
+            <w:pPr>
+              <w:jc w:val="left"/>
+              <w:keepNext/>
+              <w:pBdr>
+                <w:bottom w:val="none" w:sz="0" w:space="0" w:color="000000"/>
+                <w:top w:val="none" w:sz="0" w:space="0" w:color="000000"/>
+                <w:left w:val="none" w:sz="0" w:space="0" w:color="000000"/>
+                <w:right w:val="none" w:sz="0" w:space="0" w:color="000000"/>
+              </w:pBdr>
+              <w:spacing w:after="0" w:before="0" w:line="240"/>
+              <w:ind w:firstLine="0" w:left="100" w:right="100"/>
+            </w:pPr>
+            <w:r xmlns:w="http://schemas.openxmlformats.org/wordprocessingml/2006/main" xmlns:wp="http://schemas.openxmlformats.org/drawingml/2006/wordprocessingDrawing" xmlns:r="http://schemas.openxmlformats.org/officeDocument/2006/relationships" xmlns:w14="http://schemas.microsoft.com/office/word/2010/wordml">
+              <w:rPr>
+                <w:rFonts w:ascii="Times New Roman" w:hAnsi="Times New Roman" w:eastAsia="Times New Roman" w:cs="Times New Roman"/>
+                <w:i w:val="false"/>
+                <w:b w:val="false"/>
+                <w:u w:val="none"/>
+                <w:sz w:val="24"/>
+                <w:szCs w:val="24"/>
+                <w:color w:val="000000"/>
+              </w:rPr>
               <w:t xml:space="preserve">Multivariate Outlier</w:t>
-            </w:r>
-          </w:p>
-        </w:tc>
-        <w:tc>
-          <w:tcPr>
-            <w:tcBorders>
-              <w:bottom w:val="none" w:sz="0" w:space="0" w:color="000000"/>
-              <w:top w:val="none" w:sz="0" w:space="0" w:color="000000"/>
-              <w:left w:val="none" w:sz="0" w:space="0" w:color="000000"/>
-              <w:right w:val="none" w:sz="0" w:space="0" w:color="000000"/>
-            </w:tcBorders>
-            <w:shd w:val="clear" w:color="auto" w:fill="FFFFFF"/>
-            <w:tcMar>
-              <w:top w:w="0" w:type="dxa"/>
-              <w:bottom w:w="0" w:type="dxa"/>
-              <w:left w:w="0" w:type="dxa"/>
-              <w:right w:w="0" w:type="dxa"/>
-            </w:tcMar>
-            <w:vAlign w:val="center"/>
-          </w:tcPr>
-          <w:p>
-            <w:pPr>
-              <w:jc w:val="left"/>
-              <w:keepNext/>
-              <w:pBdr>
-                <w:bottom w:val="none" w:sz="0" w:space="0" w:color="000000"/>
-                <w:top w:val="none" w:sz="0" w:space="0" w:color="000000"/>
-                <w:left w:val="none" w:sz="0" w:space="0" w:color="000000"/>
-                <w:right w:val="none" w:sz="0" w:space="0" w:color="000000"/>
-              </w:pBdr>
-              <w:spacing w:after="0" w:before="0" w:line="240"/>
-              <w:ind w:firstLine="0" w:left="100" w:right="100"/>
-            </w:pPr>
-            <w:r xmlns:w="http://schemas.openxmlformats.org/wordprocessingml/2006/main" xmlns:wp="http://schemas.openxmlformats.org/drawingml/2006/wordprocessingDrawing" xmlns:r="http://schemas.openxmlformats.org/officeDocument/2006/relationships" xmlns:w14="http://schemas.microsoft.com/office/word/2010/wordml">
-              <w:rPr>
-                <w:rFonts w:ascii="Times New Roman" w:hAnsi="Times New Roman" w:eastAsia="Times New Roman" w:cs="Times New Roman"/>
-                <w:i w:val="false"/>
-                <w:b w:val="false"/>
-                <w:u w:val="none"/>
-                <w:sz w:val="24"/>
-                <w:szCs w:val="24"/>
-                <w:color w:val="000000"/>
-              </w:rPr>
-              <w:t xml:space="preserve">SelP_L &amp; SelM_L</w:t>
             </w:r>
           </w:p>
         </w:tc>
@@ -10527,51 +10527,51 @@
                 <w:szCs w:val="24"/>
                 <w:color w:val="000000"/>
               </w:rPr>
+              <w:t xml:space="preserve">GoSub_C</w:t>
+            </w:r>
+          </w:p>
+        </w:tc>
+        <w:tc>
+          <w:tcPr>
+            <w:tcBorders>
+              <w:bottom w:val="none" w:sz="0" w:space="0" w:color="000000"/>
+              <w:top w:val="none" w:sz="0" w:space="0" w:color="000000"/>
+              <w:left w:val="none" w:sz="0" w:space="0" w:color="000000"/>
+              <w:right w:val="none" w:sz="0" w:space="0" w:color="000000"/>
+            </w:tcBorders>
+            <w:shd w:val="clear" w:color="auto" w:fill="FFFFFF"/>
+            <w:tcMar>
+              <w:top w:w="0" w:type="dxa"/>
+              <w:bottom w:w="0" w:type="dxa"/>
+              <w:left w:w="0" w:type="dxa"/>
+              <w:right w:w="0" w:type="dxa"/>
+            </w:tcMar>
+            <w:vAlign w:val="center"/>
+          </w:tcPr>
+          <w:p>
+            <w:pPr>
+              <w:jc w:val="left"/>
+              <w:keepNext/>
+              <w:pBdr>
+                <w:bottom w:val="none" w:sz="0" w:space="0" w:color="000000"/>
+                <w:top w:val="none" w:sz="0" w:space="0" w:color="000000"/>
+                <w:left w:val="none" w:sz="0" w:space="0" w:color="000000"/>
+                <w:right w:val="none" w:sz="0" w:space="0" w:color="000000"/>
+              </w:pBdr>
+              <w:spacing w:after="0" w:before="0" w:line="240"/>
+              <w:ind w:firstLine="0" w:left="100" w:right="100"/>
+            </w:pPr>
+            <w:r xmlns:w="http://schemas.openxmlformats.org/wordprocessingml/2006/main" xmlns:wp="http://schemas.openxmlformats.org/drawingml/2006/wordprocessingDrawing" xmlns:r="http://schemas.openxmlformats.org/officeDocument/2006/relationships" xmlns:w14="http://schemas.microsoft.com/office/word/2010/wordml">
+              <w:rPr>
+                <w:rFonts w:ascii="Times New Roman" w:hAnsi="Times New Roman" w:eastAsia="Times New Roman" w:cs="Times New Roman"/>
+                <w:i w:val="false"/>
+                <w:b w:val="false"/>
+                <w:u w:val="none"/>
+                <w:sz w:val="24"/>
+                <w:szCs w:val="24"/>
+                <w:color w:val="000000"/>
+              </w:rPr>
               <w:t xml:space="preserve">Multivariate Outlier</w:t>
-            </w:r>
-          </w:p>
-        </w:tc>
-        <w:tc>
-          <w:tcPr>
-            <w:tcBorders>
-              <w:bottom w:val="none" w:sz="0" w:space="0" w:color="000000"/>
-              <w:top w:val="none" w:sz="0" w:space="0" w:color="000000"/>
-              <w:left w:val="none" w:sz="0" w:space="0" w:color="000000"/>
-              <w:right w:val="none" w:sz="0" w:space="0" w:color="000000"/>
-            </w:tcBorders>
-            <w:shd w:val="clear" w:color="auto" w:fill="FFFFFF"/>
-            <w:tcMar>
-              <w:top w:w="0" w:type="dxa"/>
-              <w:bottom w:w="0" w:type="dxa"/>
-              <w:left w:w="0" w:type="dxa"/>
-              <w:right w:w="0" w:type="dxa"/>
-            </w:tcMar>
-            <w:vAlign w:val="center"/>
-          </w:tcPr>
-          <w:p>
-            <w:pPr>
-              <w:jc w:val="left"/>
-              <w:keepNext/>
-              <w:pBdr>
-                <w:bottom w:val="none" w:sz="0" w:space="0" w:color="000000"/>
-                <w:top w:val="none" w:sz="0" w:space="0" w:color="000000"/>
-                <w:left w:val="none" w:sz="0" w:space="0" w:color="000000"/>
-                <w:right w:val="none" w:sz="0" w:space="0" w:color="000000"/>
-              </w:pBdr>
-              <w:spacing w:after="0" w:before="0" w:line="240"/>
-              <w:ind w:firstLine="0" w:left="100" w:right="100"/>
-            </w:pPr>
-            <w:r xmlns:w="http://schemas.openxmlformats.org/wordprocessingml/2006/main" xmlns:wp="http://schemas.openxmlformats.org/drawingml/2006/wordprocessingDrawing" xmlns:r="http://schemas.openxmlformats.org/officeDocument/2006/relationships" xmlns:w14="http://schemas.microsoft.com/office/word/2010/wordml">
-              <w:rPr>
-                <w:rFonts w:ascii="Times New Roman" w:hAnsi="Times New Roman" w:eastAsia="Times New Roman" w:cs="Times New Roman"/>
-                <w:i w:val="false"/>
-                <w:b w:val="false"/>
-                <w:u w:val="none"/>
-                <w:sz w:val="24"/>
-                <w:szCs w:val="24"/>
-                <w:color w:val="000000"/>
-              </w:rPr>
-              <w:t xml:space="preserve">GoSub_C</w:t>
             </w:r>
           </w:p>
         </w:tc>
@@ -10710,51 +10710,51 @@
                 <w:szCs w:val="24"/>
                 <w:color w:val="000000"/>
               </w:rPr>
+              <w:t xml:space="preserve">Not Univariate Outlier</w:t>
+            </w:r>
+          </w:p>
+        </w:tc>
+        <w:tc>
+          <w:tcPr>
+            <w:tcBorders>
+              <w:bottom w:val="none" w:sz="0" w:space="0" w:color="000000"/>
+              <w:top w:val="none" w:sz="0" w:space="0" w:color="000000"/>
+              <w:left w:val="none" w:sz="0" w:space="0" w:color="000000"/>
+              <w:right w:val="none" w:sz="0" w:space="0" w:color="000000"/>
+            </w:tcBorders>
+            <w:shd w:val="clear" w:color="auto" w:fill="FFFFFF"/>
+            <w:tcMar>
+              <w:top w:w="0" w:type="dxa"/>
+              <w:bottom w:w="0" w:type="dxa"/>
+              <w:left w:w="0" w:type="dxa"/>
+              <w:right w:w="0" w:type="dxa"/>
+            </w:tcMar>
+            <w:vAlign w:val="center"/>
+          </w:tcPr>
+          <w:p>
+            <w:pPr>
+              <w:jc w:val="left"/>
+              <w:keepNext/>
+              <w:pBdr>
+                <w:bottom w:val="none" w:sz="0" w:space="0" w:color="000000"/>
+                <w:top w:val="none" w:sz="0" w:space="0" w:color="000000"/>
+                <w:left w:val="none" w:sz="0" w:space="0" w:color="000000"/>
+                <w:right w:val="none" w:sz="0" w:space="0" w:color="000000"/>
+              </w:pBdr>
+              <w:spacing w:after="0" w:before="0" w:line="240"/>
+              <w:ind w:firstLine="0" w:left="100" w:right="100"/>
+            </w:pPr>
+            <w:r xmlns:w="http://schemas.openxmlformats.org/wordprocessingml/2006/main" xmlns:wp="http://schemas.openxmlformats.org/drawingml/2006/wordprocessingDrawing" xmlns:r="http://schemas.openxmlformats.org/officeDocument/2006/relationships" xmlns:w14="http://schemas.microsoft.com/office/word/2010/wordml">
+              <w:rPr>
+                <w:rFonts w:ascii="Times New Roman" w:hAnsi="Times New Roman" w:eastAsia="Times New Roman" w:cs="Times New Roman"/>
+                <w:i w:val="false"/>
+                <w:b w:val="false"/>
+                <w:u w:val="none"/>
+                <w:sz w:val="24"/>
+                <w:szCs w:val="24"/>
+                <w:color w:val="000000"/>
+              </w:rPr>
               <w:t xml:space="preserve">Multivariate Outlier</w:t>
-            </w:r>
-          </w:p>
-        </w:tc>
-        <w:tc>
-          <w:tcPr>
-            <w:tcBorders>
-              <w:bottom w:val="none" w:sz="0" w:space="0" w:color="000000"/>
-              <w:top w:val="none" w:sz="0" w:space="0" w:color="000000"/>
-              <w:left w:val="none" w:sz="0" w:space="0" w:color="000000"/>
-              <w:right w:val="none" w:sz="0" w:space="0" w:color="000000"/>
-            </w:tcBorders>
-            <w:shd w:val="clear" w:color="auto" w:fill="FFFFFF"/>
-            <w:tcMar>
-              <w:top w:w="0" w:type="dxa"/>
-              <w:bottom w:w="0" w:type="dxa"/>
-              <w:left w:w="0" w:type="dxa"/>
-              <w:right w:w="0" w:type="dxa"/>
-            </w:tcMar>
-            <w:vAlign w:val="center"/>
-          </w:tcPr>
-          <w:p>
-            <w:pPr>
-              <w:jc w:val="left"/>
-              <w:keepNext/>
-              <w:pBdr>
-                <w:bottom w:val="none" w:sz="0" w:space="0" w:color="000000"/>
-                <w:top w:val="none" w:sz="0" w:space="0" w:color="000000"/>
-                <w:left w:val="none" w:sz="0" w:space="0" w:color="000000"/>
-                <w:right w:val="none" w:sz="0" w:space="0" w:color="000000"/>
-              </w:pBdr>
-              <w:spacing w:after="0" w:before="0" w:line="240"/>
-              <w:ind w:firstLine="0" w:left="100" w:right="100"/>
-            </w:pPr>
-            <w:r xmlns:w="http://schemas.openxmlformats.org/wordprocessingml/2006/main" xmlns:wp="http://schemas.openxmlformats.org/drawingml/2006/wordprocessingDrawing" xmlns:r="http://schemas.openxmlformats.org/officeDocument/2006/relationships" xmlns:w14="http://schemas.microsoft.com/office/word/2010/wordml">
-              <w:rPr>
-                <w:rFonts w:ascii="Times New Roman" w:hAnsi="Times New Roman" w:eastAsia="Times New Roman" w:cs="Times New Roman"/>
-                <w:i w:val="false"/>
-                <w:b w:val="false"/>
-                <w:u w:val="none"/>
-                <w:sz w:val="24"/>
-                <w:szCs w:val="24"/>
-                <w:color w:val="000000"/>
-              </w:rPr>
-              <w:t xml:space="preserve">Not Univariate Outlier</w:t>
             </w:r>
           </w:p>
         </w:tc>
@@ -10893,51 +10893,51 @@
                 <w:szCs w:val="24"/>
                 <w:color w:val="000000"/>
               </w:rPr>
+              <w:t xml:space="preserve">Not Univariate Outlier</w:t>
+            </w:r>
+          </w:p>
+        </w:tc>
+        <w:tc>
+          <w:tcPr>
+            <w:tcBorders>
+              <w:bottom w:val="none" w:sz="0" w:space="0" w:color="000000"/>
+              <w:top w:val="none" w:sz="0" w:space="0" w:color="000000"/>
+              <w:left w:val="none" w:sz="0" w:space="0" w:color="000000"/>
+              <w:right w:val="none" w:sz="0" w:space="0" w:color="000000"/>
+            </w:tcBorders>
+            <w:shd w:val="clear" w:color="auto" w:fill="FFFFFF"/>
+            <w:tcMar>
+              <w:top w:w="0" w:type="dxa"/>
+              <w:bottom w:w="0" w:type="dxa"/>
+              <w:left w:w="0" w:type="dxa"/>
+              <w:right w:w="0" w:type="dxa"/>
+            </w:tcMar>
+            <w:vAlign w:val="center"/>
+          </w:tcPr>
+          <w:p>
+            <w:pPr>
+              <w:jc w:val="left"/>
+              <w:keepNext/>
+              <w:pBdr>
+                <w:bottom w:val="none" w:sz="0" w:space="0" w:color="000000"/>
+                <w:top w:val="none" w:sz="0" w:space="0" w:color="000000"/>
+                <w:left w:val="none" w:sz="0" w:space="0" w:color="000000"/>
+                <w:right w:val="none" w:sz="0" w:space="0" w:color="000000"/>
+              </w:pBdr>
+              <w:spacing w:after="0" w:before="0" w:line="240"/>
+              <w:ind w:firstLine="0" w:left="100" w:right="100"/>
+            </w:pPr>
+            <w:r xmlns:w="http://schemas.openxmlformats.org/wordprocessingml/2006/main" xmlns:wp="http://schemas.openxmlformats.org/drawingml/2006/wordprocessingDrawing" xmlns:r="http://schemas.openxmlformats.org/officeDocument/2006/relationships" xmlns:w14="http://schemas.microsoft.com/office/word/2010/wordml">
+              <w:rPr>
+                <w:rFonts w:ascii="Times New Roman" w:hAnsi="Times New Roman" w:eastAsia="Times New Roman" w:cs="Times New Roman"/>
+                <w:i w:val="false"/>
+                <w:b w:val="false"/>
+                <w:u w:val="none"/>
+                <w:sz w:val="24"/>
+                <w:szCs w:val="24"/>
+                <w:color w:val="000000"/>
+              </w:rPr>
               <w:t xml:space="preserve">Multivariate Outlier</w:t>
-            </w:r>
-          </w:p>
-        </w:tc>
-        <w:tc>
-          <w:tcPr>
-            <w:tcBorders>
-              <w:bottom w:val="none" w:sz="0" w:space="0" w:color="000000"/>
-              <w:top w:val="none" w:sz="0" w:space="0" w:color="000000"/>
-              <w:left w:val="none" w:sz="0" w:space="0" w:color="000000"/>
-              <w:right w:val="none" w:sz="0" w:space="0" w:color="000000"/>
-            </w:tcBorders>
-            <w:shd w:val="clear" w:color="auto" w:fill="FFFFFF"/>
-            <w:tcMar>
-              <w:top w:w="0" w:type="dxa"/>
-              <w:bottom w:w="0" w:type="dxa"/>
-              <w:left w:w="0" w:type="dxa"/>
-              <w:right w:w="0" w:type="dxa"/>
-            </w:tcMar>
-            <w:vAlign w:val="center"/>
-          </w:tcPr>
-          <w:p>
-            <w:pPr>
-              <w:jc w:val="left"/>
-              <w:keepNext/>
-              <w:pBdr>
-                <w:bottom w:val="none" w:sz="0" w:space="0" w:color="000000"/>
-                <w:top w:val="none" w:sz="0" w:space="0" w:color="000000"/>
-                <w:left w:val="none" w:sz="0" w:space="0" w:color="000000"/>
-                <w:right w:val="none" w:sz="0" w:space="0" w:color="000000"/>
-              </w:pBdr>
-              <w:spacing w:after="0" w:before="0" w:line="240"/>
-              <w:ind w:firstLine="0" w:left="100" w:right="100"/>
-            </w:pPr>
-            <w:r xmlns:w="http://schemas.openxmlformats.org/wordprocessingml/2006/main" xmlns:wp="http://schemas.openxmlformats.org/drawingml/2006/wordprocessingDrawing" xmlns:r="http://schemas.openxmlformats.org/officeDocument/2006/relationships" xmlns:w14="http://schemas.microsoft.com/office/word/2010/wordml">
-              <w:rPr>
-                <w:rFonts w:ascii="Times New Roman" w:hAnsi="Times New Roman" w:eastAsia="Times New Roman" w:cs="Times New Roman"/>
-                <w:i w:val="false"/>
-                <w:b w:val="false"/>
-                <w:u w:val="none"/>
-                <w:sz w:val="24"/>
-                <w:szCs w:val="24"/>
-                <w:color w:val="000000"/>
-              </w:rPr>
-              <w:t xml:space="preserve">Not Univariate Outlier</w:t>
             </w:r>
           </w:p>
         </w:tc>
@@ -11076,51 +11076,51 @@
                 <w:szCs w:val="24"/>
                 <w:color w:val="000000"/>
               </w:rPr>
+              <w:t xml:space="preserve">TrSman_C</w:t>
+            </w:r>
+          </w:p>
+        </w:tc>
+        <w:tc>
+          <w:tcPr>
+            <w:tcBorders>
+              <w:bottom w:val="none" w:sz="0" w:space="0" w:color="000000"/>
+              <w:top w:val="none" w:sz="0" w:space="0" w:color="000000"/>
+              <w:left w:val="none" w:sz="0" w:space="0" w:color="000000"/>
+              <w:right w:val="none" w:sz="0" w:space="0" w:color="000000"/>
+            </w:tcBorders>
+            <w:shd w:val="clear" w:color="auto" w:fill="FFFFFF"/>
+            <w:tcMar>
+              <w:top w:w="0" w:type="dxa"/>
+              <w:bottom w:w="0" w:type="dxa"/>
+              <w:left w:w="0" w:type="dxa"/>
+              <w:right w:w="0" w:type="dxa"/>
+            </w:tcMar>
+            <w:vAlign w:val="center"/>
+          </w:tcPr>
+          <w:p>
+            <w:pPr>
+              <w:jc w:val="left"/>
+              <w:keepNext/>
+              <w:pBdr>
+                <w:bottom w:val="none" w:sz="0" w:space="0" w:color="000000"/>
+                <w:top w:val="none" w:sz="0" w:space="0" w:color="000000"/>
+                <w:left w:val="none" w:sz="0" w:space="0" w:color="000000"/>
+                <w:right w:val="none" w:sz="0" w:space="0" w:color="000000"/>
+              </w:pBdr>
+              <w:spacing w:after="0" w:before="0" w:line="240"/>
+              <w:ind w:firstLine="0" w:left="100" w:right="100"/>
+            </w:pPr>
+            <w:r xmlns:w="http://schemas.openxmlformats.org/wordprocessingml/2006/main" xmlns:wp="http://schemas.openxmlformats.org/drawingml/2006/wordprocessingDrawing" xmlns:r="http://schemas.openxmlformats.org/officeDocument/2006/relationships" xmlns:w14="http://schemas.microsoft.com/office/word/2010/wordml">
+              <w:rPr>
+                <w:rFonts w:ascii="Times New Roman" w:hAnsi="Times New Roman" w:eastAsia="Times New Roman" w:cs="Times New Roman"/>
+                <w:i w:val="false"/>
+                <w:b w:val="false"/>
+                <w:u w:val="none"/>
+                <w:sz w:val="24"/>
+                <w:szCs w:val="24"/>
+                <w:color w:val="000000"/>
+              </w:rPr>
               <w:t xml:space="preserve">Multivariate Outlier</w:t>
-            </w:r>
-          </w:p>
-        </w:tc>
-        <w:tc>
-          <w:tcPr>
-            <w:tcBorders>
-              <w:bottom w:val="none" w:sz="0" w:space="0" w:color="000000"/>
-              <w:top w:val="none" w:sz="0" w:space="0" w:color="000000"/>
-              <w:left w:val="none" w:sz="0" w:space="0" w:color="000000"/>
-              <w:right w:val="none" w:sz="0" w:space="0" w:color="000000"/>
-            </w:tcBorders>
-            <w:shd w:val="clear" w:color="auto" w:fill="FFFFFF"/>
-            <w:tcMar>
-              <w:top w:w="0" w:type="dxa"/>
-              <w:bottom w:w="0" w:type="dxa"/>
-              <w:left w:w="0" w:type="dxa"/>
-              <w:right w:w="0" w:type="dxa"/>
-            </w:tcMar>
-            <w:vAlign w:val="center"/>
-          </w:tcPr>
-          <w:p>
-            <w:pPr>
-              <w:jc w:val="left"/>
-              <w:keepNext/>
-              <w:pBdr>
-                <w:bottom w:val="none" w:sz="0" w:space="0" w:color="000000"/>
-                <w:top w:val="none" w:sz="0" w:space="0" w:color="000000"/>
-                <w:left w:val="none" w:sz="0" w:space="0" w:color="000000"/>
-                <w:right w:val="none" w:sz="0" w:space="0" w:color="000000"/>
-              </w:pBdr>
-              <w:spacing w:after="0" w:before="0" w:line="240"/>
-              <w:ind w:firstLine="0" w:left="100" w:right="100"/>
-            </w:pPr>
-            <w:r xmlns:w="http://schemas.openxmlformats.org/wordprocessingml/2006/main" xmlns:wp="http://schemas.openxmlformats.org/drawingml/2006/wordprocessingDrawing" xmlns:r="http://schemas.openxmlformats.org/officeDocument/2006/relationships" xmlns:w14="http://schemas.microsoft.com/office/word/2010/wordml">
-              <w:rPr>
-                <w:rFonts w:ascii="Times New Roman" w:hAnsi="Times New Roman" w:eastAsia="Times New Roman" w:cs="Times New Roman"/>
-                <w:i w:val="false"/>
-                <w:b w:val="false"/>
-                <w:u w:val="none"/>
-                <w:sz w:val="24"/>
-                <w:szCs w:val="24"/>
-                <w:color w:val="000000"/>
-              </w:rPr>
-              <w:t xml:space="preserve">TrSman_C</w:t>
             </w:r>
           </w:p>
         </w:tc>
@@ -11259,51 +11259,51 @@
                 <w:szCs w:val="24"/>
                 <w:color w:val="000000"/>
               </w:rPr>
+              <w:t xml:space="preserve">ProS_L</w:t>
+            </w:r>
+          </w:p>
+        </w:tc>
+        <w:tc>
+          <w:tcPr>
+            <w:tcBorders>
+              <w:bottom w:val="none" w:sz="0" w:space="0" w:color="000000"/>
+              <w:top w:val="none" w:sz="0" w:space="0" w:color="000000"/>
+              <w:left w:val="none" w:sz="0" w:space="0" w:color="000000"/>
+              <w:right w:val="none" w:sz="0" w:space="0" w:color="000000"/>
+            </w:tcBorders>
+            <w:shd w:val="clear" w:color="auto" w:fill="FFFFFF"/>
+            <w:tcMar>
+              <w:top w:w="0" w:type="dxa"/>
+              <w:bottom w:w="0" w:type="dxa"/>
+              <w:left w:w="0" w:type="dxa"/>
+              <w:right w:w="0" w:type="dxa"/>
+            </w:tcMar>
+            <w:vAlign w:val="center"/>
+          </w:tcPr>
+          <w:p>
+            <w:pPr>
+              <w:jc w:val="left"/>
+              <w:keepNext/>
+              <w:pBdr>
+                <w:bottom w:val="none" w:sz="0" w:space="0" w:color="000000"/>
+                <w:top w:val="none" w:sz="0" w:space="0" w:color="000000"/>
+                <w:left w:val="none" w:sz="0" w:space="0" w:color="000000"/>
+                <w:right w:val="none" w:sz="0" w:space="0" w:color="000000"/>
+              </w:pBdr>
+              <w:spacing w:after="0" w:before="0" w:line="240"/>
+              <w:ind w:firstLine="0" w:left="100" w:right="100"/>
+            </w:pPr>
+            <w:r xmlns:w="http://schemas.openxmlformats.org/wordprocessingml/2006/main" xmlns:wp="http://schemas.openxmlformats.org/drawingml/2006/wordprocessingDrawing" xmlns:r="http://schemas.openxmlformats.org/officeDocument/2006/relationships" xmlns:w14="http://schemas.microsoft.com/office/word/2010/wordml">
+              <w:rPr>
+                <w:rFonts w:ascii="Times New Roman" w:hAnsi="Times New Roman" w:eastAsia="Times New Roman" w:cs="Times New Roman"/>
+                <w:i w:val="false"/>
+                <w:b w:val="false"/>
+                <w:u w:val="none"/>
+                <w:sz w:val="24"/>
+                <w:szCs w:val="24"/>
+                <w:color w:val="000000"/>
+              </w:rPr>
               <w:t xml:space="preserve">Multivariate Outlier</w:t>
-            </w:r>
-          </w:p>
-        </w:tc>
-        <w:tc>
-          <w:tcPr>
-            <w:tcBorders>
-              <w:bottom w:val="none" w:sz="0" w:space="0" w:color="000000"/>
-              <w:top w:val="none" w:sz="0" w:space="0" w:color="000000"/>
-              <w:left w:val="none" w:sz="0" w:space="0" w:color="000000"/>
-              <w:right w:val="none" w:sz="0" w:space="0" w:color="000000"/>
-            </w:tcBorders>
-            <w:shd w:val="clear" w:color="auto" w:fill="FFFFFF"/>
-            <w:tcMar>
-              <w:top w:w="0" w:type="dxa"/>
-              <w:bottom w:w="0" w:type="dxa"/>
-              <w:left w:w="0" w:type="dxa"/>
-              <w:right w:w="0" w:type="dxa"/>
-            </w:tcMar>
-            <w:vAlign w:val="center"/>
-          </w:tcPr>
-          <w:p>
-            <w:pPr>
-              <w:jc w:val="left"/>
-              <w:keepNext/>
-              <w:pBdr>
-                <w:bottom w:val="none" w:sz="0" w:space="0" w:color="000000"/>
-                <w:top w:val="none" w:sz="0" w:space="0" w:color="000000"/>
-                <w:left w:val="none" w:sz="0" w:space="0" w:color="000000"/>
-                <w:right w:val="none" w:sz="0" w:space="0" w:color="000000"/>
-              </w:pBdr>
-              <w:spacing w:after="0" w:before="0" w:line="240"/>
-              <w:ind w:firstLine="0" w:left="100" w:right="100"/>
-            </w:pPr>
-            <w:r xmlns:w="http://schemas.openxmlformats.org/wordprocessingml/2006/main" xmlns:wp="http://schemas.openxmlformats.org/drawingml/2006/wordprocessingDrawing" xmlns:r="http://schemas.openxmlformats.org/officeDocument/2006/relationships" xmlns:w14="http://schemas.microsoft.com/office/word/2010/wordml">
-              <w:rPr>
-                <w:rFonts w:ascii="Times New Roman" w:hAnsi="Times New Roman" w:eastAsia="Times New Roman" w:cs="Times New Roman"/>
-                <w:i w:val="false"/>
-                <w:b w:val="false"/>
-                <w:u w:val="none"/>
-                <w:sz w:val="24"/>
-                <w:szCs w:val="24"/>
-                <w:color w:val="000000"/>
-              </w:rPr>
-              <w:t xml:space="preserve">ProS_L</w:t>
             </w:r>
           </w:p>
         </w:tc>
@@ -11442,51 +11442,51 @@
                 <w:szCs w:val="24"/>
                 <w:color w:val="000000"/>
               </w:rPr>
+              <w:t xml:space="preserve">Not Univariate Outlier</w:t>
+            </w:r>
+          </w:p>
+        </w:tc>
+        <w:tc>
+          <w:tcPr>
+            <w:tcBorders>
+              <w:bottom w:val="none" w:sz="0" w:space="0" w:color="000000"/>
+              <w:top w:val="none" w:sz="0" w:space="0" w:color="000000"/>
+              <w:left w:val="none" w:sz="0" w:space="0" w:color="000000"/>
+              <w:right w:val="none" w:sz="0" w:space="0" w:color="000000"/>
+            </w:tcBorders>
+            <w:shd w:val="clear" w:color="auto" w:fill="FFFFFF"/>
+            <w:tcMar>
+              <w:top w:w="0" w:type="dxa"/>
+              <w:bottom w:w="0" w:type="dxa"/>
+              <w:left w:w="0" w:type="dxa"/>
+              <w:right w:w="0" w:type="dxa"/>
+            </w:tcMar>
+            <w:vAlign w:val="center"/>
+          </w:tcPr>
+          <w:p>
+            <w:pPr>
+              <w:jc w:val="left"/>
+              <w:keepNext/>
+              <w:pBdr>
+                <w:bottom w:val="none" w:sz="0" w:space="0" w:color="000000"/>
+                <w:top w:val="none" w:sz="0" w:space="0" w:color="000000"/>
+                <w:left w:val="none" w:sz="0" w:space="0" w:color="000000"/>
+                <w:right w:val="none" w:sz="0" w:space="0" w:color="000000"/>
+              </w:pBdr>
+              <w:spacing w:after="0" w:before="0" w:line="240"/>
+              <w:ind w:firstLine="0" w:left="100" w:right="100"/>
+            </w:pPr>
+            <w:r xmlns:w="http://schemas.openxmlformats.org/wordprocessingml/2006/main" xmlns:wp="http://schemas.openxmlformats.org/drawingml/2006/wordprocessingDrawing" xmlns:r="http://schemas.openxmlformats.org/officeDocument/2006/relationships" xmlns:w14="http://schemas.microsoft.com/office/word/2010/wordml">
+              <w:rPr>
+                <w:rFonts w:ascii="Times New Roman" w:hAnsi="Times New Roman" w:eastAsia="Times New Roman" w:cs="Times New Roman"/>
+                <w:i w:val="false"/>
+                <w:b w:val="false"/>
+                <w:u w:val="none"/>
+                <w:sz w:val="24"/>
+                <w:szCs w:val="24"/>
+                <w:color w:val="000000"/>
+              </w:rPr>
               <w:t xml:space="preserve">Multivariate Outlier</w:t>
-            </w:r>
-          </w:p>
-        </w:tc>
-        <w:tc>
-          <w:tcPr>
-            <w:tcBorders>
-              <w:bottom w:val="none" w:sz="0" w:space="0" w:color="000000"/>
-              <w:top w:val="none" w:sz="0" w:space="0" w:color="000000"/>
-              <w:left w:val="none" w:sz="0" w:space="0" w:color="000000"/>
-              <w:right w:val="none" w:sz="0" w:space="0" w:color="000000"/>
-            </w:tcBorders>
-            <w:shd w:val="clear" w:color="auto" w:fill="FFFFFF"/>
-            <w:tcMar>
-              <w:top w:w="0" w:type="dxa"/>
-              <w:bottom w:w="0" w:type="dxa"/>
-              <w:left w:w="0" w:type="dxa"/>
-              <w:right w:w="0" w:type="dxa"/>
-            </w:tcMar>
-            <w:vAlign w:val="center"/>
-          </w:tcPr>
-          <w:p>
-            <w:pPr>
-              <w:jc w:val="left"/>
-              <w:keepNext/>
-              <w:pBdr>
-                <w:bottom w:val="none" w:sz="0" w:space="0" w:color="000000"/>
-                <w:top w:val="none" w:sz="0" w:space="0" w:color="000000"/>
-                <w:left w:val="none" w:sz="0" w:space="0" w:color="000000"/>
-                <w:right w:val="none" w:sz="0" w:space="0" w:color="000000"/>
-              </w:pBdr>
-              <w:spacing w:after="0" w:before="0" w:line="240"/>
-              <w:ind w:firstLine="0" w:left="100" w:right="100"/>
-            </w:pPr>
-            <w:r xmlns:w="http://schemas.openxmlformats.org/wordprocessingml/2006/main" xmlns:wp="http://schemas.openxmlformats.org/drawingml/2006/wordprocessingDrawing" xmlns:r="http://schemas.openxmlformats.org/officeDocument/2006/relationships" xmlns:w14="http://schemas.microsoft.com/office/word/2010/wordml">
-              <w:rPr>
-                <w:rFonts w:ascii="Times New Roman" w:hAnsi="Times New Roman" w:eastAsia="Times New Roman" w:cs="Times New Roman"/>
-                <w:i w:val="false"/>
-                <w:b w:val="false"/>
-                <w:u w:val="none"/>
-                <w:sz w:val="24"/>
-                <w:szCs w:val="24"/>
-                <w:color w:val="000000"/>
-              </w:rPr>
-              <w:t xml:space="preserve">Not Univariate Outlier</w:t>
             </w:r>
           </w:p>
         </w:tc>
@@ -11625,51 +11625,51 @@
                 <w:szCs w:val="24"/>
                 <w:color w:val="000000"/>
               </w:rPr>
+              <w:t xml:space="preserve">SelP_L</w:t>
+            </w:r>
+          </w:p>
+        </w:tc>
+        <w:tc>
+          <w:tcPr>
+            <w:tcBorders>
+              <w:bottom w:val="none" w:sz="0" w:space="0" w:color="000000"/>
+              <w:top w:val="none" w:sz="0" w:space="0" w:color="000000"/>
+              <w:left w:val="none" w:sz="0" w:space="0" w:color="000000"/>
+              <w:right w:val="none" w:sz="0" w:space="0" w:color="000000"/>
+            </w:tcBorders>
+            <w:shd w:val="clear" w:color="auto" w:fill="FFFFFF"/>
+            <w:tcMar>
+              <w:top w:w="0" w:type="dxa"/>
+              <w:bottom w:w="0" w:type="dxa"/>
+              <w:left w:w="0" w:type="dxa"/>
+              <w:right w:w="0" w:type="dxa"/>
+            </w:tcMar>
+            <w:vAlign w:val="center"/>
+          </w:tcPr>
+          <w:p>
+            <w:pPr>
+              <w:jc w:val="left"/>
+              <w:keepNext/>
+              <w:pBdr>
+                <w:bottom w:val="none" w:sz="0" w:space="0" w:color="000000"/>
+                <w:top w:val="none" w:sz="0" w:space="0" w:color="000000"/>
+                <w:left w:val="none" w:sz="0" w:space="0" w:color="000000"/>
+                <w:right w:val="none" w:sz="0" w:space="0" w:color="000000"/>
+              </w:pBdr>
+              <w:spacing w:after="0" w:before="0" w:line="240"/>
+              <w:ind w:firstLine="0" w:left="100" w:right="100"/>
+            </w:pPr>
+            <w:r xmlns:w="http://schemas.openxmlformats.org/wordprocessingml/2006/main" xmlns:wp="http://schemas.openxmlformats.org/drawingml/2006/wordprocessingDrawing" xmlns:r="http://schemas.openxmlformats.org/officeDocument/2006/relationships" xmlns:w14="http://schemas.microsoft.com/office/word/2010/wordml">
+              <w:rPr>
+                <w:rFonts w:ascii="Times New Roman" w:hAnsi="Times New Roman" w:eastAsia="Times New Roman" w:cs="Times New Roman"/>
+                <w:i w:val="false"/>
+                <w:b w:val="false"/>
+                <w:u w:val="none"/>
+                <w:sz w:val="24"/>
+                <w:szCs w:val="24"/>
+                <w:color w:val="000000"/>
+              </w:rPr>
               <w:t xml:space="preserve">Multivariate Outlier</w:t>
-            </w:r>
-          </w:p>
-        </w:tc>
-        <w:tc>
-          <w:tcPr>
-            <w:tcBorders>
-              <w:bottom w:val="none" w:sz="0" w:space="0" w:color="000000"/>
-              <w:top w:val="none" w:sz="0" w:space="0" w:color="000000"/>
-              <w:left w:val="none" w:sz="0" w:space="0" w:color="000000"/>
-              <w:right w:val="none" w:sz="0" w:space="0" w:color="000000"/>
-            </w:tcBorders>
-            <w:shd w:val="clear" w:color="auto" w:fill="FFFFFF"/>
-            <w:tcMar>
-              <w:top w:w="0" w:type="dxa"/>
-              <w:bottom w:w="0" w:type="dxa"/>
-              <w:left w:w="0" w:type="dxa"/>
-              <w:right w:w="0" w:type="dxa"/>
-            </w:tcMar>
-            <w:vAlign w:val="center"/>
-          </w:tcPr>
-          <w:p>
-            <w:pPr>
-              <w:jc w:val="left"/>
-              <w:keepNext/>
-              <w:pBdr>
-                <w:bottom w:val="none" w:sz="0" w:space="0" w:color="000000"/>
-                <w:top w:val="none" w:sz="0" w:space="0" w:color="000000"/>
-                <w:left w:val="none" w:sz="0" w:space="0" w:color="000000"/>
-                <w:right w:val="none" w:sz="0" w:space="0" w:color="000000"/>
-              </w:pBdr>
-              <w:spacing w:after="0" w:before="0" w:line="240"/>
-              <w:ind w:firstLine="0" w:left="100" w:right="100"/>
-            </w:pPr>
-            <w:r xmlns:w="http://schemas.openxmlformats.org/wordprocessingml/2006/main" xmlns:wp="http://schemas.openxmlformats.org/drawingml/2006/wordprocessingDrawing" xmlns:r="http://schemas.openxmlformats.org/officeDocument/2006/relationships" xmlns:w14="http://schemas.microsoft.com/office/word/2010/wordml">
-              <w:rPr>
-                <w:rFonts w:ascii="Times New Roman" w:hAnsi="Times New Roman" w:eastAsia="Times New Roman" w:cs="Times New Roman"/>
-                <w:i w:val="false"/>
-                <w:b w:val="false"/>
-                <w:u w:val="none"/>
-                <w:sz w:val="24"/>
-                <w:szCs w:val="24"/>
-                <w:color w:val="000000"/>
-              </w:rPr>
-              <w:t xml:space="preserve">SelP_L</w:t>
             </w:r>
           </w:p>
         </w:tc>
@@ -11808,51 +11808,51 @@
                 <w:szCs w:val="24"/>
                 <w:color w:val="000000"/>
               </w:rPr>
+              <w:t xml:space="preserve">TrSman_C</w:t>
+            </w:r>
+          </w:p>
+        </w:tc>
+        <w:tc>
+          <w:tcPr>
+            <w:tcBorders>
+              <w:bottom w:val="none" w:sz="0" w:space="0" w:color="000000"/>
+              <w:top w:val="none" w:sz="0" w:space="0" w:color="000000"/>
+              <w:left w:val="none" w:sz="0" w:space="0" w:color="000000"/>
+              <w:right w:val="none" w:sz="0" w:space="0" w:color="000000"/>
+            </w:tcBorders>
+            <w:shd w:val="clear" w:color="auto" w:fill="FFFFFF"/>
+            <w:tcMar>
+              <w:top w:w="0" w:type="dxa"/>
+              <w:bottom w:w="0" w:type="dxa"/>
+              <w:left w:w="0" w:type="dxa"/>
+              <w:right w:w="0" w:type="dxa"/>
+            </w:tcMar>
+            <w:vAlign w:val="center"/>
+          </w:tcPr>
+          <w:p>
+            <w:pPr>
+              <w:jc w:val="left"/>
+              <w:keepNext/>
+              <w:pBdr>
+                <w:bottom w:val="none" w:sz="0" w:space="0" w:color="000000"/>
+                <w:top w:val="none" w:sz="0" w:space="0" w:color="000000"/>
+                <w:left w:val="none" w:sz="0" w:space="0" w:color="000000"/>
+                <w:right w:val="none" w:sz="0" w:space="0" w:color="000000"/>
+              </w:pBdr>
+              <w:spacing w:after="0" w:before="0" w:line="240"/>
+              <w:ind w:firstLine="0" w:left="100" w:right="100"/>
+            </w:pPr>
+            <w:r xmlns:w="http://schemas.openxmlformats.org/wordprocessingml/2006/main" xmlns:wp="http://schemas.openxmlformats.org/drawingml/2006/wordprocessingDrawing" xmlns:r="http://schemas.openxmlformats.org/officeDocument/2006/relationships" xmlns:w14="http://schemas.microsoft.com/office/word/2010/wordml">
+              <w:rPr>
+                <w:rFonts w:ascii="Times New Roman" w:hAnsi="Times New Roman" w:eastAsia="Times New Roman" w:cs="Times New Roman"/>
+                <w:i w:val="false"/>
+                <w:b w:val="false"/>
+                <w:u w:val="none"/>
+                <w:sz w:val="24"/>
+                <w:szCs w:val="24"/>
+                <w:color w:val="000000"/>
+              </w:rPr>
               <w:t xml:space="preserve">Multivariate Outlier</w:t>
-            </w:r>
-          </w:p>
-        </w:tc>
-        <w:tc>
-          <w:tcPr>
-            <w:tcBorders>
-              <w:bottom w:val="none" w:sz="0" w:space="0" w:color="000000"/>
-              <w:top w:val="none" w:sz="0" w:space="0" w:color="000000"/>
-              <w:left w:val="none" w:sz="0" w:space="0" w:color="000000"/>
-              <w:right w:val="none" w:sz="0" w:space="0" w:color="000000"/>
-            </w:tcBorders>
-            <w:shd w:val="clear" w:color="auto" w:fill="FFFFFF"/>
-            <w:tcMar>
-              <w:top w:w="0" w:type="dxa"/>
-              <w:bottom w:w="0" w:type="dxa"/>
-              <w:left w:w="0" w:type="dxa"/>
-              <w:right w:w="0" w:type="dxa"/>
-            </w:tcMar>
-            <w:vAlign w:val="center"/>
-          </w:tcPr>
-          <w:p>
-            <w:pPr>
-              <w:jc w:val="left"/>
-              <w:keepNext/>
-              <w:pBdr>
-                <w:bottom w:val="none" w:sz="0" w:space="0" w:color="000000"/>
-                <w:top w:val="none" w:sz="0" w:space="0" w:color="000000"/>
-                <w:left w:val="none" w:sz="0" w:space="0" w:color="000000"/>
-                <w:right w:val="none" w:sz="0" w:space="0" w:color="000000"/>
-              </w:pBdr>
-              <w:spacing w:after="0" w:before="0" w:line="240"/>
-              <w:ind w:firstLine="0" w:left="100" w:right="100"/>
-            </w:pPr>
-            <w:r xmlns:w="http://schemas.openxmlformats.org/wordprocessingml/2006/main" xmlns:wp="http://schemas.openxmlformats.org/drawingml/2006/wordprocessingDrawing" xmlns:r="http://schemas.openxmlformats.org/officeDocument/2006/relationships" xmlns:w14="http://schemas.microsoft.com/office/word/2010/wordml">
-              <w:rPr>
-                <w:rFonts w:ascii="Times New Roman" w:hAnsi="Times New Roman" w:eastAsia="Times New Roman" w:cs="Times New Roman"/>
-                <w:i w:val="false"/>
-                <w:b w:val="false"/>
-                <w:u w:val="none"/>
-                <w:sz w:val="24"/>
-                <w:szCs w:val="24"/>
-                <w:color w:val="000000"/>
-              </w:rPr>
-              <w:t xml:space="preserve">TrSman_C</w:t>
             </w:r>
           </w:p>
         </w:tc>
@@ -11991,51 +11991,51 @@
                 <w:szCs w:val="24"/>
                 <w:color w:val="000000"/>
               </w:rPr>
+              <w:t xml:space="preserve">AA_C</w:t>
+            </w:r>
+          </w:p>
+        </w:tc>
+        <w:tc>
+          <w:tcPr>
+            <w:tcBorders>
+              <w:bottom w:val="none" w:sz="0" w:space="0" w:color="000000"/>
+              <w:top w:val="none" w:sz="0" w:space="0" w:color="000000"/>
+              <w:left w:val="none" w:sz="0" w:space="0" w:color="000000"/>
+              <w:right w:val="none" w:sz="0" w:space="0" w:color="000000"/>
+            </w:tcBorders>
+            <w:shd w:val="clear" w:color="auto" w:fill="FFFFFF"/>
+            <w:tcMar>
+              <w:top w:w="0" w:type="dxa"/>
+              <w:bottom w:w="0" w:type="dxa"/>
+              <w:left w:w="0" w:type="dxa"/>
+              <w:right w:w="0" w:type="dxa"/>
+            </w:tcMar>
+            <w:vAlign w:val="center"/>
+          </w:tcPr>
+          <w:p>
+            <w:pPr>
+              <w:jc w:val="left"/>
+              <w:keepNext/>
+              <w:pBdr>
+                <w:bottom w:val="none" w:sz="0" w:space="0" w:color="000000"/>
+                <w:top w:val="none" w:sz="0" w:space="0" w:color="000000"/>
+                <w:left w:val="none" w:sz="0" w:space="0" w:color="000000"/>
+                <w:right w:val="none" w:sz="0" w:space="0" w:color="000000"/>
+              </w:pBdr>
+              <w:spacing w:after="0" w:before="0" w:line="240"/>
+              <w:ind w:firstLine="0" w:left="100" w:right="100"/>
+            </w:pPr>
+            <w:r xmlns:w="http://schemas.openxmlformats.org/wordprocessingml/2006/main" xmlns:wp="http://schemas.openxmlformats.org/drawingml/2006/wordprocessingDrawing" xmlns:r="http://schemas.openxmlformats.org/officeDocument/2006/relationships" xmlns:w14="http://schemas.microsoft.com/office/word/2010/wordml">
+              <w:rPr>
+                <w:rFonts w:ascii="Times New Roman" w:hAnsi="Times New Roman" w:eastAsia="Times New Roman" w:cs="Times New Roman"/>
+                <w:i w:val="false"/>
+                <w:b w:val="false"/>
+                <w:u w:val="none"/>
+                <w:sz w:val="24"/>
+                <w:szCs w:val="24"/>
+                <w:color w:val="000000"/>
+              </w:rPr>
               <w:t xml:space="preserve">Not Multivariate Outlier</w:t>
-            </w:r>
-          </w:p>
-        </w:tc>
-        <w:tc>
-          <w:tcPr>
-            <w:tcBorders>
-              <w:bottom w:val="none" w:sz="0" w:space="0" w:color="000000"/>
-              <w:top w:val="none" w:sz="0" w:space="0" w:color="000000"/>
-              <w:left w:val="none" w:sz="0" w:space="0" w:color="000000"/>
-              <w:right w:val="none" w:sz="0" w:space="0" w:color="000000"/>
-            </w:tcBorders>
-            <w:shd w:val="clear" w:color="auto" w:fill="FFFFFF"/>
-            <w:tcMar>
-              <w:top w:w="0" w:type="dxa"/>
-              <w:bottom w:w="0" w:type="dxa"/>
-              <w:left w:w="0" w:type="dxa"/>
-              <w:right w:w="0" w:type="dxa"/>
-            </w:tcMar>
-            <w:vAlign w:val="center"/>
-          </w:tcPr>
-          <w:p>
-            <w:pPr>
-              <w:jc w:val="left"/>
-              <w:keepNext/>
-              <w:pBdr>
-                <w:bottom w:val="none" w:sz="0" w:space="0" w:color="000000"/>
-                <w:top w:val="none" w:sz="0" w:space="0" w:color="000000"/>
-                <w:left w:val="none" w:sz="0" w:space="0" w:color="000000"/>
-                <w:right w:val="none" w:sz="0" w:space="0" w:color="000000"/>
-              </w:pBdr>
-              <w:spacing w:after="0" w:before="0" w:line="240"/>
-              <w:ind w:firstLine="0" w:left="100" w:right="100"/>
-            </w:pPr>
-            <w:r xmlns:w="http://schemas.openxmlformats.org/wordprocessingml/2006/main" xmlns:wp="http://schemas.openxmlformats.org/drawingml/2006/wordprocessingDrawing" xmlns:r="http://schemas.openxmlformats.org/officeDocument/2006/relationships" xmlns:w14="http://schemas.microsoft.com/office/word/2010/wordml">
-              <w:rPr>
-                <w:rFonts w:ascii="Times New Roman" w:hAnsi="Times New Roman" w:eastAsia="Times New Roman" w:cs="Times New Roman"/>
-                <w:i w:val="false"/>
-                <w:b w:val="false"/>
-                <w:u w:val="none"/>
-                <w:sz w:val="24"/>
-                <w:szCs w:val="24"/>
-                <w:color w:val="000000"/>
-              </w:rPr>
-              <w:t xml:space="preserve">AA_C</w:t>
             </w:r>
           </w:p>
         </w:tc>
@@ -12174,51 +12174,51 @@
                 <w:szCs w:val="24"/>
                 <w:color w:val="000000"/>
               </w:rPr>
+              <w:t xml:space="preserve">BiW_C</w:t>
+            </w:r>
+          </w:p>
+        </w:tc>
+        <w:tc>
+          <w:tcPr>
+            <w:tcBorders>
+              <w:bottom w:val="none" w:sz="0" w:space="0" w:color="000000"/>
+              <w:top w:val="none" w:sz="0" w:space="0" w:color="000000"/>
+              <w:left w:val="none" w:sz="0" w:space="0" w:color="000000"/>
+              <w:right w:val="none" w:sz="0" w:space="0" w:color="000000"/>
+            </w:tcBorders>
+            <w:shd w:val="clear" w:color="auto" w:fill="FFFFFF"/>
+            <w:tcMar>
+              <w:top w:w="0" w:type="dxa"/>
+              <w:bottom w:w="0" w:type="dxa"/>
+              <w:left w:w="0" w:type="dxa"/>
+              <w:right w:w="0" w:type="dxa"/>
+            </w:tcMar>
+            <w:vAlign w:val="center"/>
+          </w:tcPr>
+          <w:p>
+            <w:pPr>
+              <w:jc w:val="left"/>
+              <w:keepNext/>
+              <w:pBdr>
+                <w:bottom w:val="none" w:sz="0" w:space="0" w:color="000000"/>
+                <w:top w:val="none" w:sz="0" w:space="0" w:color="000000"/>
+                <w:left w:val="none" w:sz="0" w:space="0" w:color="000000"/>
+                <w:right w:val="none" w:sz="0" w:space="0" w:color="000000"/>
+              </w:pBdr>
+              <w:spacing w:after="0" w:before="0" w:line="240"/>
+              <w:ind w:firstLine="0" w:left="100" w:right="100"/>
+            </w:pPr>
+            <w:r xmlns:w="http://schemas.openxmlformats.org/wordprocessingml/2006/main" xmlns:wp="http://schemas.openxmlformats.org/drawingml/2006/wordprocessingDrawing" xmlns:r="http://schemas.openxmlformats.org/officeDocument/2006/relationships" xmlns:w14="http://schemas.microsoft.com/office/word/2010/wordml">
+              <w:rPr>
+                <w:rFonts w:ascii="Times New Roman" w:hAnsi="Times New Roman" w:eastAsia="Times New Roman" w:cs="Times New Roman"/>
+                <w:i w:val="false"/>
+                <w:b w:val="false"/>
+                <w:u w:val="none"/>
+                <w:sz w:val="24"/>
+                <w:szCs w:val="24"/>
+                <w:color w:val="000000"/>
+              </w:rPr>
               <w:t xml:space="preserve">Not Multivariate Outlier</w:t>
-            </w:r>
-          </w:p>
-        </w:tc>
-        <w:tc>
-          <w:tcPr>
-            <w:tcBorders>
-              <w:bottom w:val="none" w:sz="0" w:space="0" w:color="000000"/>
-              <w:top w:val="none" w:sz="0" w:space="0" w:color="000000"/>
-              <w:left w:val="none" w:sz="0" w:space="0" w:color="000000"/>
-              <w:right w:val="none" w:sz="0" w:space="0" w:color="000000"/>
-            </w:tcBorders>
-            <w:shd w:val="clear" w:color="auto" w:fill="FFFFFF"/>
-            <w:tcMar>
-              <w:top w:w="0" w:type="dxa"/>
-              <w:bottom w:w="0" w:type="dxa"/>
-              <w:left w:w="0" w:type="dxa"/>
-              <w:right w:w="0" w:type="dxa"/>
-            </w:tcMar>
-            <w:vAlign w:val="center"/>
-          </w:tcPr>
-          <w:p>
-            <w:pPr>
-              <w:jc w:val="left"/>
-              <w:keepNext/>
-              <w:pBdr>
-                <w:bottom w:val="none" w:sz="0" w:space="0" w:color="000000"/>
-                <w:top w:val="none" w:sz="0" w:space="0" w:color="000000"/>
-                <w:left w:val="none" w:sz="0" w:space="0" w:color="000000"/>
-                <w:right w:val="none" w:sz="0" w:space="0" w:color="000000"/>
-              </w:pBdr>
-              <w:spacing w:after="0" w:before="0" w:line="240"/>
-              <w:ind w:firstLine="0" w:left="100" w:right="100"/>
-            </w:pPr>
-            <w:r xmlns:w="http://schemas.openxmlformats.org/wordprocessingml/2006/main" xmlns:wp="http://schemas.openxmlformats.org/drawingml/2006/wordprocessingDrawing" xmlns:r="http://schemas.openxmlformats.org/officeDocument/2006/relationships" xmlns:w14="http://schemas.microsoft.com/office/word/2010/wordml">
-              <w:rPr>
-                <w:rFonts w:ascii="Times New Roman" w:hAnsi="Times New Roman" w:eastAsia="Times New Roman" w:cs="Times New Roman"/>
-                <w:i w:val="false"/>
-                <w:b w:val="false"/>
-                <w:u w:val="none"/>
-                <w:sz w:val="24"/>
-                <w:szCs w:val="24"/>
-                <w:color w:val="000000"/>
-              </w:rPr>
-              <w:t xml:space="preserve">BiW_C</w:t>
             </w:r>
           </w:p>
         </w:tc>
@@ -12357,51 +12357,51 @@
                 <w:szCs w:val="24"/>
                 <w:color w:val="000000"/>
               </w:rPr>
+              <w:t xml:space="preserve">SelP_L</w:t>
+            </w:r>
+          </w:p>
+        </w:tc>
+        <w:tc>
+          <w:tcPr>
+            <w:tcBorders>
+              <w:bottom w:val="none" w:sz="0" w:space="0" w:color="000000"/>
+              <w:top w:val="none" w:sz="0" w:space="0" w:color="000000"/>
+              <w:left w:val="none" w:sz="0" w:space="0" w:color="000000"/>
+              <w:right w:val="none" w:sz="0" w:space="0" w:color="000000"/>
+            </w:tcBorders>
+            <w:shd w:val="clear" w:color="auto" w:fill="FFFFFF"/>
+            <w:tcMar>
+              <w:top w:w="0" w:type="dxa"/>
+              <w:bottom w:w="0" w:type="dxa"/>
+              <w:left w:w="0" w:type="dxa"/>
+              <w:right w:w="0" w:type="dxa"/>
+            </w:tcMar>
+            <w:vAlign w:val="center"/>
+          </w:tcPr>
+          <w:p>
+            <w:pPr>
+              <w:jc w:val="left"/>
+              <w:keepNext/>
+              <w:pBdr>
+                <w:bottom w:val="none" w:sz="0" w:space="0" w:color="000000"/>
+                <w:top w:val="none" w:sz="0" w:space="0" w:color="000000"/>
+                <w:left w:val="none" w:sz="0" w:space="0" w:color="000000"/>
+                <w:right w:val="none" w:sz="0" w:space="0" w:color="000000"/>
+              </w:pBdr>
+              <w:spacing w:after="0" w:before="0" w:line="240"/>
+              <w:ind w:firstLine="0" w:left="100" w:right="100"/>
+            </w:pPr>
+            <w:r xmlns:w="http://schemas.openxmlformats.org/wordprocessingml/2006/main" xmlns:wp="http://schemas.openxmlformats.org/drawingml/2006/wordprocessingDrawing" xmlns:r="http://schemas.openxmlformats.org/officeDocument/2006/relationships" xmlns:w14="http://schemas.microsoft.com/office/word/2010/wordml">
+              <w:rPr>
+                <w:rFonts w:ascii="Times New Roman" w:hAnsi="Times New Roman" w:eastAsia="Times New Roman" w:cs="Times New Roman"/>
+                <w:i w:val="false"/>
+                <w:b w:val="false"/>
+                <w:u w:val="none"/>
+                <w:sz w:val="24"/>
+                <w:szCs w:val="24"/>
+                <w:color w:val="000000"/>
+              </w:rPr>
               <w:t xml:space="preserve">Not Multivariate Outlier</w:t>
-            </w:r>
-          </w:p>
-        </w:tc>
-        <w:tc>
-          <w:tcPr>
-            <w:tcBorders>
-              <w:bottom w:val="none" w:sz="0" w:space="0" w:color="000000"/>
-              <w:top w:val="none" w:sz="0" w:space="0" w:color="000000"/>
-              <w:left w:val="none" w:sz="0" w:space="0" w:color="000000"/>
-              <w:right w:val="none" w:sz="0" w:space="0" w:color="000000"/>
-            </w:tcBorders>
-            <w:shd w:val="clear" w:color="auto" w:fill="FFFFFF"/>
-            <w:tcMar>
-              <w:top w:w="0" w:type="dxa"/>
-              <w:bottom w:w="0" w:type="dxa"/>
-              <w:left w:w="0" w:type="dxa"/>
-              <w:right w:w="0" w:type="dxa"/>
-            </w:tcMar>
-            <w:vAlign w:val="center"/>
-          </w:tcPr>
-          <w:p>
-            <w:pPr>
-              <w:jc w:val="left"/>
-              <w:keepNext/>
-              <w:pBdr>
-                <w:bottom w:val="none" w:sz="0" w:space="0" w:color="000000"/>
-                <w:top w:val="none" w:sz="0" w:space="0" w:color="000000"/>
-                <w:left w:val="none" w:sz="0" w:space="0" w:color="000000"/>
-                <w:right w:val="none" w:sz="0" w:space="0" w:color="000000"/>
-              </w:pBdr>
-              <w:spacing w:after="0" w:before="0" w:line="240"/>
-              <w:ind w:firstLine="0" w:left="100" w:right="100"/>
-            </w:pPr>
-            <w:r xmlns:w="http://schemas.openxmlformats.org/wordprocessingml/2006/main" xmlns:wp="http://schemas.openxmlformats.org/drawingml/2006/wordprocessingDrawing" xmlns:r="http://schemas.openxmlformats.org/officeDocument/2006/relationships" xmlns:w14="http://schemas.microsoft.com/office/word/2010/wordml">
-              <w:rPr>
-                <w:rFonts w:ascii="Times New Roman" w:hAnsi="Times New Roman" w:eastAsia="Times New Roman" w:cs="Times New Roman"/>
-                <w:i w:val="false"/>
-                <w:b w:val="false"/>
-                <w:u w:val="none"/>
-                <w:sz w:val="24"/>
-                <w:szCs w:val="24"/>
-                <w:color w:val="000000"/>
-              </w:rPr>
-              <w:t xml:space="preserve">SelP_L</w:t>
             </w:r>
           </w:p>
         </w:tc>
@@ -12540,51 +12540,51 @@
                 <w:szCs w:val="24"/>
                 <w:color w:val="000000"/>
               </w:rPr>
+              <w:t xml:space="preserve">SelP_L</w:t>
+            </w:r>
+          </w:p>
+        </w:tc>
+        <w:tc>
+          <w:tcPr>
+            <w:tcBorders>
+              <w:bottom w:val="single" w:sz="16" w:space="0" w:color="666666"/>
+              <w:top w:val="none" w:sz="0" w:space="0" w:color="000000"/>
+              <w:left w:val="none" w:sz="0" w:space="0" w:color="000000"/>
+              <w:right w:val="none" w:sz="0" w:space="0" w:color="000000"/>
+            </w:tcBorders>
+            <w:shd w:val="clear" w:color="auto" w:fill="FFFFFF"/>
+            <w:tcMar>
+              <w:top w:w="0" w:type="dxa"/>
+              <w:bottom w:w="0" w:type="dxa"/>
+              <w:left w:w="0" w:type="dxa"/>
+              <w:right w:w="0" w:type="dxa"/>
+            </w:tcMar>
+            <w:vAlign w:val="center"/>
+          </w:tcPr>
+          <w:p>
+            <w:pPr>
+              <w:jc w:val="left"/>
+              <w:keepNext/>
+              <w:pBdr>
+                <w:bottom w:val="none" w:sz="0" w:space="0" w:color="000000"/>
+                <w:top w:val="none" w:sz="0" w:space="0" w:color="000000"/>
+                <w:left w:val="none" w:sz="0" w:space="0" w:color="000000"/>
+                <w:right w:val="none" w:sz="0" w:space="0" w:color="000000"/>
+              </w:pBdr>
+              <w:spacing w:after="0" w:before="0" w:line="240"/>
+              <w:ind w:firstLine="0" w:left="100" w:right="100"/>
+            </w:pPr>
+            <w:r xmlns:w="http://schemas.openxmlformats.org/wordprocessingml/2006/main" xmlns:wp="http://schemas.openxmlformats.org/drawingml/2006/wordprocessingDrawing" xmlns:r="http://schemas.openxmlformats.org/officeDocument/2006/relationships" xmlns:w14="http://schemas.microsoft.com/office/word/2010/wordml">
+              <w:rPr>
+                <w:rFonts w:ascii="Times New Roman" w:hAnsi="Times New Roman" w:eastAsia="Times New Roman" w:cs="Times New Roman"/>
+                <w:i w:val="false"/>
+                <w:b w:val="false"/>
+                <w:u w:val="none"/>
+                <w:sz w:val="24"/>
+                <w:szCs w:val="24"/>
+                <w:color w:val="000000"/>
+              </w:rPr>
               <w:t xml:space="preserve">Not Multivariate Outlier</w:t>
-            </w:r>
-          </w:p>
-        </w:tc>
-        <w:tc>
-          <w:tcPr>
-            <w:tcBorders>
-              <w:bottom w:val="single" w:sz="16" w:space="0" w:color="666666"/>
-              <w:top w:val="none" w:sz="0" w:space="0" w:color="000000"/>
-              <w:left w:val="none" w:sz="0" w:space="0" w:color="000000"/>
-              <w:right w:val="none" w:sz="0" w:space="0" w:color="000000"/>
-            </w:tcBorders>
-            <w:shd w:val="clear" w:color="auto" w:fill="FFFFFF"/>
-            <w:tcMar>
-              <w:top w:w="0" w:type="dxa"/>
-              <w:bottom w:w="0" w:type="dxa"/>
-              <w:left w:w="0" w:type="dxa"/>
-              <w:right w:w="0" w:type="dxa"/>
-            </w:tcMar>
-            <w:vAlign w:val="center"/>
-          </w:tcPr>
-          <w:p>
-            <w:pPr>
-              <w:jc w:val="left"/>
-              <w:keepNext/>
-              <w:pBdr>
-                <w:bottom w:val="none" w:sz="0" w:space="0" w:color="000000"/>
-                <w:top w:val="none" w:sz="0" w:space="0" w:color="000000"/>
-                <w:left w:val="none" w:sz="0" w:space="0" w:color="000000"/>
-                <w:right w:val="none" w:sz="0" w:space="0" w:color="000000"/>
-              </w:pBdr>
-              <w:spacing w:after="0" w:before="0" w:line="240"/>
-              <w:ind w:firstLine="0" w:left="100" w:right="100"/>
-            </w:pPr>
-            <w:r xmlns:w="http://schemas.openxmlformats.org/wordprocessingml/2006/main" xmlns:wp="http://schemas.openxmlformats.org/drawingml/2006/wordprocessingDrawing" xmlns:r="http://schemas.openxmlformats.org/officeDocument/2006/relationships" xmlns:w14="http://schemas.microsoft.com/office/word/2010/wordml">
-              <w:rPr>
-                <w:rFonts w:ascii="Times New Roman" w:hAnsi="Times New Roman" w:eastAsia="Times New Roman" w:cs="Times New Roman"/>
-                <w:i w:val="false"/>
-                <w:b w:val="false"/>
-                <w:u w:val="none"/>
-                <w:sz w:val="24"/>
-                <w:szCs w:val="24"/>
-                <w:color w:val="000000"/>
-              </w:rPr>
-              <w:t xml:space="preserve">SelP_L</w:t>
             </w:r>
           </w:p>
         </w:tc>
@@ -12846,7 +12846,7 @@
         </w:rPr>
         <w:t xml:space="preserve">Table </w:t>
       </w:r>
-      <w:bookmarkStart w:id="371daf95-b316-476e-b72c-e78baff13a7c" w:name="unnamed-chunk-11"/>
+      <w:bookmarkStart w:id="c9380252-79b1-473f-be67-5d36143b0017" w:name="unnamed-chunk-11"/>
       <w:r xmlns:w="http://schemas.openxmlformats.org/wordprocessingml/2006/main" xmlns:wp="http://schemas.openxmlformats.org/drawingml/2006/wordprocessingDrawing" xmlns:r="http://schemas.openxmlformats.org/officeDocument/2006/relationships" xmlns:w14="http://schemas.microsoft.com/office/word/2010/wordml">
         <w:rPr>
           <w:rFonts/>
@@ -12868,7 +12868,7 @@
         </w:rPr>
         <w:fldChar w:fldCharType="end" w:dirty="true"/>
       </w:r>
-      <w:bookmarkEnd w:id="371daf95-b316-476e-b72c-e78baff13a7c"/>
+      <w:bookmarkEnd w:id="c9380252-79b1-473f-be67-5d36143b0017"/>
       <w:r>
         <w:t xml:space="preserve">: </w:t>
       </w:r>
@@ -12885,8 +12885,8 @@
       <w:tblGrid>
         <w:gridCol w:w="2251"/>
         <w:gridCol w:w="2197"/>
+        <w:gridCol w:w="2718"/>
         <w:gridCol w:w="2757"/>
-        <w:gridCol w:w="2718"/>
       </w:tblGrid>
       <w:tr>
         <w:trPr>
@@ -13023,7 +13023,7 @@
                 <w:szCs w:val="24"/>
                 <w:color w:val="000000"/>
               </w:rPr>
-              <w:t xml:space="preserve">multv_outlier</w:t>
+              <w:t xml:space="preserve">univar_outliers</w:t>
             </w:r>
           </w:p>
         </w:tc>
@@ -13067,7 +13067,7 @@
                 <w:szCs w:val="24"/>
                 <w:color w:val="000000"/>
               </w:rPr>
-              <w:t xml:space="preserve">univar_outliers</w:t>
+              <w:t xml:space="preserve">multv_outlier</w:t>
             </w:r>
           </w:p>
         </w:tc>
@@ -13206,51 +13206,51 @@
                 <w:szCs w:val="24"/>
                 <w:color w:val="000000"/>
               </w:rPr>
+              <w:t xml:space="preserve">GoSub_C &amp; TrSman_C</w:t>
+            </w:r>
+          </w:p>
+        </w:tc>
+        <w:tc>
+          <w:tcPr>
+            <w:tcBorders>
+              <w:bottom w:val="none" w:sz="0" w:space="0" w:color="000000"/>
+              <w:top w:val="none" w:sz="0" w:space="0" w:color="000000"/>
+              <w:left w:val="none" w:sz="0" w:space="0" w:color="000000"/>
+              <w:right w:val="none" w:sz="0" w:space="0" w:color="000000"/>
+            </w:tcBorders>
+            <w:shd w:val="clear" w:color="auto" w:fill="FFFFFF"/>
+            <w:tcMar>
+              <w:top w:w="0" w:type="dxa"/>
+              <w:bottom w:w="0" w:type="dxa"/>
+              <w:left w:w="0" w:type="dxa"/>
+              <w:right w:w="0" w:type="dxa"/>
+            </w:tcMar>
+            <w:vAlign w:val="center"/>
+          </w:tcPr>
+          <w:p>
+            <w:pPr>
+              <w:jc w:val="left"/>
+              <w:keepNext/>
+              <w:pBdr>
+                <w:bottom w:val="none" w:sz="0" w:space="0" w:color="000000"/>
+                <w:top w:val="none" w:sz="0" w:space="0" w:color="000000"/>
+                <w:left w:val="none" w:sz="0" w:space="0" w:color="000000"/>
+                <w:right w:val="none" w:sz="0" w:space="0" w:color="000000"/>
+              </w:pBdr>
+              <w:spacing w:after="0" w:before="0" w:line="240"/>
+              <w:ind w:firstLine="0" w:left="100" w:right="100"/>
+            </w:pPr>
+            <w:r xmlns:w="http://schemas.openxmlformats.org/wordprocessingml/2006/main" xmlns:wp="http://schemas.openxmlformats.org/drawingml/2006/wordprocessingDrawing" xmlns:r="http://schemas.openxmlformats.org/officeDocument/2006/relationships" xmlns:w14="http://schemas.microsoft.com/office/word/2010/wordml">
+              <w:rPr>
+                <w:rFonts w:ascii="Times New Roman" w:hAnsi="Times New Roman" w:eastAsia="Times New Roman" w:cs="Times New Roman"/>
+                <w:i w:val="false"/>
+                <w:b w:val="false"/>
+                <w:u w:val="none"/>
+                <w:sz w:val="24"/>
+                <w:szCs w:val="24"/>
+                <w:color w:val="000000"/>
+              </w:rPr>
               <w:t xml:space="preserve">Multivariate Outlier</w:t>
-            </w:r>
-          </w:p>
-        </w:tc>
-        <w:tc>
-          <w:tcPr>
-            <w:tcBorders>
-              <w:bottom w:val="none" w:sz="0" w:space="0" w:color="000000"/>
-              <w:top w:val="none" w:sz="0" w:space="0" w:color="000000"/>
-              <w:left w:val="none" w:sz="0" w:space="0" w:color="000000"/>
-              <w:right w:val="none" w:sz="0" w:space="0" w:color="000000"/>
-            </w:tcBorders>
-            <w:shd w:val="clear" w:color="auto" w:fill="FFFFFF"/>
-            <w:tcMar>
-              <w:top w:w="0" w:type="dxa"/>
-              <w:bottom w:w="0" w:type="dxa"/>
-              <w:left w:w="0" w:type="dxa"/>
-              <w:right w:w="0" w:type="dxa"/>
-            </w:tcMar>
-            <w:vAlign w:val="center"/>
-          </w:tcPr>
-          <w:p>
-            <w:pPr>
-              <w:jc w:val="left"/>
-              <w:keepNext/>
-              <w:pBdr>
-                <w:bottom w:val="none" w:sz="0" w:space="0" w:color="000000"/>
-                <w:top w:val="none" w:sz="0" w:space="0" w:color="000000"/>
-                <w:left w:val="none" w:sz="0" w:space="0" w:color="000000"/>
-                <w:right w:val="none" w:sz="0" w:space="0" w:color="000000"/>
-              </w:pBdr>
-              <w:spacing w:after="0" w:before="0" w:line="240"/>
-              <w:ind w:firstLine="0" w:left="100" w:right="100"/>
-            </w:pPr>
-            <w:r xmlns:w="http://schemas.openxmlformats.org/wordprocessingml/2006/main" xmlns:wp="http://schemas.openxmlformats.org/drawingml/2006/wordprocessingDrawing" xmlns:r="http://schemas.openxmlformats.org/officeDocument/2006/relationships" xmlns:w14="http://schemas.microsoft.com/office/word/2010/wordml">
-              <w:rPr>
-                <w:rFonts w:ascii="Times New Roman" w:hAnsi="Times New Roman" w:eastAsia="Times New Roman" w:cs="Times New Roman"/>
-                <w:i w:val="false"/>
-                <w:b w:val="false"/>
-                <w:u w:val="none"/>
-                <w:sz w:val="24"/>
-                <w:szCs w:val="24"/>
-                <w:color w:val="000000"/>
-              </w:rPr>
-              <w:t xml:space="preserve">GoSub_C &amp; TrSman_C</w:t>
             </w:r>
           </w:p>
         </w:tc>
@@ -13389,51 +13389,51 @@
                 <w:szCs w:val="24"/>
                 <w:color w:val="000000"/>
               </w:rPr>
+              <w:t xml:space="preserve">NRB_L</w:t>
+            </w:r>
+          </w:p>
+        </w:tc>
+        <w:tc>
+          <w:tcPr>
+            <w:tcBorders>
+              <w:bottom w:val="none" w:sz="0" w:space="0" w:color="000000"/>
+              <w:top w:val="none" w:sz="0" w:space="0" w:color="000000"/>
+              <w:left w:val="none" w:sz="0" w:space="0" w:color="000000"/>
+              <w:right w:val="none" w:sz="0" w:space="0" w:color="000000"/>
+            </w:tcBorders>
+            <w:shd w:val="clear" w:color="auto" w:fill="FFFFFF"/>
+            <w:tcMar>
+              <w:top w:w="0" w:type="dxa"/>
+              <w:bottom w:w="0" w:type="dxa"/>
+              <w:left w:w="0" w:type="dxa"/>
+              <w:right w:w="0" w:type="dxa"/>
+            </w:tcMar>
+            <w:vAlign w:val="center"/>
+          </w:tcPr>
+          <w:p>
+            <w:pPr>
+              <w:jc w:val="left"/>
+              <w:keepNext/>
+              <w:pBdr>
+                <w:bottom w:val="none" w:sz="0" w:space="0" w:color="000000"/>
+                <w:top w:val="none" w:sz="0" w:space="0" w:color="000000"/>
+                <w:left w:val="none" w:sz="0" w:space="0" w:color="000000"/>
+                <w:right w:val="none" w:sz="0" w:space="0" w:color="000000"/>
+              </w:pBdr>
+              <w:spacing w:after="0" w:before="0" w:line="240"/>
+              <w:ind w:firstLine="0" w:left="100" w:right="100"/>
+            </w:pPr>
+            <w:r xmlns:w="http://schemas.openxmlformats.org/wordprocessingml/2006/main" xmlns:wp="http://schemas.openxmlformats.org/drawingml/2006/wordprocessingDrawing" xmlns:r="http://schemas.openxmlformats.org/officeDocument/2006/relationships" xmlns:w14="http://schemas.microsoft.com/office/word/2010/wordml">
+              <w:rPr>
+                <w:rFonts w:ascii="Times New Roman" w:hAnsi="Times New Roman" w:eastAsia="Times New Roman" w:cs="Times New Roman"/>
+                <w:i w:val="false"/>
+                <w:b w:val="false"/>
+                <w:u w:val="none"/>
+                <w:sz w:val="24"/>
+                <w:szCs w:val="24"/>
+                <w:color w:val="000000"/>
+              </w:rPr>
               <w:t xml:space="preserve">Multivariate Outlier</w:t>
-            </w:r>
-          </w:p>
-        </w:tc>
-        <w:tc>
-          <w:tcPr>
-            <w:tcBorders>
-              <w:bottom w:val="none" w:sz="0" w:space="0" w:color="000000"/>
-              <w:top w:val="none" w:sz="0" w:space="0" w:color="000000"/>
-              <w:left w:val="none" w:sz="0" w:space="0" w:color="000000"/>
-              <w:right w:val="none" w:sz="0" w:space="0" w:color="000000"/>
-            </w:tcBorders>
-            <w:shd w:val="clear" w:color="auto" w:fill="FFFFFF"/>
-            <w:tcMar>
-              <w:top w:w="0" w:type="dxa"/>
-              <w:bottom w:w="0" w:type="dxa"/>
-              <w:left w:w="0" w:type="dxa"/>
-              <w:right w:w="0" w:type="dxa"/>
-            </w:tcMar>
-            <w:vAlign w:val="center"/>
-          </w:tcPr>
-          <w:p>
-            <w:pPr>
-              <w:jc w:val="left"/>
-              <w:keepNext/>
-              <w:pBdr>
-                <w:bottom w:val="none" w:sz="0" w:space="0" w:color="000000"/>
-                <w:top w:val="none" w:sz="0" w:space="0" w:color="000000"/>
-                <w:left w:val="none" w:sz="0" w:space="0" w:color="000000"/>
-                <w:right w:val="none" w:sz="0" w:space="0" w:color="000000"/>
-              </w:pBdr>
-              <w:spacing w:after="0" w:before="0" w:line="240"/>
-              <w:ind w:firstLine="0" w:left="100" w:right="100"/>
-            </w:pPr>
-            <w:r xmlns:w="http://schemas.openxmlformats.org/wordprocessingml/2006/main" xmlns:wp="http://schemas.openxmlformats.org/drawingml/2006/wordprocessingDrawing" xmlns:r="http://schemas.openxmlformats.org/officeDocument/2006/relationships" xmlns:w14="http://schemas.microsoft.com/office/word/2010/wordml">
-              <w:rPr>
-                <w:rFonts w:ascii="Times New Roman" w:hAnsi="Times New Roman" w:eastAsia="Times New Roman" w:cs="Times New Roman"/>
-                <w:i w:val="false"/>
-                <w:b w:val="false"/>
-                <w:u w:val="none"/>
-                <w:sz w:val="24"/>
-                <w:szCs w:val="24"/>
-                <w:color w:val="000000"/>
-              </w:rPr>
-              <w:t xml:space="preserve">NRB_L</w:t>
             </w:r>
           </w:p>
         </w:tc>
@@ -13572,51 +13572,51 @@
                 <w:szCs w:val="24"/>
                 <w:color w:val="000000"/>
               </w:rPr>
+              <w:t xml:space="preserve">SnasM_C</w:t>
+            </w:r>
+          </w:p>
+        </w:tc>
+        <w:tc>
+          <w:tcPr>
+            <w:tcBorders>
+              <w:bottom w:val="none" w:sz="0" w:space="0" w:color="000000"/>
+              <w:top w:val="none" w:sz="0" w:space="0" w:color="000000"/>
+              <w:left w:val="none" w:sz="0" w:space="0" w:color="000000"/>
+              <w:right w:val="none" w:sz="0" w:space="0" w:color="000000"/>
+            </w:tcBorders>
+            <w:shd w:val="clear" w:color="auto" w:fill="FFFFFF"/>
+            <w:tcMar>
+              <w:top w:w="0" w:type="dxa"/>
+              <w:bottom w:w="0" w:type="dxa"/>
+              <w:left w:w="0" w:type="dxa"/>
+              <w:right w:w="0" w:type="dxa"/>
+            </w:tcMar>
+            <w:vAlign w:val="center"/>
+          </w:tcPr>
+          <w:p>
+            <w:pPr>
+              <w:jc w:val="left"/>
+              <w:keepNext/>
+              <w:pBdr>
+                <w:bottom w:val="none" w:sz="0" w:space="0" w:color="000000"/>
+                <w:top w:val="none" w:sz="0" w:space="0" w:color="000000"/>
+                <w:left w:val="none" w:sz="0" w:space="0" w:color="000000"/>
+                <w:right w:val="none" w:sz="0" w:space="0" w:color="000000"/>
+              </w:pBdr>
+              <w:spacing w:after="0" w:before="0" w:line="240"/>
+              <w:ind w:firstLine="0" w:left="100" w:right="100"/>
+            </w:pPr>
+            <w:r xmlns:w="http://schemas.openxmlformats.org/wordprocessingml/2006/main" xmlns:wp="http://schemas.openxmlformats.org/drawingml/2006/wordprocessingDrawing" xmlns:r="http://schemas.openxmlformats.org/officeDocument/2006/relationships" xmlns:w14="http://schemas.microsoft.com/office/word/2010/wordml">
+              <w:rPr>
+                <w:rFonts w:ascii="Times New Roman" w:hAnsi="Times New Roman" w:eastAsia="Times New Roman" w:cs="Times New Roman"/>
+                <w:i w:val="false"/>
+                <w:b w:val="false"/>
+                <w:u w:val="none"/>
+                <w:sz w:val="24"/>
+                <w:szCs w:val="24"/>
+                <w:color w:val="000000"/>
+              </w:rPr>
               <w:t xml:space="preserve">Multivariate Outlier</w:t>
-            </w:r>
-          </w:p>
-        </w:tc>
-        <w:tc>
-          <w:tcPr>
-            <w:tcBorders>
-              <w:bottom w:val="none" w:sz="0" w:space="0" w:color="000000"/>
-              <w:top w:val="none" w:sz="0" w:space="0" w:color="000000"/>
-              <w:left w:val="none" w:sz="0" w:space="0" w:color="000000"/>
-              <w:right w:val="none" w:sz="0" w:space="0" w:color="000000"/>
-            </w:tcBorders>
-            <w:shd w:val="clear" w:color="auto" w:fill="FFFFFF"/>
-            <w:tcMar>
-              <w:top w:w="0" w:type="dxa"/>
-              <w:bottom w:w="0" w:type="dxa"/>
-              <w:left w:w="0" w:type="dxa"/>
-              <w:right w:w="0" w:type="dxa"/>
-            </w:tcMar>
-            <w:vAlign w:val="center"/>
-          </w:tcPr>
-          <w:p>
-            <w:pPr>
-              <w:jc w:val="left"/>
-              <w:keepNext/>
-              <w:pBdr>
-                <w:bottom w:val="none" w:sz="0" w:space="0" w:color="000000"/>
-                <w:top w:val="none" w:sz="0" w:space="0" w:color="000000"/>
-                <w:left w:val="none" w:sz="0" w:space="0" w:color="000000"/>
-                <w:right w:val="none" w:sz="0" w:space="0" w:color="000000"/>
-              </w:pBdr>
-              <w:spacing w:after="0" w:before="0" w:line="240"/>
-              <w:ind w:firstLine="0" w:left="100" w:right="100"/>
-            </w:pPr>
-            <w:r xmlns:w="http://schemas.openxmlformats.org/wordprocessingml/2006/main" xmlns:wp="http://schemas.openxmlformats.org/drawingml/2006/wordprocessingDrawing" xmlns:r="http://schemas.openxmlformats.org/officeDocument/2006/relationships" xmlns:w14="http://schemas.microsoft.com/office/word/2010/wordml">
-              <w:rPr>
-                <w:rFonts w:ascii="Times New Roman" w:hAnsi="Times New Roman" w:eastAsia="Times New Roman" w:cs="Times New Roman"/>
-                <w:i w:val="false"/>
-                <w:b w:val="false"/>
-                <w:u w:val="none"/>
-                <w:sz w:val="24"/>
-                <w:szCs w:val="24"/>
-                <w:color w:val="000000"/>
-              </w:rPr>
-              <w:t xml:space="preserve">SnasM_C</w:t>
             </w:r>
           </w:p>
         </w:tc>
@@ -13755,51 +13755,51 @@
                 <w:szCs w:val="24"/>
                 <w:color w:val="000000"/>
               </w:rPr>
+              <w:t xml:space="preserve">GoSub_C &amp; TrSman_C</w:t>
+            </w:r>
+          </w:p>
+        </w:tc>
+        <w:tc>
+          <w:tcPr>
+            <w:tcBorders>
+              <w:bottom w:val="none" w:sz="0" w:space="0" w:color="000000"/>
+              <w:top w:val="none" w:sz="0" w:space="0" w:color="000000"/>
+              <w:left w:val="none" w:sz="0" w:space="0" w:color="000000"/>
+              <w:right w:val="none" w:sz="0" w:space="0" w:color="000000"/>
+            </w:tcBorders>
+            <w:shd w:val="clear" w:color="auto" w:fill="FFFFFF"/>
+            <w:tcMar>
+              <w:top w:w="0" w:type="dxa"/>
+              <w:bottom w:w="0" w:type="dxa"/>
+              <w:left w:w="0" w:type="dxa"/>
+              <w:right w:w="0" w:type="dxa"/>
+            </w:tcMar>
+            <w:vAlign w:val="center"/>
+          </w:tcPr>
+          <w:p>
+            <w:pPr>
+              <w:jc w:val="left"/>
+              <w:keepNext/>
+              <w:pBdr>
+                <w:bottom w:val="none" w:sz="0" w:space="0" w:color="000000"/>
+                <w:top w:val="none" w:sz="0" w:space="0" w:color="000000"/>
+                <w:left w:val="none" w:sz="0" w:space="0" w:color="000000"/>
+                <w:right w:val="none" w:sz="0" w:space="0" w:color="000000"/>
+              </w:pBdr>
+              <w:spacing w:after="0" w:before="0" w:line="240"/>
+              <w:ind w:firstLine="0" w:left="100" w:right="100"/>
+            </w:pPr>
+            <w:r xmlns:w="http://schemas.openxmlformats.org/wordprocessingml/2006/main" xmlns:wp="http://schemas.openxmlformats.org/drawingml/2006/wordprocessingDrawing" xmlns:r="http://schemas.openxmlformats.org/officeDocument/2006/relationships" xmlns:w14="http://schemas.microsoft.com/office/word/2010/wordml">
+              <w:rPr>
+                <w:rFonts w:ascii="Times New Roman" w:hAnsi="Times New Roman" w:eastAsia="Times New Roman" w:cs="Times New Roman"/>
+                <w:i w:val="false"/>
+                <w:b w:val="false"/>
+                <w:u w:val="none"/>
+                <w:sz w:val="24"/>
+                <w:szCs w:val="24"/>
+                <w:color w:val="000000"/>
+              </w:rPr>
               <w:t xml:space="preserve">Multivariate Outlier</w:t>
-            </w:r>
-          </w:p>
-        </w:tc>
-        <w:tc>
-          <w:tcPr>
-            <w:tcBorders>
-              <w:bottom w:val="none" w:sz="0" w:space="0" w:color="000000"/>
-              <w:top w:val="none" w:sz="0" w:space="0" w:color="000000"/>
-              <w:left w:val="none" w:sz="0" w:space="0" w:color="000000"/>
-              <w:right w:val="none" w:sz="0" w:space="0" w:color="000000"/>
-            </w:tcBorders>
-            <w:shd w:val="clear" w:color="auto" w:fill="FFFFFF"/>
-            <w:tcMar>
-              <w:top w:w="0" w:type="dxa"/>
-              <w:bottom w:w="0" w:type="dxa"/>
-              <w:left w:w="0" w:type="dxa"/>
-              <w:right w:w="0" w:type="dxa"/>
-            </w:tcMar>
-            <w:vAlign w:val="center"/>
-          </w:tcPr>
-          <w:p>
-            <w:pPr>
-              <w:jc w:val="left"/>
-              <w:keepNext/>
-              <w:pBdr>
-                <w:bottom w:val="none" w:sz="0" w:space="0" w:color="000000"/>
-                <w:top w:val="none" w:sz="0" w:space="0" w:color="000000"/>
-                <w:left w:val="none" w:sz="0" w:space="0" w:color="000000"/>
-                <w:right w:val="none" w:sz="0" w:space="0" w:color="000000"/>
-              </w:pBdr>
-              <w:spacing w:after="0" w:before="0" w:line="240"/>
-              <w:ind w:firstLine="0" w:left="100" w:right="100"/>
-            </w:pPr>
-            <w:r xmlns:w="http://schemas.openxmlformats.org/wordprocessingml/2006/main" xmlns:wp="http://schemas.openxmlformats.org/drawingml/2006/wordprocessingDrawing" xmlns:r="http://schemas.openxmlformats.org/officeDocument/2006/relationships" xmlns:w14="http://schemas.microsoft.com/office/word/2010/wordml">
-              <w:rPr>
-                <w:rFonts w:ascii="Times New Roman" w:hAnsi="Times New Roman" w:eastAsia="Times New Roman" w:cs="Times New Roman"/>
-                <w:i w:val="false"/>
-                <w:b w:val="false"/>
-                <w:u w:val="none"/>
-                <w:sz w:val="24"/>
-                <w:szCs w:val="24"/>
-                <w:color w:val="000000"/>
-              </w:rPr>
-              <w:t xml:space="preserve">GoSub_C &amp; TrSman_C</w:t>
             </w:r>
           </w:p>
         </w:tc>
@@ -13938,51 +13938,51 @@
                 <w:szCs w:val="24"/>
                 <w:color w:val="000000"/>
               </w:rPr>
+              <w:t xml:space="preserve">ProS_L</w:t>
+            </w:r>
+          </w:p>
+        </w:tc>
+        <w:tc>
+          <w:tcPr>
+            <w:tcBorders>
+              <w:bottom w:val="none" w:sz="0" w:space="0" w:color="000000"/>
+              <w:top w:val="none" w:sz="0" w:space="0" w:color="000000"/>
+              <w:left w:val="none" w:sz="0" w:space="0" w:color="000000"/>
+              <w:right w:val="none" w:sz="0" w:space="0" w:color="000000"/>
+            </w:tcBorders>
+            <w:shd w:val="clear" w:color="auto" w:fill="FFFFFF"/>
+            <w:tcMar>
+              <w:top w:w="0" w:type="dxa"/>
+              <w:bottom w:w="0" w:type="dxa"/>
+              <w:left w:w="0" w:type="dxa"/>
+              <w:right w:w="0" w:type="dxa"/>
+            </w:tcMar>
+            <w:vAlign w:val="center"/>
+          </w:tcPr>
+          <w:p>
+            <w:pPr>
+              <w:jc w:val="left"/>
+              <w:keepNext/>
+              <w:pBdr>
+                <w:bottom w:val="none" w:sz="0" w:space="0" w:color="000000"/>
+                <w:top w:val="none" w:sz="0" w:space="0" w:color="000000"/>
+                <w:left w:val="none" w:sz="0" w:space="0" w:color="000000"/>
+                <w:right w:val="none" w:sz="0" w:space="0" w:color="000000"/>
+              </w:pBdr>
+              <w:spacing w:after="0" w:before="0" w:line="240"/>
+              <w:ind w:firstLine="0" w:left="100" w:right="100"/>
+            </w:pPr>
+            <w:r xmlns:w="http://schemas.openxmlformats.org/wordprocessingml/2006/main" xmlns:wp="http://schemas.openxmlformats.org/drawingml/2006/wordprocessingDrawing" xmlns:r="http://schemas.openxmlformats.org/officeDocument/2006/relationships" xmlns:w14="http://schemas.microsoft.com/office/word/2010/wordml">
+              <w:rPr>
+                <w:rFonts w:ascii="Times New Roman" w:hAnsi="Times New Roman" w:eastAsia="Times New Roman" w:cs="Times New Roman"/>
+                <w:i w:val="false"/>
+                <w:b w:val="false"/>
+                <w:u w:val="none"/>
+                <w:sz w:val="24"/>
+                <w:szCs w:val="24"/>
+                <w:color w:val="000000"/>
+              </w:rPr>
               <w:t xml:space="preserve">Multivariate Outlier</w:t>
-            </w:r>
-          </w:p>
-        </w:tc>
-        <w:tc>
-          <w:tcPr>
-            <w:tcBorders>
-              <w:bottom w:val="none" w:sz="0" w:space="0" w:color="000000"/>
-              <w:top w:val="none" w:sz="0" w:space="0" w:color="000000"/>
-              <w:left w:val="none" w:sz="0" w:space="0" w:color="000000"/>
-              <w:right w:val="none" w:sz="0" w:space="0" w:color="000000"/>
-            </w:tcBorders>
-            <w:shd w:val="clear" w:color="auto" w:fill="FFFFFF"/>
-            <w:tcMar>
-              <w:top w:w="0" w:type="dxa"/>
-              <w:bottom w:w="0" w:type="dxa"/>
-              <w:left w:w="0" w:type="dxa"/>
-              <w:right w:w="0" w:type="dxa"/>
-            </w:tcMar>
-            <w:vAlign w:val="center"/>
-          </w:tcPr>
-          <w:p>
-            <w:pPr>
-              <w:jc w:val="left"/>
-              <w:keepNext/>
-              <w:pBdr>
-                <w:bottom w:val="none" w:sz="0" w:space="0" w:color="000000"/>
-                <w:top w:val="none" w:sz="0" w:space="0" w:color="000000"/>
-                <w:left w:val="none" w:sz="0" w:space="0" w:color="000000"/>
-                <w:right w:val="none" w:sz="0" w:space="0" w:color="000000"/>
-              </w:pBdr>
-              <w:spacing w:after="0" w:before="0" w:line="240"/>
-              <w:ind w:firstLine="0" w:left="100" w:right="100"/>
-            </w:pPr>
-            <w:r xmlns:w="http://schemas.openxmlformats.org/wordprocessingml/2006/main" xmlns:wp="http://schemas.openxmlformats.org/drawingml/2006/wordprocessingDrawing" xmlns:r="http://schemas.openxmlformats.org/officeDocument/2006/relationships" xmlns:w14="http://schemas.microsoft.com/office/word/2010/wordml">
-              <w:rPr>
-                <w:rFonts w:ascii="Times New Roman" w:hAnsi="Times New Roman" w:eastAsia="Times New Roman" w:cs="Times New Roman"/>
-                <w:i w:val="false"/>
-                <w:b w:val="false"/>
-                <w:u w:val="none"/>
-                <w:sz w:val="24"/>
-                <w:szCs w:val="24"/>
-                <w:color w:val="000000"/>
-              </w:rPr>
-              <w:t xml:space="preserve">ProS_L</w:t>
             </w:r>
           </w:p>
         </w:tc>
@@ -14121,51 +14121,51 @@
                 <w:szCs w:val="24"/>
                 <w:color w:val="000000"/>
               </w:rPr>
+              <w:t xml:space="preserve">SnasM_C</w:t>
+            </w:r>
+          </w:p>
+        </w:tc>
+        <w:tc>
+          <w:tcPr>
+            <w:tcBorders>
+              <w:bottom w:val="none" w:sz="0" w:space="0" w:color="000000"/>
+              <w:top w:val="none" w:sz="0" w:space="0" w:color="000000"/>
+              <w:left w:val="none" w:sz="0" w:space="0" w:color="000000"/>
+              <w:right w:val="none" w:sz="0" w:space="0" w:color="000000"/>
+            </w:tcBorders>
+            <w:shd w:val="clear" w:color="auto" w:fill="FFFFFF"/>
+            <w:tcMar>
+              <w:top w:w="0" w:type="dxa"/>
+              <w:bottom w:w="0" w:type="dxa"/>
+              <w:left w:w="0" w:type="dxa"/>
+              <w:right w:w="0" w:type="dxa"/>
+            </w:tcMar>
+            <w:vAlign w:val="center"/>
+          </w:tcPr>
+          <w:p>
+            <w:pPr>
+              <w:jc w:val="left"/>
+              <w:keepNext/>
+              <w:pBdr>
+                <w:bottom w:val="none" w:sz="0" w:space="0" w:color="000000"/>
+                <w:top w:val="none" w:sz="0" w:space="0" w:color="000000"/>
+                <w:left w:val="none" w:sz="0" w:space="0" w:color="000000"/>
+                <w:right w:val="none" w:sz="0" w:space="0" w:color="000000"/>
+              </w:pBdr>
+              <w:spacing w:after="0" w:before="0" w:line="240"/>
+              <w:ind w:firstLine="0" w:left="100" w:right="100"/>
+            </w:pPr>
+            <w:r xmlns:w="http://schemas.openxmlformats.org/wordprocessingml/2006/main" xmlns:wp="http://schemas.openxmlformats.org/drawingml/2006/wordprocessingDrawing" xmlns:r="http://schemas.openxmlformats.org/officeDocument/2006/relationships" xmlns:w14="http://schemas.microsoft.com/office/word/2010/wordml">
+              <w:rPr>
+                <w:rFonts w:ascii="Times New Roman" w:hAnsi="Times New Roman" w:eastAsia="Times New Roman" w:cs="Times New Roman"/>
+                <w:i w:val="false"/>
+                <w:b w:val="false"/>
+                <w:u w:val="none"/>
+                <w:sz w:val="24"/>
+                <w:szCs w:val="24"/>
+                <w:color w:val="000000"/>
+              </w:rPr>
               <w:t xml:space="preserve">Multivariate Outlier</w:t>
-            </w:r>
-          </w:p>
-        </w:tc>
-        <w:tc>
-          <w:tcPr>
-            <w:tcBorders>
-              <w:bottom w:val="none" w:sz="0" w:space="0" w:color="000000"/>
-              <w:top w:val="none" w:sz="0" w:space="0" w:color="000000"/>
-              <w:left w:val="none" w:sz="0" w:space="0" w:color="000000"/>
-              <w:right w:val="none" w:sz="0" w:space="0" w:color="000000"/>
-            </w:tcBorders>
-            <w:shd w:val="clear" w:color="auto" w:fill="FFFFFF"/>
-            <w:tcMar>
-              <w:top w:w="0" w:type="dxa"/>
-              <w:bottom w:w="0" w:type="dxa"/>
-              <w:left w:w="0" w:type="dxa"/>
-              <w:right w:w="0" w:type="dxa"/>
-            </w:tcMar>
-            <w:vAlign w:val="center"/>
-          </w:tcPr>
-          <w:p>
-            <w:pPr>
-              <w:jc w:val="left"/>
-              <w:keepNext/>
-              <w:pBdr>
-                <w:bottom w:val="none" w:sz="0" w:space="0" w:color="000000"/>
-                <w:top w:val="none" w:sz="0" w:space="0" w:color="000000"/>
-                <w:left w:val="none" w:sz="0" w:space="0" w:color="000000"/>
-                <w:right w:val="none" w:sz="0" w:space="0" w:color="000000"/>
-              </w:pBdr>
-              <w:spacing w:after="0" w:before="0" w:line="240"/>
-              <w:ind w:firstLine="0" w:left="100" w:right="100"/>
-            </w:pPr>
-            <w:r xmlns:w="http://schemas.openxmlformats.org/wordprocessingml/2006/main" xmlns:wp="http://schemas.openxmlformats.org/drawingml/2006/wordprocessingDrawing" xmlns:r="http://schemas.openxmlformats.org/officeDocument/2006/relationships" xmlns:w14="http://schemas.microsoft.com/office/word/2010/wordml">
-              <w:rPr>
-                <w:rFonts w:ascii="Times New Roman" w:hAnsi="Times New Roman" w:eastAsia="Times New Roman" w:cs="Times New Roman"/>
-                <w:i w:val="false"/>
-                <w:b w:val="false"/>
-                <w:u w:val="none"/>
-                <w:sz w:val="24"/>
-                <w:szCs w:val="24"/>
-                <w:color w:val="000000"/>
-              </w:rPr>
-              <w:t xml:space="preserve">SnasM_C</w:t>
             </w:r>
           </w:p>
         </w:tc>
@@ -14304,51 +14304,51 @@
                 <w:szCs w:val="24"/>
                 <w:color w:val="000000"/>
               </w:rPr>
+              <w:t xml:space="preserve">Not Univariate Outlier</w:t>
+            </w:r>
+          </w:p>
+        </w:tc>
+        <w:tc>
+          <w:tcPr>
+            <w:tcBorders>
+              <w:bottom w:val="none" w:sz="0" w:space="0" w:color="000000"/>
+              <w:top w:val="none" w:sz="0" w:space="0" w:color="000000"/>
+              <w:left w:val="none" w:sz="0" w:space="0" w:color="000000"/>
+              <w:right w:val="none" w:sz="0" w:space="0" w:color="000000"/>
+            </w:tcBorders>
+            <w:shd w:val="clear" w:color="auto" w:fill="FFFFFF"/>
+            <w:tcMar>
+              <w:top w:w="0" w:type="dxa"/>
+              <w:bottom w:w="0" w:type="dxa"/>
+              <w:left w:w="0" w:type="dxa"/>
+              <w:right w:w="0" w:type="dxa"/>
+            </w:tcMar>
+            <w:vAlign w:val="center"/>
+          </w:tcPr>
+          <w:p>
+            <w:pPr>
+              <w:jc w:val="left"/>
+              <w:keepNext/>
+              <w:pBdr>
+                <w:bottom w:val="none" w:sz="0" w:space="0" w:color="000000"/>
+                <w:top w:val="none" w:sz="0" w:space="0" w:color="000000"/>
+                <w:left w:val="none" w:sz="0" w:space="0" w:color="000000"/>
+                <w:right w:val="none" w:sz="0" w:space="0" w:color="000000"/>
+              </w:pBdr>
+              <w:spacing w:after="0" w:before="0" w:line="240"/>
+              <w:ind w:firstLine="0" w:left="100" w:right="100"/>
+            </w:pPr>
+            <w:r xmlns:w="http://schemas.openxmlformats.org/wordprocessingml/2006/main" xmlns:wp="http://schemas.openxmlformats.org/drawingml/2006/wordprocessingDrawing" xmlns:r="http://schemas.openxmlformats.org/officeDocument/2006/relationships" xmlns:w14="http://schemas.microsoft.com/office/word/2010/wordml">
+              <w:rPr>
+                <w:rFonts w:ascii="Times New Roman" w:hAnsi="Times New Roman" w:eastAsia="Times New Roman" w:cs="Times New Roman"/>
+                <w:i w:val="false"/>
+                <w:b w:val="false"/>
+                <w:u w:val="none"/>
+                <w:sz w:val="24"/>
+                <w:szCs w:val="24"/>
+                <w:color w:val="000000"/>
+              </w:rPr>
               <w:t xml:space="preserve">Multivariate Outlier</w:t>
-            </w:r>
-          </w:p>
-        </w:tc>
-        <w:tc>
-          <w:tcPr>
-            <w:tcBorders>
-              <w:bottom w:val="none" w:sz="0" w:space="0" w:color="000000"/>
-              <w:top w:val="none" w:sz="0" w:space="0" w:color="000000"/>
-              <w:left w:val="none" w:sz="0" w:space="0" w:color="000000"/>
-              <w:right w:val="none" w:sz="0" w:space="0" w:color="000000"/>
-            </w:tcBorders>
-            <w:shd w:val="clear" w:color="auto" w:fill="FFFFFF"/>
-            <w:tcMar>
-              <w:top w:w="0" w:type="dxa"/>
-              <w:bottom w:w="0" w:type="dxa"/>
-              <w:left w:w="0" w:type="dxa"/>
-              <w:right w:w="0" w:type="dxa"/>
-            </w:tcMar>
-            <w:vAlign w:val="center"/>
-          </w:tcPr>
-          <w:p>
-            <w:pPr>
-              <w:jc w:val="left"/>
-              <w:keepNext/>
-              <w:pBdr>
-                <w:bottom w:val="none" w:sz="0" w:space="0" w:color="000000"/>
-                <w:top w:val="none" w:sz="0" w:space="0" w:color="000000"/>
-                <w:left w:val="none" w:sz="0" w:space="0" w:color="000000"/>
-                <w:right w:val="none" w:sz="0" w:space="0" w:color="000000"/>
-              </w:pBdr>
-              <w:spacing w:after="0" w:before="0" w:line="240"/>
-              <w:ind w:firstLine="0" w:left="100" w:right="100"/>
-            </w:pPr>
-            <w:r xmlns:w="http://schemas.openxmlformats.org/wordprocessingml/2006/main" xmlns:wp="http://schemas.openxmlformats.org/drawingml/2006/wordprocessingDrawing" xmlns:r="http://schemas.openxmlformats.org/officeDocument/2006/relationships" xmlns:w14="http://schemas.microsoft.com/office/word/2010/wordml">
-              <w:rPr>
-                <w:rFonts w:ascii="Times New Roman" w:hAnsi="Times New Roman" w:eastAsia="Times New Roman" w:cs="Times New Roman"/>
-                <w:i w:val="false"/>
-                <w:b w:val="false"/>
-                <w:u w:val="none"/>
-                <w:sz w:val="24"/>
-                <w:szCs w:val="24"/>
-                <w:color w:val="000000"/>
-              </w:rPr>
-              <w:t xml:space="preserve">Not Univariate Outlier</w:t>
             </w:r>
           </w:p>
         </w:tc>
@@ -14487,51 +14487,51 @@
                 <w:szCs w:val="24"/>
                 <w:color w:val="000000"/>
               </w:rPr>
+              <w:t xml:space="preserve">ProS_L</w:t>
+            </w:r>
+          </w:p>
+        </w:tc>
+        <w:tc>
+          <w:tcPr>
+            <w:tcBorders>
+              <w:bottom w:val="none" w:sz="0" w:space="0" w:color="000000"/>
+              <w:top w:val="none" w:sz="0" w:space="0" w:color="000000"/>
+              <w:left w:val="none" w:sz="0" w:space="0" w:color="000000"/>
+              <w:right w:val="none" w:sz="0" w:space="0" w:color="000000"/>
+            </w:tcBorders>
+            <w:shd w:val="clear" w:color="auto" w:fill="FFFFFF"/>
+            <w:tcMar>
+              <w:top w:w="0" w:type="dxa"/>
+              <w:bottom w:w="0" w:type="dxa"/>
+              <w:left w:w="0" w:type="dxa"/>
+              <w:right w:w="0" w:type="dxa"/>
+            </w:tcMar>
+            <w:vAlign w:val="center"/>
+          </w:tcPr>
+          <w:p>
+            <w:pPr>
+              <w:jc w:val="left"/>
+              <w:keepNext/>
+              <w:pBdr>
+                <w:bottom w:val="none" w:sz="0" w:space="0" w:color="000000"/>
+                <w:top w:val="none" w:sz="0" w:space="0" w:color="000000"/>
+                <w:left w:val="none" w:sz="0" w:space="0" w:color="000000"/>
+                <w:right w:val="none" w:sz="0" w:space="0" w:color="000000"/>
+              </w:pBdr>
+              <w:spacing w:after="0" w:before="0" w:line="240"/>
+              <w:ind w:firstLine="0" w:left="100" w:right="100"/>
+            </w:pPr>
+            <w:r xmlns:w="http://schemas.openxmlformats.org/wordprocessingml/2006/main" xmlns:wp="http://schemas.openxmlformats.org/drawingml/2006/wordprocessingDrawing" xmlns:r="http://schemas.openxmlformats.org/officeDocument/2006/relationships" xmlns:w14="http://schemas.microsoft.com/office/word/2010/wordml">
+              <w:rPr>
+                <w:rFonts w:ascii="Times New Roman" w:hAnsi="Times New Roman" w:eastAsia="Times New Roman" w:cs="Times New Roman"/>
+                <w:i w:val="false"/>
+                <w:b w:val="false"/>
+                <w:u w:val="none"/>
+                <w:sz w:val="24"/>
+                <w:szCs w:val="24"/>
+                <w:color w:val="000000"/>
+              </w:rPr>
               <w:t xml:space="preserve">Multivariate Outlier</w:t>
-            </w:r>
-          </w:p>
-        </w:tc>
-        <w:tc>
-          <w:tcPr>
-            <w:tcBorders>
-              <w:bottom w:val="none" w:sz="0" w:space="0" w:color="000000"/>
-              <w:top w:val="none" w:sz="0" w:space="0" w:color="000000"/>
-              <w:left w:val="none" w:sz="0" w:space="0" w:color="000000"/>
-              <w:right w:val="none" w:sz="0" w:space="0" w:color="000000"/>
-            </w:tcBorders>
-            <w:shd w:val="clear" w:color="auto" w:fill="FFFFFF"/>
-            <w:tcMar>
-              <w:top w:w="0" w:type="dxa"/>
-              <w:bottom w:w="0" w:type="dxa"/>
-              <w:left w:w="0" w:type="dxa"/>
-              <w:right w:w="0" w:type="dxa"/>
-            </w:tcMar>
-            <w:vAlign w:val="center"/>
-          </w:tcPr>
-          <w:p>
-            <w:pPr>
-              <w:jc w:val="left"/>
-              <w:keepNext/>
-              <w:pBdr>
-                <w:bottom w:val="none" w:sz="0" w:space="0" w:color="000000"/>
-                <w:top w:val="none" w:sz="0" w:space="0" w:color="000000"/>
-                <w:left w:val="none" w:sz="0" w:space="0" w:color="000000"/>
-                <w:right w:val="none" w:sz="0" w:space="0" w:color="000000"/>
-              </w:pBdr>
-              <w:spacing w:after="0" w:before="0" w:line="240"/>
-              <w:ind w:firstLine="0" w:left="100" w:right="100"/>
-            </w:pPr>
-            <w:r xmlns:w="http://schemas.openxmlformats.org/wordprocessingml/2006/main" xmlns:wp="http://schemas.openxmlformats.org/drawingml/2006/wordprocessingDrawing" xmlns:r="http://schemas.openxmlformats.org/officeDocument/2006/relationships" xmlns:w14="http://schemas.microsoft.com/office/word/2010/wordml">
-              <w:rPr>
-                <w:rFonts w:ascii="Times New Roman" w:hAnsi="Times New Roman" w:eastAsia="Times New Roman" w:cs="Times New Roman"/>
-                <w:i w:val="false"/>
-                <w:b w:val="false"/>
-                <w:u w:val="none"/>
-                <w:sz w:val="24"/>
-                <w:szCs w:val="24"/>
-                <w:color w:val="000000"/>
-              </w:rPr>
-              <w:t xml:space="preserve">ProS_L</w:t>
             </w:r>
           </w:p>
         </w:tc>
@@ -14670,51 +14670,51 @@
                 <w:szCs w:val="24"/>
                 <w:color w:val="000000"/>
               </w:rPr>
+              <w:t xml:space="preserve">SnasM_C</w:t>
+            </w:r>
+          </w:p>
+        </w:tc>
+        <w:tc>
+          <w:tcPr>
+            <w:tcBorders>
+              <w:bottom w:val="none" w:sz="0" w:space="0" w:color="000000"/>
+              <w:top w:val="none" w:sz="0" w:space="0" w:color="000000"/>
+              <w:left w:val="none" w:sz="0" w:space="0" w:color="000000"/>
+              <w:right w:val="none" w:sz="0" w:space="0" w:color="000000"/>
+            </w:tcBorders>
+            <w:shd w:val="clear" w:color="auto" w:fill="FFFFFF"/>
+            <w:tcMar>
+              <w:top w:w="0" w:type="dxa"/>
+              <w:bottom w:w="0" w:type="dxa"/>
+              <w:left w:w="0" w:type="dxa"/>
+              <w:right w:w="0" w:type="dxa"/>
+            </w:tcMar>
+            <w:vAlign w:val="center"/>
+          </w:tcPr>
+          <w:p>
+            <w:pPr>
+              <w:jc w:val="left"/>
+              <w:keepNext/>
+              <w:pBdr>
+                <w:bottom w:val="none" w:sz="0" w:space="0" w:color="000000"/>
+                <w:top w:val="none" w:sz="0" w:space="0" w:color="000000"/>
+                <w:left w:val="none" w:sz="0" w:space="0" w:color="000000"/>
+                <w:right w:val="none" w:sz="0" w:space="0" w:color="000000"/>
+              </w:pBdr>
+              <w:spacing w:after="0" w:before="0" w:line="240"/>
+              <w:ind w:firstLine="0" w:left="100" w:right="100"/>
+            </w:pPr>
+            <w:r xmlns:w="http://schemas.openxmlformats.org/wordprocessingml/2006/main" xmlns:wp="http://schemas.openxmlformats.org/drawingml/2006/wordprocessingDrawing" xmlns:r="http://schemas.openxmlformats.org/officeDocument/2006/relationships" xmlns:w14="http://schemas.microsoft.com/office/word/2010/wordml">
+              <w:rPr>
+                <w:rFonts w:ascii="Times New Roman" w:hAnsi="Times New Roman" w:eastAsia="Times New Roman" w:cs="Times New Roman"/>
+                <w:i w:val="false"/>
+                <w:b w:val="false"/>
+                <w:u w:val="none"/>
+                <w:sz w:val="24"/>
+                <w:szCs w:val="24"/>
+                <w:color w:val="000000"/>
+              </w:rPr>
               <w:t xml:space="preserve">Multivariate Outlier</w:t>
-            </w:r>
-          </w:p>
-        </w:tc>
-        <w:tc>
-          <w:tcPr>
-            <w:tcBorders>
-              <w:bottom w:val="none" w:sz="0" w:space="0" w:color="000000"/>
-              <w:top w:val="none" w:sz="0" w:space="0" w:color="000000"/>
-              <w:left w:val="none" w:sz="0" w:space="0" w:color="000000"/>
-              <w:right w:val="none" w:sz="0" w:space="0" w:color="000000"/>
-            </w:tcBorders>
-            <w:shd w:val="clear" w:color="auto" w:fill="FFFFFF"/>
-            <w:tcMar>
-              <w:top w:w="0" w:type="dxa"/>
-              <w:bottom w:w="0" w:type="dxa"/>
-              <w:left w:w="0" w:type="dxa"/>
-              <w:right w:w="0" w:type="dxa"/>
-            </w:tcMar>
-            <w:vAlign w:val="center"/>
-          </w:tcPr>
-          <w:p>
-            <w:pPr>
-              <w:jc w:val="left"/>
-              <w:keepNext/>
-              <w:pBdr>
-                <w:bottom w:val="none" w:sz="0" w:space="0" w:color="000000"/>
-                <w:top w:val="none" w:sz="0" w:space="0" w:color="000000"/>
-                <w:left w:val="none" w:sz="0" w:space="0" w:color="000000"/>
-                <w:right w:val="none" w:sz="0" w:space="0" w:color="000000"/>
-              </w:pBdr>
-              <w:spacing w:after="0" w:before="0" w:line="240"/>
-              <w:ind w:firstLine="0" w:left="100" w:right="100"/>
-            </w:pPr>
-            <w:r xmlns:w="http://schemas.openxmlformats.org/wordprocessingml/2006/main" xmlns:wp="http://schemas.openxmlformats.org/drawingml/2006/wordprocessingDrawing" xmlns:r="http://schemas.openxmlformats.org/officeDocument/2006/relationships" xmlns:w14="http://schemas.microsoft.com/office/word/2010/wordml">
-              <w:rPr>
-                <w:rFonts w:ascii="Times New Roman" w:hAnsi="Times New Roman" w:eastAsia="Times New Roman" w:cs="Times New Roman"/>
-                <w:i w:val="false"/>
-                <w:b w:val="false"/>
-                <w:u w:val="none"/>
-                <w:sz w:val="24"/>
-                <w:szCs w:val="24"/>
-                <w:color w:val="000000"/>
-              </w:rPr>
-              <w:t xml:space="preserve">SnasM_C</w:t>
             </w:r>
           </w:p>
         </w:tc>
@@ -14853,51 +14853,51 @@
                 <w:szCs w:val="24"/>
                 <w:color w:val="000000"/>
               </w:rPr>
+              <w:t xml:space="preserve">Not Univariate Outlier</w:t>
+            </w:r>
+          </w:p>
+        </w:tc>
+        <w:tc>
+          <w:tcPr>
+            <w:tcBorders>
+              <w:bottom w:val="none" w:sz="0" w:space="0" w:color="000000"/>
+              <w:top w:val="none" w:sz="0" w:space="0" w:color="000000"/>
+              <w:left w:val="none" w:sz="0" w:space="0" w:color="000000"/>
+              <w:right w:val="none" w:sz="0" w:space="0" w:color="000000"/>
+            </w:tcBorders>
+            <w:shd w:val="clear" w:color="auto" w:fill="FFFFFF"/>
+            <w:tcMar>
+              <w:top w:w="0" w:type="dxa"/>
+              <w:bottom w:w="0" w:type="dxa"/>
+              <w:left w:w="0" w:type="dxa"/>
+              <w:right w:w="0" w:type="dxa"/>
+            </w:tcMar>
+            <w:vAlign w:val="center"/>
+          </w:tcPr>
+          <w:p>
+            <w:pPr>
+              <w:jc w:val="left"/>
+              <w:keepNext/>
+              <w:pBdr>
+                <w:bottom w:val="none" w:sz="0" w:space="0" w:color="000000"/>
+                <w:top w:val="none" w:sz="0" w:space="0" w:color="000000"/>
+                <w:left w:val="none" w:sz="0" w:space="0" w:color="000000"/>
+                <w:right w:val="none" w:sz="0" w:space="0" w:color="000000"/>
+              </w:pBdr>
+              <w:spacing w:after="0" w:before="0" w:line="240"/>
+              <w:ind w:firstLine="0" w:left="100" w:right="100"/>
+            </w:pPr>
+            <w:r xmlns:w="http://schemas.openxmlformats.org/wordprocessingml/2006/main" xmlns:wp="http://schemas.openxmlformats.org/drawingml/2006/wordprocessingDrawing" xmlns:r="http://schemas.openxmlformats.org/officeDocument/2006/relationships" xmlns:w14="http://schemas.microsoft.com/office/word/2010/wordml">
+              <w:rPr>
+                <w:rFonts w:ascii="Times New Roman" w:hAnsi="Times New Roman" w:eastAsia="Times New Roman" w:cs="Times New Roman"/>
+                <w:i w:val="false"/>
+                <w:b w:val="false"/>
+                <w:u w:val="none"/>
+                <w:sz w:val="24"/>
+                <w:szCs w:val="24"/>
+                <w:color w:val="000000"/>
+              </w:rPr>
               <w:t xml:space="preserve">Multivariate Outlier</w:t>
-            </w:r>
-          </w:p>
-        </w:tc>
-        <w:tc>
-          <w:tcPr>
-            <w:tcBorders>
-              <w:bottom w:val="none" w:sz="0" w:space="0" w:color="000000"/>
-              <w:top w:val="none" w:sz="0" w:space="0" w:color="000000"/>
-              <w:left w:val="none" w:sz="0" w:space="0" w:color="000000"/>
-              <w:right w:val="none" w:sz="0" w:space="0" w:color="000000"/>
-            </w:tcBorders>
-            <w:shd w:val="clear" w:color="auto" w:fill="FFFFFF"/>
-            <w:tcMar>
-              <w:top w:w="0" w:type="dxa"/>
-              <w:bottom w:w="0" w:type="dxa"/>
-              <w:left w:w="0" w:type="dxa"/>
-              <w:right w:w="0" w:type="dxa"/>
-            </w:tcMar>
-            <w:vAlign w:val="center"/>
-          </w:tcPr>
-          <w:p>
-            <w:pPr>
-              <w:jc w:val="left"/>
-              <w:keepNext/>
-              <w:pBdr>
-                <w:bottom w:val="none" w:sz="0" w:space="0" w:color="000000"/>
-                <w:top w:val="none" w:sz="0" w:space="0" w:color="000000"/>
-                <w:left w:val="none" w:sz="0" w:space="0" w:color="000000"/>
-                <w:right w:val="none" w:sz="0" w:space="0" w:color="000000"/>
-              </w:pBdr>
-              <w:spacing w:after="0" w:before="0" w:line="240"/>
-              <w:ind w:firstLine="0" w:left="100" w:right="100"/>
-            </w:pPr>
-            <w:r xmlns:w="http://schemas.openxmlformats.org/wordprocessingml/2006/main" xmlns:wp="http://schemas.openxmlformats.org/drawingml/2006/wordprocessingDrawing" xmlns:r="http://schemas.openxmlformats.org/officeDocument/2006/relationships" xmlns:w14="http://schemas.microsoft.com/office/word/2010/wordml">
-              <w:rPr>
-                <w:rFonts w:ascii="Times New Roman" w:hAnsi="Times New Roman" w:eastAsia="Times New Roman" w:cs="Times New Roman"/>
-                <w:i w:val="false"/>
-                <w:b w:val="false"/>
-                <w:u w:val="none"/>
-                <w:sz w:val="24"/>
-                <w:szCs w:val="24"/>
-                <w:color w:val="000000"/>
-              </w:rPr>
-              <w:t xml:space="preserve">Not Univariate Outlier</w:t>
             </w:r>
           </w:p>
         </w:tc>
@@ -15036,51 +15036,51 @@
                 <w:szCs w:val="24"/>
                 <w:color w:val="000000"/>
               </w:rPr>
+              <w:t xml:space="preserve">Not Univariate Outlier</w:t>
+            </w:r>
+          </w:p>
+        </w:tc>
+        <w:tc>
+          <w:tcPr>
+            <w:tcBorders>
+              <w:bottom w:val="none" w:sz="0" w:space="0" w:color="000000"/>
+              <w:top w:val="none" w:sz="0" w:space="0" w:color="000000"/>
+              <w:left w:val="none" w:sz="0" w:space="0" w:color="000000"/>
+              <w:right w:val="none" w:sz="0" w:space="0" w:color="000000"/>
+            </w:tcBorders>
+            <w:shd w:val="clear" w:color="auto" w:fill="FFFFFF"/>
+            <w:tcMar>
+              <w:top w:w="0" w:type="dxa"/>
+              <w:bottom w:w="0" w:type="dxa"/>
+              <w:left w:w="0" w:type="dxa"/>
+              <w:right w:w="0" w:type="dxa"/>
+            </w:tcMar>
+            <w:vAlign w:val="center"/>
+          </w:tcPr>
+          <w:p>
+            <w:pPr>
+              <w:jc w:val="left"/>
+              <w:keepNext/>
+              <w:pBdr>
+                <w:bottom w:val="none" w:sz="0" w:space="0" w:color="000000"/>
+                <w:top w:val="none" w:sz="0" w:space="0" w:color="000000"/>
+                <w:left w:val="none" w:sz="0" w:space="0" w:color="000000"/>
+                <w:right w:val="none" w:sz="0" w:space="0" w:color="000000"/>
+              </w:pBdr>
+              <w:spacing w:after="0" w:before="0" w:line="240"/>
+              <w:ind w:firstLine="0" w:left="100" w:right="100"/>
+            </w:pPr>
+            <w:r xmlns:w="http://schemas.openxmlformats.org/wordprocessingml/2006/main" xmlns:wp="http://schemas.openxmlformats.org/drawingml/2006/wordprocessingDrawing" xmlns:r="http://schemas.openxmlformats.org/officeDocument/2006/relationships" xmlns:w14="http://schemas.microsoft.com/office/word/2010/wordml">
+              <w:rPr>
+                <w:rFonts w:ascii="Times New Roman" w:hAnsi="Times New Roman" w:eastAsia="Times New Roman" w:cs="Times New Roman"/>
+                <w:i w:val="false"/>
+                <w:b w:val="false"/>
+                <w:u w:val="none"/>
+                <w:sz w:val="24"/>
+                <w:szCs w:val="24"/>
+                <w:color w:val="000000"/>
+              </w:rPr>
               <w:t xml:space="preserve">Multivariate Outlier</w:t>
-            </w:r>
-          </w:p>
-        </w:tc>
-        <w:tc>
-          <w:tcPr>
-            <w:tcBorders>
-              <w:bottom w:val="none" w:sz="0" w:space="0" w:color="000000"/>
-              <w:top w:val="none" w:sz="0" w:space="0" w:color="000000"/>
-              <w:left w:val="none" w:sz="0" w:space="0" w:color="000000"/>
-              <w:right w:val="none" w:sz="0" w:space="0" w:color="000000"/>
-            </w:tcBorders>
-            <w:shd w:val="clear" w:color="auto" w:fill="FFFFFF"/>
-            <w:tcMar>
-              <w:top w:w="0" w:type="dxa"/>
-              <w:bottom w:w="0" w:type="dxa"/>
-              <w:left w:w="0" w:type="dxa"/>
-              <w:right w:w="0" w:type="dxa"/>
-            </w:tcMar>
-            <w:vAlign w:val="center"/>
-          </w:tcPr>
-          <w:p>
-            <w:pPr>
-              <w:jc w:val="left"/>
-              <w:keepNext/>
-              <w:pBdr>
-                <w:bottom w:val="none" w:sz="0" w:space="0" w:color="000000"/>
-                <w:top w:val="none" w:sz="0" w:space="0" w:color="000000"/>
-                <w:left w:val="none" w:sz="0" w:space="0" w:color="000000"/>
-                <w:right w:val="none" w:sz="0" w:space="0" w:color="000000"/>
-              </w:pBdr>
-              <w:spacing w:after="0" w:before="0" w:line="240"/>
-              <w:ind w:firstLine="0" w:left="100" w:right="100"/>
-            </w:pPr>
-            <w:r xmlns:w="http://schemas.openxmlformats.org/wordprocessingml/2006/main" xmlns:wp="http://schemas.openxmlformats.org/drawingml/2006/wordprocessingDrawing" xmlns:r="http://schemas.openxmlformats.org/officeDocument/2006/relationships" xmlns:w14="http://schemas.microsoft.com/office/word/2010/wordml">
-              <w:rPr>
-                <w:rFonts w:ascii="Times New Roman" w:hAnsi="Times New Roman" w:eastAsia="Times New Roman" w:cs="Times New Roman"/>
-                <w:i w:val="false"/>
-                <w:b w:val="false"/>
-                <w:u w:val="none"/>
-                <w:sz w:val="24"/>
-                <w:szCs w:val="24"/>
-                <w:color w:val="000000"/>
-              </w:rPr>
-              <w:t xml:space="preserve">Not Univariate Outlier</w:t>
             </w:r>
           </w:p>
         </w:tc>
@@ -15219,51 +15219,51 @@
                 <w:szCs w:val="24"/>
                 <w:color w:val="000000"/>
               </w:rPr>
+              <w:t xml:space="preserve">Not Univariate Outlier</w:t>
+            </w:r>
+          </w:p>
+        </w:tc>
+        <w:tc>
+          <w:tcPr>
+            <w:tcBorders>
+              <w:bottom w:val="none" w:sz="0" w:space="0" w:color="000000"/>
+              <w:top w:val="none" w:sz="0" w:space="0" w:color="000000"/>
+              <w:left w:val="none" w:sz="0" w:space="0" w:color="000000"/>
+              <w:right w:val="none" w:sz="0" w:space="0" w:color="000000"/>
+            </w:tcBorders>
+            <w:shd w:val="clear" w:color="auto" w:fill="FFFFFF"/>
+            <w:tcMar>
+              <w:top w:w="0" w:type="dxa"/>
+              <w:bottom w:w="0" w:type="dxa"/>
+              <w:left w:w="0" w:type="dxa"/>
+              <w:right w:w="0" w:type="dxa"/>
+            </w:tcMar>
+            <w:vAlign w:val="center"/>
+          </w:tcPr>
+          <w:p>
+            <w:pPr>
+              <w:jc w:val="left"/>
+              <w:keepNext/>
+              <w:pBdr>
+                <w:bottom w:val="none" w:sz="0" w:space="0" w:color="000000"/>
+                <w:top w:val="none" w:sz="0" w:space="0" w:color="000000"/>
+                <w:left w:val="none" w:sz="0" w:space="0" w:color="000000"/>
+                <w:right w:val="none" w:sz="0" w:space="0" w:color="000000"/>
+              </w:pBdr>
+              <w:spacing w:after="0" w:before="0" w:line="240"/>
+              <w:ind w:firstLine="0" w:left="100" w:right="100"/>
+            </w:pPr>
+            <w:r xmlns:w="http://schemas.openxmlformats.org/wordprocessingml/2006/main" xmlns:wp="http://schemas.openxmlformats.org/drawingml/2006/wordprocessingDrawing" xmlns:r="http://schemas.openxmlformats.org/officeDocument/2006/relationships" xmlns:w14="http://schemas.microsoft.com/office/word/2010/wordml">
+              <w:rPr>
+                <w:rFonts w:ascii="Times New Roman" w:hAnsi="Times New Roman" w:eastAsia="Times New Roman" w:cs="Times New Roman"/>
+                <w:i w:val="false"/>
+                <w:b w:val="false"/>
+                <w:u w:val="none"/>
+                <w:sz w:val="24"/>
+                <w:szCs w:val="24"/>
+                <w:color w:val="000000"/>
+              </w:rPr>
               <w:t xml:space="preserve">Multivariate Outlier</w:t>
-            </w:r>
-          </w:p>
-        </w:tc>
-        <w:tc>
-          <w:tcPr>
-            <w:tcBorders>
-              <w:bottom w:val="none" w:sz="0" w:space="0" w:color="000000"/>
-              <w:top w:val="none" w:sz="0" w:space="0" w:color="000000"/>
-              <w:left w:val="none" w:sz="0" w:space="0" w:color="000000"/>
-              <w:right w:val="none" w:sz="0" w:space="0" w:color="000000"/>
-            </w:tcBorders>
-            <w:shd w:val="clear" w:color="auto" w:fill="FFFFFF"/>
-            <w:tcMar>
-              <w:top w:w="0" w:type="dxa"/>
-              <w:bottom w:w="0" w:type="dxa"/>
-              <w:left w:w="0" w:type="dxa"/>
-              <w:right w:w="0" w:type="dxa"/>
-            </w:tcMar>
-            <w:vAlign w:val="center"/>
-          </w:tcPr>
-          <w:p>
-            <w:pPr>
-              <w:jc w:val="left"/>
-              <w:keepNext/>
-              <w:pBdr>
-                <w:bottom w:val="none" w:sz="0" w:space="0" w:color="000000"/>
-                <w:top w:val="none" w:sz="0" w:space="0" w:color="000000"/>
-                <w:left w:val="none" w:sz="0" w:space="0" w:color="000000"/>
-                <w:right w:val="none" w:sz="0" w:space="0" w:color="000000"/>
-              </w:pBdr>
-              <w:spacing w:after="0" w:before="0" w:line="240"/>
-              <w:ind w:firstLine="0" w:left="100" w:right="100"/>
-            </w:pPr>
-            <w:r xmlns:w="http://schemas.openxmlformats.org/wordprocessingml/2006/main" xmlns:wp="http://schemas.openxmlformats.org/drawingml/2006/wordprocessingDrawing" xmlns:r="http://schemas.openxmlformats.org/officeDocument/2006/relationships" xmlns:w14="http://schemas.microsoft.com/office/word/2010/wordml">
-              <w:rPr>
-                <w:rFonts w:ascii="Times New Roman" w:hAnsi="Times New Roman" w:eastAsia="Times New Roman" w:cs="Times New Roman"/>
-                <w:i w:val="false"/>
-                <w:b w:val="false"/>
-                <w:u w:val="none"/>
-                <w:sz w:val="24"/>
-                <w:szCs w:val="24"/>
-                <w:color w:val="000000"/>
-              </w:rPr>
-              <w:t xml:space="preserve">Not Univariate Outlier</w:t>
             </w:r>
           </w:p>
         </w:tc>
@@ -15402,51 +15402,51 @@
                 <w:szCs w:val="24"/>
                 <w:color w:val="000000"/>
               </w:rPr>
+              <w:t xml:space="preserve">SelP_L &amp; SelM_L</w:t>
+            </w:r>
+          </w:p>
+        </w:tc>
+        <w:tc>
+          <w:tcPr>
+            <w:tcBorders>
+              <w:bottom w:val="none" w:sz="0" w:space="0" w:color="000000"/>
+              <w:top w:val="none" w:sz="0" w:space="0" w:color="000000"/>
+              <w:left w:val="none" w:sz="0" w:space="0" w:color="000000"/>
+              <w:right w:val="none" w:sz="0" w:space="0" w:color="000000"/>
+            </w:tcBorders>
+            <w:shd w:val="clear" w:color="auto" w:fill="FFFFFF"/>
+            <w:tcMar>
+              <w:top w:w="0" w:type="dxa"/>
+              <w:bottom w:w="0" w:type="dxa"/>
+              <w:left w:w="0" w:type="dxa"/>
+              <w:right w:w="0" w:type="dxa"/>
+            </w:tcMar>
+            <w:vAlign w:val="center"/>
+          </w:tcPr>
+          <w:p>
+            <w:pPr>
+              <w:jc w:val="left"/>
+              <w:keepNext/>
+              <w:pBdr>
+                <w:bottom w:val="none" w:sz="0" w:space="0" w:color="000000"/>
+                <w:top w:val="none" w:sz="0" w:space="0" w:color="000000"/>
+                <w:left w:val="none" w:sz="0" w:space="0" w:color="000000"/>
+                <w:right w:val="none" w:sz="0" w:space="0" w:color="000000"/>
+              </w:pBdr>
+              <w:spacing w:after="0" w:before="0" w:line="240"/>
+              <w:ind w:firstLine="0" w:left="100" w:right="100"/>
+            </w:pPr>
+            <w:r xmlns:w="http://schemas.openxmlformats.org/wordprocessingml/2006/main" xmlns:wp="http://schemas.openxmlformats.org/drawingml/2006/wordprocessingDrawing" xmlns:r="http://schemas.openxmlformats.org/officeDocument/2006/relationships" xmlns:w14="http://schemas.microsoft.com/office/word/2010/wordml">
+              <w:rPr>
+                <w:rFonts w:ascii="Times New Roman" w:hAnsi="Times New Roman" w:eastAsia="Times New Roman" w:cs="Times New Roman"/>
+                <w:i w:val="false"/>
+                <w:b w:val="false"/>
+                <w:u w:val="none"/>
+                <w:sz w:val="24"/>
+                <w:szCs w:val="24"/>
+                <w:color w:val="000000"/>
+              </w:rPr>
               <w:t xml:space="preserve">Multivariate Outlier</w:t>
-            </w:r>
-          </w:p>
-        </w:tc>
-        <w:tc>
-          <w:tcPr>
-            <w:tcBorders>
-              <w:bottom w:val="none" w:sz="0" w:space="0" w:color="000000"/>
-              <w:top w:val="none" w:sz="0" w:space="0" w:color="000000"/>
-              <w:left w:val="none" w:sz="0" w:space="0" w:color="000000"/>
-              <w:right w:val="none" w:sz="0" w:space="0" w:color="000000"/>
-            </w:tcBorders>
-            <w:shd w:val="clear" w:color="auto" w:fill="FFFFFF"/>
-            <w:tcMar>
-              <w:top w:w="0" w:type="dxa"/>
-              <w:bottom w:w="0" w:type="dxa"/>
-              <w:left w:w="0" w:type="dxa"/>
-              <w:right w:w="0" w:type="dxa"/>
-            </w:tcMar>
-            <w:vAlign w:val="center"/>
-          </w:tcPr>
-          <w:p>
-            <w:pPr>
-              <w:jc w:val="left"/>
-              <w:keepNext/>
-              <w:pBdr>
-                <w:bottom w:val="none" w:sz="0" w:space="0" w:color="000000"/>
-                <w:top w:val="none" w:sz="0" w:space="0" w:color="000000"/>
-                <w:left w:val="none" w:sz="0" w:space="0" w:color="000000"/>
-                <w:right w:val="none" w:sz="0" w:space="0" w:color="000000"/>
-              </w:pBdr>
-              <w:spacing w:after="0" w:before="0" w:line="240"/>
-              <w:ind w:firstLine="0" w:left="100" w:right="100"/>
-            </w:pPr>
-            <w:r xmlns:w="http://schemas.openxmlformats.org/wordprocessingml/2006/main" xmlns:wp="http://schemas.openxmlformats.org/drawingml/2006/wordprocessingDrawing" xmlns:r="http://schemas.openxmlformats.org/officeDocument/2006/relationships" xmlns:w14="http://schemas.microsoft.com/office/word/2010/wordml">
-              <w:rPr>
-                <w:rFonts w:ascii="Times New Roman" w:hAnsi="Times New Roman" w:eastAsia="Times New Roman" w:cs="Times New Roman"/>
-                <w:i w:val="false"/>
-                <w:b w:val="false"/>
-                <w:u w:val="none"/>
-                <w:sz w:val="24"/>
-                <w:szCs w:val="24"/>
-                <w:color w:val="000000"/>
-              </w:rPr>
-              <w:t xml:space="preserve">SelP_L &amp; SelM_L</w:t>
             </w:r>
           </w:p>
         </w:tc>
@@ -15585,51 +15585,51 @@
                 <w:szCs w:val="24"/>
                 <w:color w:val="000000"/>
               </w:rPr>
+              <w:t xml:space="preserve">GoSub_C</w:t>
+            </w:r>
+          </w:p>
+        </w:tc>
+        <w:tc>
+          <w:tcPr>
+            <w:tcBorders>
+              <w:bottom w:val="none" w:sz="0" w:space="0" w:color="000000"/>
+              <w:top w:val="none" w:sz="0" w:space="0" w:color="000000"/>
+              <w:left w:val="none" w:sz="0" w:space="0" w:color="000000"/>
+              <w:right w:val="none" w:sz="0" w:space="0" w:color="000000"/>
+            </w:tcBorders>
+            <w:shd w:val="clear" w:color="auto" w:fill="FFFFFF"/>
+            <w:tcMar>
+              <w:top w:w="0" w:type="dxa"/>
+              <w:bottom w:w="0" w:type="dxa"/>
+              <w:left w:w="0" w:type="dxa"/>
+              <w:right w:w="0" w:type="dxa"/>
+            </w:tcMar>
+            <w:vAlign w:val="center"/>
+          </w:tcPr>
+          <w:p>
+            <w:pPr>
+              <w:jc w:val="left"/>
+              <w:keepNext/>
+              <w:pBdr>
+                <w:bottom w:val="none" w:sz="0" w:space="0" w:color="000000"/>
+                <w:top w:val="none" w:sz="0" w:space="0" w:color="000000"/>
+                <w:left w:val="none" w:sz="0" w:space="0" w:color="000000"/>
+                <w:right w:val="none" w:sz="0" w:space="0" w:color="000000"/>
+              </w:pBdr>
+              <w:spacing w:after="0" w:before="0" w:line="240"/>
+              <w:ind w:firstLine="0" w:left="100" w:right="100"/>
+            </w:pPr>
+            <w:r xmlns:w="http://schemas.openxmlformats.org/wordprocessingml/2006/main" xmlns:wp="http://schemas.openxmlformats.org/drawingml/2006/wordprocessingDrawing" xmlns:r="http://schemas.openxmlformats.org/officeDocument/2006/relationships" xmlns:w14="http://schemas.microsoft.com/office/word/2010/wordml">
+              <w:rPr>
+                <w:rFonts w:ascii="Times New Roman" w:hAnsi="Times New Roman" w:eastAsia="Times New Roman" w:cs="Times New Roman"/>
+                <w:i w:val="false"/>
+                <w:b w:val="false"/>
+                <w:u w:val="none"/>
+                <w:sz w:val="24"/>
+                <w:szCs w:val="24"/>
+                <w:color w:val="000000"/>
+              </w:rPr>
               <w:t xml:space="preserve">Multivariate Outlier</w:t>
-            </w:r>
-          </w:p>
-        </w:tc>
-        <w:tc>
-          <w:tcPr>
-            <w:tcBorders>
-              <w:bottom w:val="none" w:sz="0" w:space="0" w:color="000000"/>
-              <w:top w:val="none" w:sz="0" w:space="0" w:color="000000"/>
-              <w:left w:val="none" w:sz="0" w:space="0" w:color="000000"/>
-              <w:right w:val="none" w:sz="0" w:space="0" w:color="000000"/>
-            </w:tcBorders>
-            <w:shd w:val="clear" w:color="auto" w:fill="FFFFFF"/>
-            <w:tcMar>
-              <w:top w:w="0" w:type="dxa"/>
-              <w:bottom w:w="0" w:type="dxa"/>
-              <w:left w:w="0" w:type="dxa"/>
-              <w:right w:w="0" w:type="dxa"/>
-            </w:tcMar>
-            <w:vAlign w:val="center"/>
-          </w:tcPr>
-          <w:p>
-            <w:pPr>
-              <w:jc w:val="left"/>
-              <w:keepNext/>
-              <w:pBdr>
-                <w:bottom w:val="none" w:sz="0" w:space="0" w:color="000000"/>
-                <w:top w:val="none" w:sz="0" w:space="0" w:color="000000"/>
-                <w:left w:val="none" w:sz="0" w:space="0" w:color="000000"/>
-                <w:right w:val="none" w:sz="0" w:space="0" w:color="000000"/>
-              </w:pBdr>
-              <w:spacing w:after="0" w:before="0" w:line="240"/>
-              <w:ind w:firstLine="0" w:left="100" w:right="100"/>
-            </w:pPr>
-            <w:r xmlns:w="http://schemas.openxmlformats.org/wordprocessingml/2006/main" xmlns:wp="http://schemas.openxmlformats.org/drawingml/2006/wordprocessingDrawing" xmlns:r="http://schemas.openxmlformats.org/officeDocument/2006/relationships" xmlns:w14="http://schemas.microsoft.com/office/word/2010/wordml">
-              <w:rPr>
-                <w:rFonts w:ascii="Times New Roman" w:hAnsi="Times New Roman" w:eastAsia="Times New Roman" w:cs="Times New Roman"/>
-                <w:i w:val="false"/>
-                <w:b w:val="false"/>
-                <w:u w:val="none"/>
-                <w:sz w:val="24"/>
-                <w:szCs w:val="24"/>
-                <w:color w:val="000000"/>
-              </w:rPr>
-              <w:t xml:space="preserve">GoSub_C</w:t>
             </w:r>
           </w:p>
         </w:tc>
@@ -15768,51 +15768,51 @@
                 <w:szCs w:val="24"/>
                 <w:color w:val="000000"/>
               </w:rPr>
+              <w:t xml:space="preserve">Not Univariate Outlier</w:t>
+            </w:r>
+          </w:p>
+        </w:tc>
+        <w:tc>
+          <w:tcPr>
+            <w:tcBorders>
+              <w:bottom w:val="none" w:sz="0" w:space="0" w:color="000000"/>
+              <w:top w:val="none" w:sz="0" w:space="0" w:color="000000"/>
+              <w:left w:val="none" w:sz="0" w:space="0" w:color="000000"/>
+              <w:right w:val="none" w:sz="0" w:space="0" w:color="000000"/>
+            </w:tcBorders>
+            <w:shd w:val="clear" w:color="auto" w:fill="FFFFFF"/>
+            <w:tcMar>
+              <w:top w:w="0" w:type="dxa"/>
+              <w:bottom w:w="0" w:type="dxa"/>
+              <w:left w:w="0" w:type="dxa"/>
+              <w:right w:w="0" w:type="dxa"/>
+            </w:tcMar>
+            <w:vAlign w:val="center"/>
+          </w:tcPr>
+          <w:p>
+            <w:pPr>
+              <w:jc w:val="left"/>
+              <w:keepNext/>
+              <w:pBdr>
+                <w:bottom w:val="none" w:sz="0" w:space="0" w:color="000000"/>
+                <w:top w:val="none" w:sz="0" w:space="0" w:color="000000"/>
+                <w:left w:val="none" w:sz="0" w:space="0" w:color="000000"/>
+                <w:right w:val="none" w:sz="0" w:space="0" w:color="000000"/>
+              </w:pBdr>
+              <w:spacing w:after="0" w:before="0" w:line="240"/>
+              <w:ind w:firstLine="0" w:left="100" w:right="100"/>
+            </w:pPr>
+            <w:r xmlns:w="http://schemas.openxmlformats.org/wordprocessingml/2006/main" xmlns:wp="http://schemas.openxmlformats.org/drawingml/2006/wordprocessingDrawing" xmlns:r="http://schemas.openxmlformats.org/officeDocument/2006/relationships" xmlns:w14="http://schemas.microsoft.com/office/word/2010/wordml">
+              <w:rPr>
+                <w:rFonts w:ascii="Times New Roman" w:hAnsi="Times New Roman" w:eastAsia="Times New Roman" w:cs="Times New Roman"/>
+                <w:i w:val="false"/>
+                <w:b w:val="false"/>
+                <w:u w:val="none"/>
+                <w:sz w:val="24"/>
+                <w:szCs w:val="24"/>
+                <w:color w:val="000000"/>
+              </w:rPr>
               <w:t xml:space="preserve">Multivariate Outlier</w:t>
-            </w:r>
-          </w:p>
-        </w:tc>
-        <w:tc>
-          <w:tcPr>
-            <w:tcBorders>
-              <w:bottom w:val="none" w:sz="0" w:space="0" w:color="000000"/>
-              <w:top w:val="none" w:sz="0" w:space="0" w:color="000000"/>
-              <w:left w:val="none" w:sz="0" w:space="0" w:color="000000"/>
-              <w:right w:val="none" w:sz="0" w:space="0" w:color="000000"/>
-            </w:tcBorders>
-            <w:shd w:val="clear" w:color="auto" w:fill="FFFFFF"/>
-            <w:tcMar>
-              <w:top w:w="0" w:type="dxa"/>
-              <w:bottom w:w="0" w:type="dxa"/>
-              <w:left w:w="0" w:type="dxa"/>
-              <w:right w:w="0" w:type="dxa"/>
-            </w:tcMar>
-            <w:vAlign w:val="center"/>
-          </w:tcPr>
-          <w:p>
-            <w:pPr>
-              <w:jc w:val="left"/>
-              <w:keepNext/>
-              <w:pBdr>
-                <w:bottom w:val="none" w:sz="0" w:space="0" w:color="000000"/>
-                <w:top w:val="none" w:sz="0" w:space="0" w:color="000000"/>
-                <w:left w:val="none" w:sz="0" w:space="0" w:color="000000"/>
-                <w:right w:val="none" w:sz="0" w:space="0" w:color="000000"/>
-              </w:pBdr>
-              <w:spacing w:after="0" w:before="0" w:line="240"/>
-              <w:ind w:firstLine="0" w:left="100" w:right="100"/>
-            </w:pPr>
-            <w:r xmlns:w="http://schemas.openxmlformats.org/wordprocessingml/2006/main" xmlns:wp="http://schemas.openxmlformats.org/drawingml/2006/wordprocessingDrawing" xmlns:r="http://schemas.openxmlformats.org/officeDocument/2006/relationships" xmlns:w14="http://schemas.microsoft.com/office/word/2010/wordml">
-              <w:rPr>
-                <w:rFonts w:ascii="Times New Roman" w:hAnsi="Times New Roman" w:eastAsia="Times New Roman" w:cs="Times New Roman"/>
-                <w:i w:val="false"/>
-                <w:b w:val="false"/>
-                <w:u w:val="none"/>
-                <w:sz w:val="24"/>
-                <w:szCs w:val="24"/>
-                <w:color w:val="000000"/>
-              </w:rPr>
-              <w:t xml:space="preserve">Not Univariate Outlier</w:t>
             </w:r>
           </w:p>
         </w:tc>
@@ -15951,51 +15951,51 @@
                 <w:szCs w:val="24"/>
                 <w:color w:val="000000"/>
               </w:rPr>
+              <w:t xml:space="preserve">Not Univariate Outlier</w:t>
+            </w:r>
+          </w:p>
+        </w:tc>
+        <w:tc>
+          <w:tcPr>
+            <w:tcBorders>
+              <w:bottom w:val="none" w:sz="0" w:space="0" w:color="000000"/>
+              <w:top w:val="none" w:sz="0" w:space="0" w:color="000000"/>
+              <w:left w:val="none" w:sz="0" w:space="0" w:color="000000"/>
+              <w:right w:val="none" w:sz="0" w:space="0" w:color="000000"/>
+            </w:tcBorders>
+            <w:shd w:val="clear" w:color="auto" w:fill="FFFFFF"/>
+            <w:tcMar>
+              <w:top w:w="0" w:type="dxa"/>
+              <w:bottom w:w="0" w:type="dxa"/>
+              <w:left w:w="0" w:type="dxa"/>
+              <w:right w:w="0" w:type="dxa"/>
+            </w:tcMar>
+            <w:vAlign w:val="center"/>
+          </w:tcPr>
+          <w:p>
+            <w:pPr>
+              <w:jc w:val="left"/>
+              <w:keepNext/>
+              <w:pBdr>
+                <w:bottom w:val="none" w:sz="0" w:space="0" w:color="000000"/>
+                <w:top w:val="none" w:sz="0" w:space="0" w:color="000000"/>
+                <w:left w:val="none" w:sz="0" w:space="0" w:color="000000"/>
+                <w:right w:val="none" w:sz="0" w:space="0" w:color="000000"/>
+              </w:pBdr>
+              <w:spacing w:after="0" w:before="0" w:line="240"/>
+              <w:ind w:firstLine="0" w:left="100" w:right="100"/>
+            </w:pPr>
+            <w:r xmlns:w="http://schemas.openxmlformats.org/wordprocessingml/2006/main" xmlns:wp="http://schemas.openxmlformats.org/drawingml/2006/wordprocessingDrawing" xmlns:r="http://schemas.openxmlformats.org/officeDocument/2006/relationships" xmlns:w14="http://schemas.microsoft.com/office/word/2010/wordml">
+              <w:rPr>
+                <w:rFonts w:ascii="Times New Roman" w:hAnsi="Times New Roman" w:eastAsia="Times New Roman" w:cs="Times New Roman"/>
+                <w:i w:val="false"/>
+                <w:b w:val="false"/>
+                <w:u w:val="none"/>
+                <w:sz w:val="24"/>
+                <w:szCs w:val="24"/>
+                <w:color w:val="000000"/>
+              </w:rPr>
               <w:t xml:space="preserve">Multivariate Outlier</w:t>
-            </w:r>
-          </w:p>
-        </w:tc>
-        <w:tc>
-          <w:tcPr>
-            <w:tcBorders>
-              <w:bottom w:val="none" w:sz="0" w:space="0" w:color="000000"/>
-              <w:top w:val="none" w:sz="0" w:space="0" w:color="000000"/>
-              <w:left w:val="none" w:sz="0" w:space="0" w:color="000000"/>
-              <w:right w:val="none" w:sz="0" w:space="0" w:color="000000"/>
-            </w:tcBorders>
-            <w:shd w:val="clear" w:color="auto" w:fill="FFFFFF"/>
-            <w:tcMar>
-              <w:top w:w="0" w:type="dxa"/>
-              <w:bottom w:w="0" w:type="dxa"/>
-              <w:left w:w="0" w:type="dxa"/>
-              <w:right w:w="0" w:type="dxa"/>
-            </w:tcMar>
-            <w:vAlign w:val="center"/>
-          </w:tcPr>
-          <w:p>
-            <w:pPr>
-              <w:jc w:val="left"/>
-              <w:keepNext/>
-              <w:pBdr>
-                <w:bottom w:val="none" w:sz="0" w:space="0" w:color="000000"/>
-                <w:top w:val="none" w:sz="0" w:space="0" w:color="000000"/>
-                <w:left w:val="none" w:sz="0" w:space="0" w:color="000000"/>
-                <w:right w:val="none" w:sz="0" w:space="0" w:color="000000"/>
-              </w:pBdr>
-              <w:spacing w:after="0" w:before="0" w:line="240"/>
-              <w:ind w:firstLine="0" w:left="100" w:right="100"/>
-            </w:pPr>
-            <w:r xmlns:w="http://schemas.openxmlformats.org/wordprocessingml/2006/main" xmlns:wp="http://schemas.openxmlformats.org/drawingml/2006/wordprocessingDrawing" xmlns:r="http://schemas.openxmlformats.org/officeDocument/2006/relationships" xmlns:w14="http://schemas.microsoft.com/office/word/2010/wordml">
-              <w:rPr>
-                <w:rFonts w:ascii="Times New Roman" w:hAnsi="Times New Roman" w:eastAsia="Times New Roman" w:cs="Times New Roman"/>
-                <w:i w:val="false"/>
-                <w:b w:val="false"/>
-                <w:u w:val="none"/>
-                <w:sz w:val="24"/>
-                <w:szCs w:val="24"/>
-                <w:color w:val="000000"/>
-              </w:rPr>
-              <w:t xml:space="preserve">Not Univariate Outlier</w:t>
             </w:r>
           </w:p>
         </w:tc>
@@ -16134,51 +16134,51 @@
                 <w:szCs w:val="24"/>
                 <w:color w:val="000000"/>
               </w:rPr>
+              <w:t xml:space="preserve">TrSman_C</w:t>
+            </w:r>
+          </w:p>
+        </w:tc>
+        <w:tc>
+          <w:tcPr>
+            <w:tcBorders>
+              <w:bottom w:val="none" w:sz="0" w:space="0" w:color="000000"/>
+              <w:top w:val="none" w:sz="0" w:space="0" w:color="000000"/>
+              <w:left w:val="none" w:sz="0" w:space="0" w:color="000000"/>
+              <w:right w:val="none" w:sz="0" w:space="0" w:color="000000"/>
+            </w:tcBorders>
+            <w:shd w:val="clear" w:color="auto" w:fill="FFFFFF"/>
+            <w:tcMar>
+              <w:top w:w="0" w:type="dxa"/>
+              <w:bottom w:w="0" w:type="dxa"/>
+              <w:left w:w="0" w:type="dxa"/>
+              <w:right w:w="0" w:type="dxa"/>
+            </w:tcMar>
+            <w:vAlign w:val="center"/>
+          </w:tcPr>
+          <w:p>
+            <w:pPr>
+              <w:jc w:val="left"/>
+              <w:keepNext/>
+              <w:pBdr>
+                <w:bottom w:val="none" w:sz="0" w:space="0" w:color="000000"/>
+                <w:top w:val="none" w:sz="0" w:space="0" w:color="000000"/>
+                <w:left w:val="none" w:sz="0" w:space="0" w:color="000000"/>
+                <w:right w:val="none" w:sz="0" w:space="0" w:color="000000"/>
+              </w:pBdr>
+              <w:spacing w:after="0" w:before="0" w:line="240"/>
+              <w:ind w:firstLine="0" w:left="100" w:right="100"/>
+            </w:pPr>
+            <w:r xmlns:w="http://schemas.openxmlformats.org/wordprocessingml/2006/main" xmlns:wp="http://schemas.openxmlformats.org/drawingml/2006/wordprocessingDrawing" xmlns:r="http://schemas.openxmlformats.org/officeDocument/2006/relationships" xmlns:w14="http://schemas.microsoft.com/office/word/2010/wordml">
+              <w:rPr>
+                <w:rFonts w:ascii="Times New Roman" w:hAnsi="Times New Roman" w:eastAsia="Times New Roman" w:cs="Times New Roman"/>
+                <w:i w:val="false"/>
+                <w:b w:val="false"/>
+                <w:u w:val="none"/>
+                <w:sz w:val="24"/>
+                <w:szCs w:val="24"/>
+                <w:color w:val="000000"/>
+              </w:rPr>
               <w:t xml:space="preserve">Multivariate Outlier</w:t>
-            </w:r>
-          </w:p>
-        </w:tc>
-        <w:tc>
-          <w:tcPr>
-            <w:tcBorders>
-              <w:bottom w:val="none" w:sz="0" w:space="0" w:color="000000"/>
-              <w:top w:val="none" w:sz="0" w:space="0" w:color="000000"/>
-              <w:left w:val="none" w:sz="0" w:space="0" w:color="000000"/>
-              <w:right w:val="none" w:sz="0" w:space="0" w:color="000000"/>
-            </w:tcBorders>
-            <w:shd w:val="clear" w:color="auto" w:fill="FFFFFF"/>
-            <w:tcMar>
-              <w:top w:w="0" w:type="dxa"/>
-              <w:bottom w:w="0" w:type="dxa"/>
-              <w:left w:w="0" w:type="dxa"/>
-              <w:right w:w="0" w:type="dxa"/>
-            </w:tcMar>
-            <w:vAlign w:val="center"/>
-          </w:tcPr>
-          <w:p>
-            <w:pPr>
-              <w:jc w:val="left"/>
-              <w:keepNext/>
-              <w:pBdr>
-                <w:bottom w:val="none" w:sz="0" w:space="0" w:color="000000"/>
-                <w:top w:val="none" w:sz="0" w:space="0" w:color="000000"/>
-                <w:left w:val="none" w:sz="0" w:space="0" w:color="000000"/>
-                <w:right w:val="none" w:sz="0" w:space="0" w:color="000000"/>
-              </w:pBdr>
-              <w:spacing w:after="0" w:before="0" w:line="240"/>
-              <w:ind w:firstLine="0" w:left="100" w:right="100"/>
-            </w:pPr>
-            <w:r xmlns:w="http://schemas.openxmlformats.org/wordprocessingml/2006/main" xmlns:wp="http://schemas.openxmlformats.org/drawingml/2006/wordprocessingDrawing" xmlns:r="http://schemas.openxmlformats.org/officeDocument/2006/relationships" xmlns:w14="http://schemas.microsoft.com/office/word/2010/wordml">
-              <w:rPr>
-                <w:rFonts w:ascii="Times New Roman" w:hAnsi="Times New Roman" w:eastAsia="Times New Roman" w:cs="Times New Roman"/>
-                <w:i w:val="false"/>
-                <w:b w:val="false"/>
-                <w:u w:val="none"/>
-                <w:sz w:val="24"/>
-                <w:szCs w:val="24"/>
-                <w:color w:val="000000"/>
-              </w:rPr>
-              <w:t xml:space="preserve">TrSman_C</w:t>
             </w:r>
           </w:p>
         </w:tc>
@@ -16317,51 +16317,51 @@
                 <w:szCs w:val="24"/>
                 <w:color w:val="000000"/>
               </w:rPr>
+              <w:t xml:space="preserve">ProS_L</w:t>
+            </w:r>
+          </w:p>
+        </w:tc>
+        <w:tc>
+          <w:tcPr>
+            <w:tcBorders>
+              <w:bottom w:val="none" w:sz="0" w:space="0" w:color="000000"/>
+              <w:top w:val="none" w:sz="0" w:space="0" w:color="000000"/>
+              <w:left w:val="none" w:sz="0" w:space="0" w:color="000000"/>
+              <w:right w:val="none" w:sz="0" w:space="0" w:color="000000"/>
+            </w:tcBorders>
+            <w:shd w:val="clear" w:color="auto" w:fill="FFFFFF"/>
+            <w:tcMar>
+              <w:top w:w="0" w:type="dxa"/>
+              <w:bottom w:w="0" w:type="dxa"/>
+              <w:left w:w="0" w:type="dxa"/>
+              <w:right w:w="0" w:type="dxa"/>
+            </w:tcMar>
+            <w:vAlign w:val="center"/>
+          </w:tcPr>
+          <w:p>
+            <w:pPr>
+              <w:jc w:val="left"/>
+              <w:keepNext/>
+              <w:pBdr>
+                <w:bottom w:val="none" w:sz="0" w:space="0" w:color="000000"/>
+                <w:top w:val="none" w:sz="0" w:space="0" w:color="000000"/>
+                <w:left w:val="none" w:sz="0" w:space="0" w:color="000000"/>
+                <w:right w:val="none" w:sz="0" w:space="0" w:color="000000"/>
+              </w:pBdr>
+              <w:spacing w:after="0" w:before="0" w:line="240"/>
+              <w:ind w:firstLine="0" w:left="100" w:right="100"/>
+            </w:pPr>
+            <w:r xmlns:w="http://schemas.openxmlformats.org/wordprocessingml/2006/main" xmlns:wp="http://schemas.openxmlformats.org/drawingml/2006/wordprocessingDrawing" xmlns:r="http://schemas.openxmlformats.org/officeDocument/2006/relationships" xmlns:w14="http://schemas.microsoft.com/office/word/2010/wordml">
+              <w:rPr>
+                <w:rFonts w:ascii="Times New Roman" w:hAnsi="Times New Roman" w:eastAsia="Times New Roman" w:cs="Times New Roman"/>
+                <w:i w:val="false"/>
+                <w:b w:val="false"/>
+                <w:u w:val="none"/>
+                <w:sz w:val="24"/>
+                <w:szCs w:val="24"/>
+                <w:color w:val="000000"/>
+              </w:rPr>
               <w:t xml:space="preserve">Multivariate Outlier</w:t>
-            </w:r>
-          </w:p>
-        </w:tc>
-        <w:tc>
-          <w:tcPr>
-            <w:tcBorders>
-              <w:bottom w:val="none" w:sz="0" w:space="0" w:color="000000"/>
-              <w:top w:val="none" w:sz="0" w:space="0" w:color="000000"/>
-              <w:left w:val="none" w:sz="0" w:space="0" w:color="000000"/>
-              <w:right w:val="none" w:sz="0" w:space="0" w:color="000000"/>
-            </w:tcBorders>
-            <w:shd w:val="clear" w:color="auto" w:fill="FFFFFF"/>
-            <w:tcMar>
-              <w:top w:w="0" w:type="dxa"/>
-              <w:bottom w:w="0" w:type="dxa"/>
-              <w:left w:w="0" w:type="dxa"/>
-              <w:right w:w="0" w:type="dxa"/>
-            </w:tcMar>
-            <w:vAlign w:val="center"/>
-          </w:tcPr>
-          <w:p>
-            <w:pPr>
-              <w:jc w:val="left"/>
-              <w:keepNext/>
-              <w:pBdr>
-                <w:bottom w:val="none" w:sz="0" w:space="0" w:color="000000"/>
-                <w:top w:val="none" w:sz="0" w:space="0" w:color="000000"/>
-                <w:left w:val="none" w:sz="0" w:space="0" w:color="000000"/>
-                <w:right w:val="none" w:sz="0" w:space="0" w:color="000000"/>
-              </w:pBdr>
-              <w:spacing w:after="0" w:before="0" w:line="240"/>
-              <w:ind w:firstLine="0" w:left="100" w:right="100"/>
-            </w:pPr>
-            <w:r xmlns:w="http://schemas.openxmlformats.org/wordprocessingml/2006/main" xmlns:wp="http://schemas.openxmlformats.org/drawingml/2006/wordprocessingDrawing" xmlns:r="http://schemas.openxmlformats.org/officeDocument/2006/relationships" xmlns:w14="http://schemas.microsoft.com/office/word/2010/wordml">
-              <w:rPr>
-                <w:rFonts w:ascii="Times New Roman" w:hAnsi="Times New Roman" w:eastAsia="Times New Roman" w:cs="Times New Roman"/>
-                <w:i w:val="false"/>
-                <w:b w:val="false"/>
-                <w:u w:val="none"/>
-                <w:sz w:val="24"/>
-                <w:szCs w:val="24"/>
-                <w:color w:val="000000"/>
-              </w:rPr>
-              <w:t xml:space="preserve">ProS_L</w:t>
             </w:r>
           </w:p>
         </w:tc>
@@ -16500,51 +16500,51 @@
                 <w:szCs w:val="24"/>
                 <w:color w:val="000000"/>
               </w:rPr>
+              <w:t xml:space="preserve">Not Univariate Outlier</w:t>
+            </w:r>
+          </w:p>
+        </w:tc>
+        <w:tc>
+          <w:tcPr>
+            <w:tcBorders>
+              <w:bottom w:val="none" w:sz="0" w:space="0" w:color="000000"/>
+              <w:top w:val="none" w:sz="0" w:space="0" w:color="000000"/>
+              <w:left w:val="none" w:sz="0" w:space="0" w:color="000000"/>
+              <w:right w:val="none" w:sz="0" w:space="0" w:color="000000"/>
+            </w:tcBorders>
+            <w:shd w:val="clear" w:color="auto" w:fill="FFFFFF"/>
+            <w:tcMar>
+              <w:top w:w="0" w:type="dxa"/>
+              <w:bottom w:w="0" w:type="dxa"/>
+              <w:left w:w="0" w:type="dxa"/>
+              <w:right w:w="0" w:type="dxa"/>
+            </w:tcMar>
+            <w:vAlign w:val="center"/>
+          </w:tcPr>
+          <w:p>
+            <w:pPr>
+              <w:jc w:val="left"/>
+              <w:keepNext/>
+              <w:pBdr>
+                <w:bottom w:val="none" w:sz="0" w:space="0" w:color="000000"/>
+                <w:top w:val="none" w:sz="0" w:space="0" w:color="000000"/>
+                <w:left w:val="none" w:sz="0" w:space="0" w:color="000000"/>
+                <w:right w:val="none" w:sz="0" w:space="0" w:color="000000"/>
+              </w:pBdr>
+              <w:spacing w:after="0" w:before="0" w:line="240"/>
+              <w:ind w:firstLine="0" w:left="100" w:right="100"/>
+            </w:pPr>
+            <w:r xmlns:w="http://schemas.openxmlformats.org/wordprocessingml/2006/main" xmlns:wp="http://schemas.openxmlformats.org/drawingml/2006/wordprocessingDrawing" xmlns:r="http://schemas.openxmlformats.org/officeDocument/2006/relationships" xmlns:w14="http://schemas.microsoft.com/office/word/2010/wordml">
+              <w:rPr>
+                <w:rFonts w:ascii="Times New Roman" w:hAnsi="Times New Roman" w:eastAsia="Times New Roman" w:cs="Times New Roman"/>
+                <w:i w:val="false"/>
+                <w:b w:val="false"/>
+                <w:u w:val="none"/>
+                <w:sz w:val="24"/>
+                <w:szCs w:val="24"/>
+                <w:color w:val="000000"/>
+              </w:rPr>
               <w:t xml:space="preserve">Multivariate Outlier</w:t>
-            </w:r>
-          </w:p>
-        </w:tc>
-        <w:tc>
-          <w:tcPr>
-            <w:tcBorders>
-              <w:bottom w:val="none" w:sz="0" w:space="0" w:color="000000"/>
-              <w:top w:val="none" w:sz="0" w:space="0" w:color="000000"/>
-              <w:left w:val="none" w:sz="0" w:space="0" w:color="000000"/>
-              <w:right w:val="none" w:sz="0" w:space="0" w:color="000000"/>
-            </w:tcBorders>
-            <w:shd w:val="clear" w:color="auto" w:fill="FFFFFF"/>
-            <w:tcMar>
-              <w:top w:w="0" w:type="dxa"/>
-              <w:bottom w:w="0" w:type="dxa"/>
-              <w:left w:w="0" w:type="dxa"/>
-              <w:right w:w="0" w:type="dxa"/>
-            </w:tcMar>
-            <w:vAlign w:val="center"/>
-          </w:tcPr>
-          <w:p>
-            <w:pPr>
-              <w:jc w:val="left"/>
-              <w:keepNext/>
-              <w:pBdr>
-                <w:bottom w:val="none" w:sz="0" w:space="0" w:color="000000"/>
-                <w:top w:val="none" w:sz="0" w:space="0" w:color="000000"/>
-                <w:left w:val="none" w:sz="0" w:space="0" w:color="000000"/>
-                <w:right w:val="none" w:sz="0" w:space="0" w:color="000000"/>
-              </w:pBdr>
-              <w:spacing w:after="0" w:before="0" w:line="240"/>
-              <w:ind w:firstLine="0" w:left="100" w:right="100"/>
-            </w:pPr>
-            <w:r xmlns:w="http://schemas.openxmlformats.org/wordprocessingml/2006/main" xmlns:wp="http://schemas.openxmlformats.org/drawingml/2006/wordprocessingDrawing" xmlns:r="http://schemas.openxmlformats.org/officeDocument/2006/relationships" xmlns:w14="http://schemas.microsoft.com/office/word/2010/wordml">
-              <w:rPr>
-                <w:rFonts w:ascii="Times New Roman" w:hAnsi="Times New Roman" w:eastAsia="Times New Roman" w:cs="Times New Roman"/>
-                <w:i w:val="false"/>
-                <w:b w:val="false"/>
-                <w:u w:val="none"/>
-                <w:sz w:val="24"/>
-                <w:szCs w:val="24"/>
-                <w:color w:val="000000"/>
-              </w:rPr>
-              <w:t xml:space="preserve">Not Univariate Outlier</w:t>
             </w:r>
           </w:p>
         </w:tc>
@@ -16683,51 +16683,51 @@
                 <w:szCs w:val="24"/>
                 <w:color w:val="000000"/>
               </w:rPr>
+              <w:t xml:space="preserve">SelP_L</w:t>
+            </w:r>
+          </w:p>
+        </w:tc>
+        <w:tc>
+          <w:tcPr>
+            <w:tcBorders>
+              <w:bottom w:val="none" w:sz="0" w:space="0" w:color="000000"/>
+              <w:top w:val="none" w:sz="0" w:space="0" w:color="000000"/>
+              <w:left w:val="none" w:sz="0" w:space="0" w:color="000000"/>
+              <w:right w:val="none" w:sz="0" w:space="0" w:color="000000"/>
+            </w:tcBorders>
+            <w:shd w:val="clear" w:color="auto" w:fill="FFFFFF"/>
+            <w:tcMar>
+              <w:top w:w="0" w:type="dxa"/>
+              <w:bottom w:w="0" w:type="dxa"/>
+              <w:left w:w="0" w:type="dxa"/>
+              <w:right w:w="0" w:type="dxa"/>
+            </w:tcMar>
+            <w:vAlign w:val="center"/>
+          </w:tcPr>
+          <w:p>
+            <w:pPr>
+              <w:jc w:val="left"/>
+              <w:keepNext/>
+              <w:pBdr>
+                <w:bottom w:val="none" w:sz="0" w:space="0" w:color="000000"/>
+                <w:top w:val="none" w:sz="0" w:space="0" w:color="000000"/>
+                <w:left w:val="none" w:sz="0" w:space="0" w:color="000000"/>
+                <w:right w:val="none" w:sz="0" w:space="0" w:color="000000"/>
+              </w:pBdr>
+              <w:spacing w:after="0" w:before="0" w:line="240"/>
+              <w:ind w:firstLine="0" w:left="100" w:right="100"/>
+            </w:pPr>
+            <w:r xmlns:w="http://schemas.openxmlformats.org/wordprocessingml/2006/main" xmlns:wp="http://schemas.openxmlformats.org/drawingml/2006/wordprocessingDrawing" xmlns:r="http://schemas.openxmlformats.org/officeDocument/2006/relationships" xmlns:w14="http://schemas.microsoft.com/office/word/2010/wordml">
+              <w:rPr>
+                <w:rFonts w:ascii="Times New Roman" w:hAnsi="Times New Roman" w:eastAsia="Times New Roman" w:cs="Times New Roman"/>
+                <w:i w:val="false"/>
+                <w:b w:val="false"/>
+                <w:u w:val="none"/>
+                <w:sz w:val="24"/>
+                <w:szCs w:val="24"/>
+                <w:color w:val="000000"/>
+              </w:rPr>
               <w:t xml:space="preserve">Multivariate Outlier</w:t>
-            </w:r>
-          </w:p>
-        </w:tc>
-        <w:tc>
-          <w:tcPr>
-            <w:tcBorders>
-              <w:bottom w:val="none" w:sz="0" w:space="0" w:color="000000"/>
-              <w:top w:val="none" w:sz="0" w:space="0" w:color="000000"/>
-              <w:left w:val="none" w:sz="0" w:space="0" w:color="000000"/>
-              <w:right w:val="none" w:sz="0" w:space="0" w:color="000000"/>
-            </w:tcBorders>
-            <w:shd w:val="clear" w:color="auto" w:fill="FFFFFF"/>
-            <w:tcMar>
-              <w:top w:w="0" w:type="dxa"/>
-              <w:bottom w:w="0" w:type="dxa"/>
-              <w:left w:w="0" w:type="dxa"/>
-              <w:right w:w="0" w:type="dxa"/>
-            </w:tcMar>
-            <w:vAlign w:val="center"/>
-          </w:tcPr>
-          <w:p>
-            <w:pPr>
-              <w:jc w:val="left"/>
-              <w:keepNext/>
-              <w:pBdr>
-                <w:bottom w:val="none" w:sz="0" w:space="0" w:color="000000"/>
-                <w:top w:val="none" w:sz="0" w:space="0" w:color="000000"/>
-                <w:left w:val="none" w:sz="0" w:space="0" w:color="000000"/>
-                <w:right w:val="none" w:sz="0" w:space="0" w:color="000000"/>
-              </w:pBdr>
-              <w:spacing w:after="0" w:before="0" w:line="240"/>
-              <w:ind w:firstLine="0" w:left="100" w:right="100"/>
-            </w:pPr>
-            <w:r xmlns:w="http://schemas.openxmlformats.org/wordprocessingml/2006/main" xmlns:wp="http://schemas.openxmlformats.org/drawingml/2006/wordprocessingDrawing" xmlns:r="http://schemas.openxmlformats.org/officeDocument/2006/relationships" xmlns:w14="http://schemas.microsoft.com/office/word/2010/wordml">
-              <w:rPr>
-                <w:rFonts w:ascii="Times New Roman" w:hAnsi="Times New Roman" w:eastAsia="Times New Roman" w:cs="Times New Roman"/>
-                <w:i w:val="false"/>
-                <w:b w:val="false"/>
-                <w:u w:val="none"/>
-                <w:sz w:val="24"/>
-                <w:szCs w:val="24"/>
-                <w:color w:val="000000"/>
-              </w:rPr>
-              <w:t xml:space="preserve">SelP_L</w:t>
             </w:r>
           </w:p>
         </w:tc>
@@ -16866,51 +16866,51 @@
                 <w:szCs w:val="24"/>
                 <w:color w:val="000000"/>
               </w:rPr>
+              <w:t xml:space="preserve">TrSman_C</w:t>
+            </w:r>
+          </w:p>
+        </w:tc>
+        <w:tc>
+          <w:tcPr>
+            <w:tcBorders>
+              <w:bottom w:val="none" w:sz="0" w:space="0" w:color="000000"/>
+              <w:top w:val="none" w:sz="0" w:space="0" w:color="000000"/>
+              <w:left w:val="none" w:sz="0" w:space="0" w:color="000000"/>
+              <w:right w:val="none" w:sz="0" w:space="0" w:color="000000"/>
+            </w:tcBorders>
+            <w:shd w:val="clear" w:color="auto" w:fill="FFFFFF"/>
+            <w:tcMar>
+              <w:top w:w="0" w:type="dxa"/>
+              <w:bottom w:w="0" w:type="dxa"/>
+              <w:left w:w="0" w:type="dxa"/>
+              <w:right w:w="0" w:type="dxa"/>
+            </w:tcMar>
+            <w:vAlign w:val="center"/>
+          </w:tcPr>
+          <w:p>
+            <w:pPr>
+              <w:jc w:val="left"/>
+              <w:keepNext/>
+              <w:pBdr>
+                <w:bottom w:val="none" w:sz="0" w:space="0" w:color="000000"/>
+                <w:top w:val="none" w:sz="0" w:space="0" w:color="000000"/>
+                <w:left w:val="none" w:sz="0" w:space="0" w:color="000000"/>
+                <w:right w:val="none" w:sz="0" w:space="0" w:color="000000"/>
+              </w:pBdr>
+              <w:spacing w:after="0" w:before="0" w:line="240"/>
+              <w:ind w:firstLine="0" w:left="100" w:right="100"/>
+            </w:pPr>
+            <w:r xmlns:w="http://schemas.openxmlformats.org/wordprocessingml/2006/main" xmlns:wp="http://schemas.openxmlformats.org/drawingml/2006/wordprocessingDrawing" xmlns:r="http://schemas.openxmlformats.org/officeDocument/2006/relationships" xmlns:w14="http://schemas.microsoft.com/office/word/2010/wordml">
+              <w:rPr>
+                <w:rFonts w:ascii="Times New Roman" w:hAnsi="Times New Roman" w:eastAsia="Times New Roman" w:cs="Times New Roman"/>
+                <w:i w:val="false"/>
+                <w:b w:val="false"/>
+                <w:u w:val="none"/>
+                <w:sz w:val="24"/>
+                <w:szCs w:val="24"/>
+                <w:color w:val="000000"/>
+              </w:rPr>
               <w:t xml:space="preserve">Multivariate Outlier</w:t>
-            </w:r>
-          </w:p>
-        </w:tc>
-        <w:tc>
-          <w:tcPr>
-            <w:tcBorders>
-              <w:bottom w:val="none" w:sz="0" w:space="0" w:color="000000"/>
-              <w:top w:val="none" w:sz="0" w:space="0" w:color="000000"/>
-              <w:left w:val="none" w:sz="0" w:space="0" w:color="000000"/>
-              <w:right w:val="none" w:sz="0" w:space="0" w:color="000000"/>
-            </w:tcBorders>
-            <w:shd w:val="clear" w:color="auto" w:fill="FFFFFF"/>
-            <w:tcMar>
-              <w:top w:w="0" w:type="dxa"/>
-              <w:bottom w:w="0" w:type="dxa"/>
-              <w:left w:w="0" w:type="dxa"/>
-              <w:right w:w="0" w:type="dxa"/>
-            </w:tcMar>
-            <w:vAlign w:val="center"/>
-          </w:tcPr>
-          <w:p>
-            <w:pPr>
-              <w:jc w:val="left"/>
-              <w:keepNext/>
-              <w:pBdr>
-                <w:bottom w:val="none" w:sz="0" w:space="0" w:color="000000"/>
-                <w:top w:val="none" w:sz="0" w:space="0" w:color="000000"/>
-                <w:left w:val="none" w:sz="0" w:space="0" w:color="000000"/>
-                <w:right w:val="none" w:sz="0" w:space="0" w:color="000000"/>
-              </w:pBdr>
-              <w:spacing w:after="0" w:before="0" w:line="240"/>
-              <w:ind w:firstLine="0" w:left="100" w:right="100"/>
-            </w:pPr>
-            <w:r xmlns:w="http://schemas.openxmlformats.org/wordprocessingml/2006/main" xmlns:wp="http://schemas.openxmlformats.org/drawingml/2006/wordprocessingDrawing" xmlns:r="http://schemas.openxmlformats.org/officeDocument/2006/relationships" xmlns:w14="http://schemas.microsoft.com/office/word/2010/wordml">
-              <w:rPr>
-                <w:rFonts w:ascii="Times New Roman" w:hAnsi="Times New Roman" w:eastAsia="Times New Roman" w:cs="Times New Roman"/>
-                <w:i w:val="false"/>
-                <w:b w:val="false"/>
-                <w:u w:val="none"/>
-                <w:sz w:val="24"/>
-                <w:szCs w:val="24"/>
-                <w:color w:val="000000"/>
-              </w:rPr>
-              <w:t xml:space="preserve">TrSman_C</w:t>
             </w:r>
           </w:p>
         </w:tc>
@@ -17049,51 +17049,51 @@
                 <w:szCs w:val="24"/>
                 <w:color w:val="000000"/>
               </w:rPr>
+              <w:t xml:space="preserve">AA_C</w:t>
+            </w:r>
+          </w:p>
+        </w:tc>
+        <w:tc>
+          <w:tcPr>
+            <w:tcBorders>
+              <w:bottom w:val="none" w:sz="0" w:space="0" w:color="000000"/>
+              <w:top w:val="none" w:sz="0" w:space="0" w:color="000000"/>
+              <w:left w:val="none" w:sz="0" w:space="0" w:color="000000"/>
+              <w:right w:val="none" w:sz="0" w:space="0" w:color="000000"/>
+            </w:tcBorders>
+            <w:shd w:val="clear" w:color="auto" w:fill="FFFFFF"/>
+            <w:tcMar>
+              <w:top w:w="0" w:type="dxa"/>
+              <w:bottom w:w="0" w:type="dxa"/>
+              <w:left w:w="0" w:type="dxa"/>
+              <w:right w:w="0" w:type="dxa"/>
+            </w:tcMar>
+            <w:vAlign w:val="center"/>
+          </w:tcPr>
+          <w:p>
+            <w:pPr>
+              <w:jc w:val="left"/>
+              <w:keepNext/>
+              <w:pBdr>
+                <w:bottom w:val="none" w:sz="0" w:space="0" w:color="000000"/>
+                <w:top w:val="none" w:sz="0" w:space="0" w:color="000000"/>
+                <w:left w:val="none" w:sz="0" w:space="0" w:color="000000"/>
+                <w:right w:val="none" w:sz="0" w:space="0" w:color="000000"/>
+              </w:pBdr>
+              <w:spacing w:after="0" w:before="0" w:line="240"/>
+              <w:ind w:firstLine="0" w:left="100" w:right="100"/>
+            </w:pPr>
+            <w:r xmlns:w="http://schemas.openxmlformats.org/wordprocessingml/2006/main" xmlns:wp="http://schemas.openxmlformats.org/drawingml/2006/wordprocessingDrawing" xmlns:r="http://schemas.openxmlformats.org/officeDocument/2006/relationships" xmlns:w14="http://schemas.microsoft.com/office/word/2010/wordml">
+              <w:rPr>
+                <w:rFonts w:ascii="Times New Roman" w:hAnsi="Times New Roman" w:eastAsia="Times New Roman" w:cs="Times New Roman"/>
+                <w:i w:val="false"/>
+                <w:b w:val="false"/>
+                <w:u w:val="none"/>
+                <w:sz w:val="24"/>
+                <w:szCs w:val="24"/>
+                <w:color w:val="000000"/>
+              </w:rPr>
               <w:t xml:space="preserve">Not Multivariate Outlier</w:t>
-            </w:r>
-          </w:p>
-        </w:tc>
-        <w:tc>
-          <w:tcPr>
-            <w:tcBorders>
-              <w:bottom w:val="none" w:sz="0" w:space="0" w:color="000000"/>
-              <w:top w:val="none" w:sz="0" w:space="0" w:color="000000"/>
-              <w:left w:val="none" w:sz="0" w:space="0" w:color="000000"/>
-              <w:right w:val="none" w:sz="0" w:space="0" w:color="000000"/>
-            </w:tcBorders>
-            <w:shd w:val="clear" w:color="auto" w:fill="FFFFFF"/>
-            <w:tcMar>
-              <w:top w:w="0" w:type="dxa"/>
-              <w:bottom w:w="0" w:type="dxa"/>
-              <w:left w:w="0" w:type="dxa"/>
-              <w:right w:w="0" w:type="dxa"/>
-            </w:tcMar>
-            <w:vAlign w:val="center"/>
-          </w:tcPr>
-          <w:p>
-            <w:pPr>
-              <w:jc w:val="left"/>
-              <w:keepNext/>
-              <w:pBdr>
-                <w:bottom w:val="none" w:sz="0" w:space="0" w:color="000000"/>
-                <w:top w:val="none" w:sz="0" w:space="0" w:color="000000"/>
-                <w:left w:val="none" w:sz="0" w:space="0" w:color="000000"/>
-                <w:right w:val="none" w:sz="0" w:space="0" w:color="000000"/>
-              </w:pBdr>
-              <w:spacing w:after="0" w:before="0" w:line="240"/>
-              <w:ind w:firstLine="0" w:left="100" w:right="100"/>
-            </w:pPr>
-            <w:r xmlns:w="http://schemas.openxmlformats.org/wordprocessingml/2006/main" xmlns:wp="http://schemas.openxmlformats.org/drawingml/2006/wordprocessingDrawing" xmlns:r="http://schemas.openxmlformats.org/officeDocument/2006/relationships" xmlns:w14="http://schemas.microsoft.com/office/word/2010/wordml">
-              <w:rPr>
-                <w:rFonts w:ascii="Times New Roman" w:hAnsi="Times New Roman" w:eastAsia="Times New Roman" w:cs="Times New Roman"/>
-                <w:i w:val="false"/>
-                <w:b w:val="false"/>
-                <w:u w:val="none"/>
-                <w:sz w:val="24"/>
-                <w:szCs w:val="24"/>
-                <w:color w:val="000000"/>
-              </w:rPr>
-              <w:t xml:space="preserve">AA_C</w:t>
             </w:r>
           </w:p>
         </w:tc>
@@ -17232,51 +17232,51 @@
                 <w:szCs w:val="24"/>
                 <w:color w:val="000000"/>
               </w:rPr>
+              <w:t xml:space="preserve">BiW_C</w:t>
+            </w:r>
+          </w:p>
+        </w:tc>
+        <w:tc>
+          <w:tcPr>
+            <w:tcBorders>
+              <w:bottom w:val="none" w:sz="0" w:space="0" w:color="000000"/>
+              <w:top w:val="none" w:sz="0" w:space="0" w:color="000000"/>
+              <w:left w:val="none" w:sz="0" w:space="0" w:color="000000"/>
+              <w:right w:val="none" w:sz="0" w:space="0" w:color="000000"/>
+            </w:tcBorders>
+            <w:shd w:val="clear" w:color="auto" w:fill="FFFFFF"/>
+            <w:tcMar>
+              <w:top w:w="0" w:type="dxa"/>
+              <w:bottom w:w="0" w:type="dxa"/>
+              <w:left w:w="0" w:type="dxa"/>
+              <w:right w:w="0" w:type="dxa"/>
+            </w:tcMar>
+            <w:vAlign w:val="center"/>
+          </w:tcPr>
+          <w:p>
+            <w:pPr>
+              <w:jc w:val="left"/>
+              <w:keepNext/>
+              <w:pBdr>
+                <w:bottom w:val="none" w:sz="0" w:space="0" w:color="000000"/>
+                <w:top w:val="none" w:sz="0" w:space="0" w:color="000000"/>
+                <w:left w:val="none" w:sz="0" w:space="0" w:color="000000"/>
+                <w:right w:val="none" w:sz="0" w:space="0" w:color="000000"/>
+              </w:pBdr>
+              <w:spacing w:after="0" w:before="0" w:line="240"/>
+              <w:ind w:firstLine="0" w:left="100" w:right="100"/>
+            </w:pPr>
+            <w:r xmlns:w="http://schemas.openxmlformats.org/wordprocessingml/2006/main" xmlns:wp="http://schemas.openxmlformats.org/drawingml/2006/wordprocessingDrawing" xmlns:r="http://schemas.openxmlformats.org/officeDocument/2006/relationships" xmlns:w14="http://schemas.microsoft.com/office/word/2010/wordml">
+              <w:rPr>
+                <w:rFonts w:ascii="Times New Roman" w:hAnsi="Times New Roman" w:eastAsia="Times New Roman" w:cs="Times New Roman"/>
+                <w:i w:val="false"/>
+                <w:b w:val="false"/>
+                <w:u w:val="none"/>
+                <w:sz w:val="24"/>
+                <w:szCs w:val="24"/>
+                <w:color w:val="000000"/>
+              </w:rPr>
               <w:t xml:space="preserve">Not Multivariate Outlier</w:t>
-            </w:r>
-          </w:p>
-        </w:tc>
-        <w:tc>
-          <w:tcPr>
-            <w:tcBorders>
-              <w:bottom w:val="none" w:sz="0" w:space="0" w:color="000000"/>
-              <w:top w:val="none" w:sz="0" w:space="0" w:color="000000"/>
-              <w:left w:val="none" w:sz="0" w:space="0" w:color="000000"/>
-              <w:right w:val="none" w:sz="0" w:space="0" w:color="000000"/>
-            </w:tcBorders>
-            <w:shd w:val="clear" w:color="auto" w:fill="FFFFFF"/>
-            <w:tcMar>
-              <w:top w:w="0" w:type="dxa"/>
-              <w:bottom w:w="0" w:type="dxa"/>
-              <w:left w:w="0" w:type="dxa"/>
-              <w:right w:w="0" w:type="dxa"/>
-            </w:tcMar>
-            <w:vAlign w:val="center"/>
-          </w:tcPr>
-          <w:p>
-            <w:pPr>
-              <w:jc w:val="left"/>
-              <w:keepNext/>
-              <w:pBdr>
-                <w:bottom w:val="none" w:sz="0" w:space="0" w:color="000000"/>
-                <w:top w:val="none" w:sz="0" w:space="0" w:color="000000"/>
-                <w:left w:val="none" w:sz="0" w:space="0" w:color="000000"/>
-                <w:right w:val="none" w:sz="0" w:space="0" w:color="000000"/>
-              </w:pBdr>
-              <w:spacing w:after="0" w:before="0" w:line="240"/>
-              <w:ind w:firstLine="0" w:left="100" w:right="100"/>
-            </w:pPr>
-            <w:r xmlns:w="http://schemas.openxmlformats.org/wordprocessingml/2006/main" xmlns:wp="http://schemas.openxmlformats.org/drawingml/2006/wordprocessingDrawing" xmlns:r="http://schemas.openxmlformats.org/officeDocument/2006/relationships" xmlns:w14="http://schemas.microsoft.com/office/word/2010/wordml">
-              <w:rPr>
-                <w:rFonts w:ascii="Times New Roman" w:hAnsi="Times New Roman" w:eastAsia="Times New Roman" w:cs="Times New Roman"/>
-                <w:i w:val="false"/>
-                <w:b w:val="false"/>
-                <w:u w:val="none"/>
-                <w:sz w:val="24"/>
-                <w:szCs w:val="24"/>
-                <w:color w:val="000000"/>
-              </w:rPr>
-              <w:t xml:space="preserve">BiW_C</w:t>
             </w:r>
           </w:p>
         </w:tc>
@@ -17415,51 +17415,51 @@
                 <w:szCs w:val="24"/>
                 <w:color w:val="000000"/>
               </w:rPr>
+              <w:t xml:space="preserve">SelP_L</w:t>
+            </w:r>
+          </w:p>
+        </w:tc>
+        <w:tc>
+          <w:tcPr>
+            <w:tcBorders>
+              <w:bottom w:val="none" w:sz="0" w:space="0" w:color="000000"/>
+              <w:top w:val="none" w:sz="0" w:space="0" w:color="000000"/>
+              <w:left w:val="none" w:sz="0" w:space="0" w:color="000000"/>
+              <w:right w:val="none" w:sz="0" w:space="0" w:color="000000"/>
+            </w:tcBorders>
+            <w:shd w:val="clear" w:color="auto" w:fill="FFFFFF"/>
+            <w:tcMar>
+              <w:top w:w="0" w:type="dxa"/>
+              <w:bottom w:w="0" w:type="dxa"/>
+              <w:left w:w="0" w:type="dxa"/>
+              <w:right w:w="0" w:type="dxa"/>
+            </w:tcMar>
+            <w:vAlign w:val="center"/>
+          </w:tcPr>
+          <w:p>
+            <w:pPr>
+              <w:jc w:val="left"/>
+              <w:keepNext/>
+              <w:pBdr>
+                <w:bottom w:val="none" w:sz="0" w:space="0" w:color="000000"/>
+                <w:top w:val="none" w:sz="0" w:space="0" w:color="000000"/>
+                <w:left w:val="none" w:sz="0" w:space="0" w:color="000000"/>
+                <w:right w:val="none" w:sz="0" w:space="0" w:color="000000"/>
+              </w:pBdr>
+              <w:spacing w:after="0" w:before="0" w:line="240"/>
+              <w:ind w:firstLine="0" w:left="100" w:right="100"/>
+            </w:pPr>
+            <w:r xmlns:w="http://schemas.openxmlformats.org/wordprocessingml/2006/main" xmlns:wp="http://schemas.openxmlformats.org/drawingml/2006/wordprocessingDrawing" xmlns:r="http://schemas.openxmlformats.org/officeDocument/2006/relationships" xmlns:w14="http://schemas.microsoft.com/office/word/2010/wordml">
+              <w:rPr>
+                <w:rFonts w:ascii="Times New Roman" w:hAnsi="Times New Roman" w:eastAsia="Times New Roman" w:cs="Times New Roman"/>
+                <w:i w:val="false"/>
+                <w:b w:val="false"/>
+                <w:u w:val="none"/>
+                <w:sz w:val="24"/>
+                <w:szCs w:val="24"/>
+                <w:color w:val="000000"/>
+              </w:rPr>
               <w:t xml:space="preserve">Not Multivariate Outlier</w:t>
-            </w:r>
-          </w:p>
-        </w:tc>
-        <w:tc>
-          <w:tcPr>
-            <w:tcBorders>
-              <w:bottom w:val="none" w:sz="0" w:space="0" w:color="000000"/>
-              <w:top w:val="none" w:sz="0" w:space="0" w:color="000000"/>
-              <w:left w:val="none" w:sz="0" w:space="0" w:color="000000"/>
-              <w:right w:val="none" w:sz="0" w:space="0" w:color="000000"/>
-            </w:tcBorders>
-            <w:shd w:val="clear" w:color="auto" w:fill="FFFFFF"/>
-            <w:tcMar>
-              <w:top w:w="0" w:type="dxa"/>
-              <w:bottom w:w="0" w:type="dxa"/>
-              <w:left w:w="0" w:type="dxa"/>
-              <w:right w:w="0" w:type="dxa"/>
-            </w:tcMar>
-            <w:vAlign w:val="center"/>
-          </w:tcPr>
-          <w:p>
-            <w:pPr>
-              <w:jc w:val="left"/>
-              <w:keepNext/>
-              <w:pBdr>
-                <w:bottom w:val="none" w:sz="0" w:space="0" w:color="000000"/>
-                <w:top w:val="none" w:sz="0" w:space="0" w:color="000000"/>
-                <w:left w:val="none" w:sz="0" w:space="0" w:color="000000"/>
-                <w:right w:val="none" w:sz="0" w:space="0" w:color="000000"/>
-              </w:pBdr>
-              <w:spacing w:after="0" w:before="0" w:line="240"/>
-              <w:ind w:firstLine="0" w:left="100" w:right="100"/>
-            </w:pPr>
-            <w:r xmlns:w="http://schemas.openxmlformats.org/wordprocessingml/2006/main" xmlns:wp="http://schemas.openxmlformats.org/drawingml/2006/wordprocessingDrawing" xmlns:r="http://schemas.openxmlformats.org/officeDocument/2006/relationships" xmlns:w14="http://schemas.microsoft.com/office/word/2010/wordml">
-              <w:rPr>
-                <w:rFonts w:ascii="Times New Roman" w:hAnsi="Times New Roman" w:eastAsia="Times New Roman" w:cs="Times New Roman"/>
-                <w:i w:val="false"/>
-                <w:b w:val="false"/>
-                <w:u w:val="none"/>
-                <w:sz w:val="24"/>
-                <w:szCs w:val="24"/>
-                <w:color w:val="000000"/>
-              </w:rPr>
-              <w:t xml:space="preserve">SelP_L</w:t>
             </w:r>
           </w:p>
         </w:tc>
@@ -17598,51 +17598,51 @@
                 <w:szCs w:val="24"/>
                 <w:color w:val="000000"/>
               </w:rPr>
+              <w:t xml:space="preserve">SelP_L</w:t>
+            </w:r>
+          </w:p>
+        </w:tc>
+        <w:tc>
+          <w:tcPr>
+            <w:tcBorders>
+              <w:bottom w:val="single" w:sz="16" w:space="0" w:color="666666"/>
+              <w:top w:val="none" w:sz="0" w:space="0" w:color="000000"/>
+              <w:left w:val="none" w:sz="0" w:space="0" w:color="000000"/>
+              <w:right w:val="none" w:sz="0" w:space="0" w:color="000000"/>
+            </w:tcBorders>
+            <w:shd w:val="clear" w:color="auto" w:fill="FFFFFF"/>
+            <w:tcMar>
+              <w:top w:w="0" w:type="dxa"/>
+              <w:bottom w:w="0" w:type="dxa"/>
+              <w:left w:w="0" w:type="dxa"/>
+              <w:right w:w="0" w:type="dxa"/>
+            </w:tcMar>
+            <w:vAlign w:val="center"/>
+          </w:tcPr>
+          <w:p>
+            <w:pPr>
+              <w:jc w:val="left"/>
+              <w:keepNext/>
+              <w:pBdr>
+                <w:bottom w:val="none" w:sz="0" w:space="0" w:color="000000"/>
+                <w:top w:val="none" w:sz="0" w:space="0" w:color="000000"/>
+                <w:left w:val="none" w:sz="0" w:space="0" w:color="000000"/>
+                <w:right w:val="none" w:sz="0" w:space="0" w:color="000000"/>
+              </w:pBdr>
+              <w:spacing w:after="0" w:before="0" w:line="240"/>
+              <w:ind w:firstLine="0" w:left="100" w:right="100"/>
+            </w:pPr>
+            <w:r xmlns:w="http://schemas.openxmlformats.org/wordprocessingml/2006/main" xmlns:wp="http://schemas.openxmlformats.org/drawingml/2006/wordprocessingDrawing" xmlns:r="http://schemas.openxmlformats.org/officeDocument/2006/relationships" xmlns:w14="http://schemas.microsoft.com/office/word/2010/wordml">
+              <w:rPr>
+                <w:rFonts w:ascii="Times New Roman" w:hAnsi="Times New Roman" w:eastAsia="Times New Roman" w:cs="Times New Roman"/>
+                <w:i w:val="false"/>
+                <w:b w:val="false"/>
+                <w:u w:val="none"/>
+                <w:sz w:val="24"/>
+                <w:szCs w:val="24"/>
+                <w:color w:val="000000"/>
+              </w:rPr>
               <w:t xml:space="preserve">Not Multivariate Outlier</w:t>
-            </w:r>
-          </w:p>
-        </w:tc>
-        <w:tc>
-          <w:tcPr>
-            <w:tcBorders>
-              <w:bottom w:val="single" w:sz="16" w:space="0" w:color="666666"/>
-              <w:top w:val="none" w:sz="0" w:space="0" w:color="000000"/>
-              <w:left w:val="none" w:sz="0" w:space="0" w:color="000000"/>
-              <w:right w:val="none" w:sz="0" w:space="0" w:color="000000"/>
-            </w:tcBorders>
-            <w:shd w:val="clear" w:color="auto" w:fill="FFFFFF"/>
-            <w:tcMar>
-              <w:top w:w="0" w:type="dxa"/>
-              <w:bottom w:w="0" w:type="dxa"/>
-              <w:left w:w="0" w:type="dxa"/>
-              <w:right w:w="0" w:type="dxa"/>
-            </w:tcMar>
-            <w:vAlign w:val="center"/>
-          </w:tcPr>
-          <w:p>
-            <w:pPr>
-              <w:jc w:val="left"/>
-              <w:keepNext/>
-              <w:pBdr>
-                <w:bottom w:val="none" w:sz="0" w:space="0" w:color="000000"/>
-                <w:top w:val="none" w:sz="0" w:space="0" w:color="000000"/>
-                <w:left w:val="none" w:sz="0" w:space="0" w:color="000000"/>
-                <w:right w:val="none" w:sz="0" w:space="0" w:color="000000"/>
-              </w:pBdr>
-              <w:spacing w:after="0" w:before="0" w:line="240"/>
-              <w:ind w:firstLine="0" w:left="100" w:right="100"/>
-            </w:pPr>
-            <w:r xmlns:w="http://schemas.openxmlformats.org/wordprocessingml/2006/main" xmlns:wp="http://schemas.openxmlformats.org/drawingml/2006/wordprocessingDrawing" xmlns:r="http://schemas.openxmlformats.org/officeDocument/2006/relationships" xmlns:w14="http://schemas.microsoft.com/office/word/2010/wordml">
-              <w:rPr>
-                <w:rFonts w:ascii="Times New Roman" w:hAnsi="Times New Roman" w:eastAsia="Times New Roman" w:cs="Times New Roman"/>
-                <w:i w:val="false"/>
-                <w:b w:val="false"/>
-                <w:u w:val="none"/>
-                <w:sz w:val="24"/>
-                <w:szCs w:val="24"/>
-                <w:color w:val="000000"/>
-              </w:rPr>
-              <w:t xml:space="preserve">SelP_L</w:t>
             </w:r>
           </w:p>
         </w:tc>

</xml_diff>